<commit_message>
adding poles to network
</commit_message>
<xml_diff>
--- a/planning.docx
+++ b/planning.docx
@@ -555,6 +555,44 @@
         <w:pStyle w:val="ListParagraph"/>
         <w:numPr>
           <w:ilvl w:val="0"/>
+          <w:numId w:val="7"/>
+        </w:numPr>
+      </w:pPr>
+      <w:proofErr w:type="spellStart"/>
+      <w:r>
+        <w:t>Weerstanden</w:t>
+      </w:r>
+      <w:proofErr w:type="spellEnd"/>
+      <w:r>
+        <w:t xml:space="preserve"> </w:t>
+      </w:r>
+      <w:proofErr w:type="spellStart"/>
+      <w:r>
+        <w:t>showen</w:t>
+      </w:r>
+      <w:proofErr w:type="spellEnd"/>
+      <w:r>
+        <w:t xml:space="preserve"> op </w:t>
+      </w:r>
+      <w:proofErr w:type="spellStart"/>
+      <w:r>
+        <w:t>een</w:t>
+      </w:r>
+      <w:proofErr w:type="spellEnd"/>
+      <w:r>
+        <w:t xml:space="preserve"> geode </w:t>
+      </w:r>
+      <w:proofErr w:type="spellStart"/>
+      <w:r>
+        <w:t>manier</w:t>
+      </w:r>
+      <w:proofErr w:type="spellEnd"/>
+    </w:p>
+    <w:p>
+      <w:pPr>
+        <w:pStyle w:val="ListParagraph"/>
+        <w:numPr>
+          <w:ilvl w:val="0"/>
           <w:numId w:val="4"/>
         </w:numPr>
       </w:pPr>
@@ -689,6 +727,7 @@
         </w:numPr>
       </w:pPr>
       <w:r>
+        <w:lastRenderedPageBreak/>
         <w:t>size</w:t>
       </w:r>
     </w:p>
@@ -701,7 +740,6 @@
         </w:numPr>
       </w:pPr>
       <w:r>
-        <w:lastRenderedPageBreak/>
         <w:t>quantity</w:t>
       </w:r>
     </w:p>
@@ -750,10 +788,12 @@
           <w:b/>
         </w:rPr>
       </w:pPr>
+      <w:bookmarkStart w:id="0" w:name="_GoBack"/>
       <w:r>
         <w:t>add goal indicators</w:t>
       </w:r>
     </w:p>
+    <w:bookmarkEnd w:id="0"/>
     <w:p>
       <w:pPr>
         <w:pStyle w:val="ListParagraph"/>
@@ -798,8 +838,6 @@
       <w:r>
         <w:t>add number of click goals</w:t>
       </w:r>
-      <w:bookmarkStart w:id="0" w:name="_GoBack"/>
-      <w:bookmarkEnd w:id="0"/>
     </w:p>
     <w:p>
       <w:r>
@@ -1657,6 +1695,119 @@
       </w:rPr>
     </w:lvl>
   </w:abstractNum>
+  <w:abstractNum w:abstractNumId="6" w15:restartNumberingAfterBreak="0">
+    <w:nsid w:val="77E71AA7"/>
+    <w:multiLevelType w:val="hybridMultilevel"/>
+    <w:tmpl w:val="4C1C64AA"/>
+    <w:lvl w:ilvl="0" w:tplc="04090001">
+      <w:start w:val="1"/>
+      <w:numFmt w:val="bullet"/>
+      <w:lvlText w:val=""/>
+      <w:lvlJc w:val="left"/>
+      <w:pPr>
+        <w:ind w:left="720" w:hanging="360"/>
+      </w:pPr>
+      <w:rPr>
+        <w:rFonts w:ascii="Symbol" w:hAnsi="Symbol" w:hint="default"/>
+      </w:rPr>
+    </w:lvl>
+    <w:lvl w:ilvl="1" w:tplc="04090003" w:tentative="1">
+      <w:start w:val="1"/>
+      <w:numFmt w:val="bullet"/>
+      <w:lvlText w:val="o"/>
+      <w:lvlJc w:val="left"/>
+      <w:pPr>
+        <w:ind w:left="1440" w:hanging="360"/>
+      </w:pPr>
+      <w:rPr>
+        <w:rFonts w:ascii="Courier New" w:hAnsi="Courier New" w:cs="Courier New" w:hint="default"/>
+      </w:rPr>
+    </w:lvl>
+    <w:lvl w:ilvl="2" w:tplc="04090005" w:tentative="1">
+      <w:start w:val="1"/>
+      <w:numFmt w:val="bullet"/>
+      <w:lvlText w:val=""/>
+      <w:lvlJc w:val="left"/>
+      <w:pPr>
+        <w:ind w:left="2160" w:hanging="360"/>
+      </w:pPr>
+      <w:rPr>
+        <w:rFonts w:ascii="Wingdings" w:hAnsi="Wingdings" w:hint="default"/>
+      </w:rPr>
+    </w:lvl>
+    <w:lvl w:ilvl="3" w:tplc="04090001" w:tentative="1">
+      <w:start w:val="1"/>
+      <w:numFmt w:val="bullet"/>
+      <w:lvlText w:val=""/>
+      <w:lvlJc w:val="left"/>
+      <w:pPr>
+        <w:ind w:left="2880" w:hanging="360"/>
+      </w:pPr>
+      <w:rPr>
+        <w:rFonts w:ascii="Symbol" w:hAnsi="Symbol" w:hint="default"/>
+      </w:rPr>
+    </w:lvl>
+    <w:lvl w:ilvl="4" w:tplc="04090003" w:tentative="1">
+      <w:start w:val="1"/>
+      <w:numFmt w:val="bullet"/>
+      <w:lvlText w:val="o"/>
+      <w:lvlJc w:val="left"/>
+      <w:pPr>
+        <w:ind w:left="3600" w:hanging="360"/>
+      </w:pPr>
+      <w:rPr>
+        <w:rFonts w:ascii="Courier New" w:hAnsi="Courier New" w:cs="Courier New" w:hint="default"/>
+      </w:rPr>
+    </w:lvl>
+    <w:lvl w:ilvl="5" w:tplc="04090005" w:tentative="1">
+      <w:start w:val="1"/>
+      <w:numFmt w:val="bullet"/>
+      <w:lvlText w:val=""/>
+      <w:lvlJc w:val="left"/>
+      <w:pPr>
+        <w:ind w:left="4320" w:hanging="360"/>
+      </w:pPr>
+      <w:rPr>
+        <w:rFonts w:ascii="Wingdings" w:hAnsi="Wingdings" w:hint="default"/>
+      </w:rPr>
+    </w:lvl>
+    <w:lvl w:ilvl="6" w:tplc="04090001" w:tentative="1">
+      <w:start w:val="1"/>
+      <w:numFmt w:val="bullet"/>
+      <w:lvlText w:val=""/>
+      <w:lvlJc w:val="left"/>
+      <w:pPr>
+        <w:ind w:left="5040" w:hanging="360"/>
+      </w:pPr>
+      <w:rPr>
+        <w:rFonts w:ascii="Symbol" w:hAnsi="Symbol" w:hint="default"/>
+      </w:rPr>
+    </w:lvl>
+    <w:lvl w:ilvl="7" w:tplc="04090003" w:tentative="1">
+      <w:start w:val="1"/>
+      <w:numFmt w:val="bullet"/>
+      <w:lvlText w:val="o"/>
+      <w:lvlJc w:val="left"/>
+      <w:pPr>
+        <w:ind w:left="5760" w:hanging="360"/>
+      </w:pPr>
+      <w:rPr>
+        <w:rFonts w:ascii="Courier New" w:hAnsi="Courier New" w:cs="Courier New" w:hint="default"/>
+      </w:rPr>
+    </w:lvl>
+    <w:lvl w:ilvl="8" w:tplc="04090005" w:tentative="1">
+      <w:start w:val="1"/>
+      <w:numFmt w:val="bullet"/>
+      <w:lvlText w:val=""/>
+      <w:lvlJc w:val="left"/>
+      <w:pPr>
+        <w:ind w:left="6480" w:hanging="360"/>
+      </w:pPr>
+      <w:rPr>
+        <w:rFonts w:ascii="Wingdings" w:hAnsi="Wingdings" w:hint="default"/>
+      </w:rPr>
+    </w:lvl>
+  </w:abstractNum>
   <w:num w:numId="1">
     <w:abstractNumId w:val="5"/>
   </w:num>
@@ -1674,6 +1825,9 @@
   </w:num>
   <w:num w:numId="6">
     <w:abstractNumId w:val="2"/>
+  </w:num>
+  <w:num w:numId="7">
+    <w:abstractNumId w:val="6"/>
   </w:num>
 </w:numbering>
 </file>

</xml_diff>

<commit_message>
after Anton's github RIP
</commit_message>
<xml_diff>
--- a/planning.docx
+++ b/planning.docx
@@ -741,6 +741,181 @@
       <w:r>
         <w:t>speed</w:t>
       </w:r>
+    </w:p>
+    <w:p>
+      <w:pPr>
+        <w:pStyle w:val="ListParagraph"/>
+        <w:numPr>
+          <w:ilvl w:val="1"/>
+          <w:numId w:val="4"/>
+        </w:numPr>
+      </w:pPr>
+      <w:r>
+        <w:lastRenderedPageBreak/>
+        <w:t>size</w:t>
+      </w:r>
+    </w:p>
+    <w:p>
+      <w:pPr>
+        <w:pStyle w:val="ListParagraph"/>
+        <w:numPr>
+          <w:ilvl w:val="1"/>
+          <w:numId w:val="4"/>
+        </w:numPr>
+      </w:pPr>
+      <w:r>
+        <w:t>quantity</w:t>
+      </w:r>
+    </w:p>
+    <w:p>
+      <w:pPr>
+        <w:pStyle w:val="ListParagraph"/>
+        <w:numPr>
+          <w:ilvl w:val="0"/>
+          <w:numId w:val="4"/>
+        </w:numPr>
+        <w:rPr>
+          <w:b/>
+        </w:rPr>
+      </w:pPr>
+      <w:r>
+        <w:t>steps:</w:t>
+      </w:r>
+    </w:p>
+    <w:p>
+      <w:pPr>
+        <w:pStyle w:val="ListParagraph"/>
+        <w:numPr>
+          <w:ilvl w:val="1"/>
+          <w:numId w:val="4"/>
+        </w:numPr>
+        <w:rPr>
+          <w:b/>
+          <w:strike/>
+        </w:rPr>
+      </w:pPr>
+      <w:r>
+        <w:rPr>
+          <w:strike/>
+        </w:rPr>
+        <w:t>load different levels</w:t>
+      </w:r>
+    </w:p>
+    <w:p>
+      <w:pPr>
+        <w:pStyle w:val="ListParagraph"/>
+        <w:numPr>
+          <w:ilvl w:val="1"/>
+          <w:numId w:val="4"/>
+        </w:numPr>
+        <w:rPr>
+          <w:b/>
+          <w:strike/>
+        </w:rPr>
+      </w:pPr>
+      <w:r>
+        <w:rPr>
+          <w:strike/>
+        </w:rPr>
+        <w:t>add goal indicators</w:t>
+      </w:r>
+    </w:p>
+    <w:p>
+      <w:pPr>
+        <w:pStyle w:val="ListParagraph"/>
+        <w:numPr>
+          <w:ilvl w:val="1"/>
+          <w:numId w:val="4"/>
+        </w:numPr>
+        <w:rPr>
+          <w:b/>
+          <w:strike/>
+        </w:rPr>
+      </w:pPr>
+      <w:r>
+        <w:rPr>
+          <w:strike/>
+        </w:rPr>
+        <w:t>add initial values</w:t>
+      </w:r>
+    </w:p>
+    <w:p>
+      <w:pPr>
+        <w:pStyle w:val="ListParagraph"/>
+        <w:numPr>
+          <w:ilvl w:val="1"/>
+          <w:numId w:val="4"/>
+        </w:numPr>
+        <w:rPr>
+          <w:b/>
+        </w:rPr>
+      </w:pPr>
+      <w:r>
+        <w:t>add adjustable step</w:t>
+      </w:r>
+    </w:p>
+    <w:p>
+      <w:pPr>
+        <w:pStyle w:val="ListParagraph"/>
+        <w:numPr>
+          <w:ilvl w:val="1"/>
+          <w:numId w:val="4"/>
+        </w:numPr>
+        <w:rPr>
+          <w:b/>
+        </w:rPr>
+      </w:pPr>
+      <w:r>
+        <w:t>add number of click goals</w:t>
+      </w:r>
+    </w:p>
+    <w:p>
+      <w:r>
+        <w:t xml:space="preserve">11 </w:t>
+      </w:r>
+      <w:proofErr w:type="spellStart"/>
+      <w:r>
+        <w:t>maart</w:t>
+      </w:r>
+      <w:proofErr w:type="spellEnd"/>
+    </w:p>
+    <w:p>
+      <w:pPr>
+        <w:pStyle w:val="ListParagraph"/>
+        <w:numPr>
+          <w:ilvl w:val="0"/>
+          <w:numId w:val="14"/>
+        </w:numPr>
+      </w:pPr>
+      <w:r>
+        <w:t>bounding box -&gt; hitbox -&gt; set yourself</w:t>
+      </w:r>
+    </w:p>
+    <w:p>
+      <w:pPr>
+        <w:pStyle w:val="ListParagraph"/>
+        <w:numPr>
+          <w:ilvl w:val="1"/>
+          <w:numId w:val="14"/>
+        </w:numPr>
+      </w:pPr>
+      <w:proofErr w:type="spellStart"/>
+      <w:r>
+        <w:t>onclick</w:t>
+      </w:r>
+      <w:proofErr w:type="spellEnd"/>
+    </w:p>
+    <w:p>
+      <w:pPr>
+        <w:pStyle w:val="ListParagraph"/>
+        <w:numPr>
+          <w:ilvl w:val="0"/>
+          <w:numId w:val="14"/>
+        </w:numPr>
+      </w:pPr>
+      <w:r>
+        <w:t>making resistor visual</w:t>
+      </w:r>
       <w:bookmarkStart w:id="0" w:name="_GoBack"/>
       <w:bookmarkEnd w:id="0"/>
     </w:p>
@@ -748,25 +923,84 @@
       <w:pPr>
         <w:pStyle w:val="ListParagraph"/>
         <w:numPr>
-          <w:ilvl w:val="1"/>
-          <w:numId w:val="4"/>
-        </w:numPr>
-      </w:pPr>
-      <w:r>
-        <w:lastRenderedPageBreak/>
-        <w:t>size</w:t>
-      </w:r>
-    </w:p>
-    <w:p>
-      <w:pPr>
-        <w:pStyle w:val="ListParagraph"/>
-        <w:numPr>
-          <w:ilvl w:val="1"/>
-          <w:numId w:val="4"/>
-        </w:numPr>
-      </w:pPr>
-      <w:r>
-        <w:t>quantity</w:t>
+          <w:ilvl w:val="0"/>
+          <w:numId w:val="13"/>
+        </w:numPr>
+      </w:pPr>
+      <w:r>
+        <w:t>fix object picker</w:t>
+      </w:r>
+    </w:p>
+    <w:p>
+      <w:pPr>
+        <w:pStyle w:val="ListParagraph"/>
+        <w:numPr>
+          <w:ilvl w:val="0"/>
+          <w:numId w:val="12"/>
+        </w:numPr>
+      </w:pPr>
+      <w:r>
+        <w:t>checking the stars</w:t>
+      </w:r>
+    </w:p>
+    <w:p>
+      <w:pPr>
+        <w:pStyle w:val="ListParagraph"/>
+        <w:numPr>
+          <w:ilvl w:val="0"/>
+          <w:numId w:val="11"/>
+        </w:numPr>
+      </w:pPr>
+      <w:r>
+        <w:t>adding more usability to cameras</w:t>
+      </w:r>
+    </w:p>
+    <w:p>
+      <w:pPr>
+        <w:pStyle w:val="ListParagraph"/>
+        <w:numPr>
+          <w:ilvl w:val="0"/>
+          <w:numId w:val="10"/>
+        </w:numPr>
+      </w:pPr>
+      <w:r>
+        <w:t>fixing crash bug</w:t>
+      </w:r>
+    </w:p>
+    <w:p>
+      <w:pPr>
+        <w:pStyle w:val="ListParagraph"/>
+        <w:numPr>
+          <w:ilvl w:val="0"/>
+          <w:numId w:val="8"/>
+        </w:numPr>
+      </w:pPr>
+      <w:r>
+        <w:t>changing back speed -&gt; size electrons</w:t>
+      </w:r>
+    </w:p>
+    <w:p>
+      <w:pPr>
+        <w:pStyle w:val="ListParagraph"/>
+        <w:numPr>
+          <w:ilvl w:val="0"/>
+          <w:numId w:val="8"/>
+        </w:numPr>
+      </w:pPr>
+      <w:r>
+        <w:t>adding click usability</w:t>
+      </w:r>
+    </w:p>
+    <w:p>
+      <w:pPr>
+        <w:pStyle w:val="ListParagraph"/>
+        <w:numPr>
+          <w:ilvl w:val="0"/>
+          <w:numId w:val="8"/>
+        </w:numPr>
+      </w:pPr>
+      <w:r>
+        <w:t>checking if all goals are met</w:t>
       </w:r>
     </w:p>
     <w:p>
@@ -776,102 +1010,16 @@
           <w:ilvl w:val="0"/>
           <w:numId w:val="4"/>
         </w:numPr>
-        <w:rPr>
-          <w:b/>
-        </w:rPr>
-      </w:pPr>
-      <w:r>
-        <w:t>steps:</w:t>
-      </w:r>
-    </w:p>
-    <w:p>
-      <w:pPr>
-        <w:pStyle w:val="ListParagraph"/>
-        <w:numPr>
-          <w:ilvl w:val="1"/>
-          <w:numId w:val="4"/>
-        </w:numPr>
-        <w:rPr>
-          <w:b/>
-          <w:strike/>
-        </w:rPr>
-      </w:pPr>
-      <w:r>
-        <w:rPr>
-          <w:strike/>
-        </w:rPr>
-        <w:t>load different levels</w:t>
-      </w:r>
-    </w:p>
-    <w:p>
-      <w:pPr>
-        <w:pStyle w:val="ListParagraph"/>
-        <w:numPr>
-          <w:ilvl w:val="1"/>
-          <w:numId w:val="4"/>
-        </w:numPr>
-        <w:rPr>
-          <w:b/>
-        </w:rPr>
-      </w:pPr>
-      <w:r>
-        <w:t>add goal indicators</w:t>
-      </w:r>
-    </w:p>
-    <w:p>
-      <w:pPr>
-        <w:pStyle w:val="ListParagraph"/>
-        <w:numPr>
-          <w:ilvl w:val="1"/>
-          <w:numId w:val="4"/>
-        </w:numPr>
-        <w:rPr>
-          <w:b/>
-        </w:rPr>
-      </w:pPr>
-      <w:r>
-        <w:t>add initial values</w:t>
-      </w:r>
-    </w:p>
-    <w:p>
-      <w:pPr>
-        <w:pStyle w:val="ListParagraph"/>
-        <w:numPr>
-          <w:ilvl w:val="1"/>
-          <w:numId w:val="4"/>
-        </w:numPr>
-        <w:rPr>
-          <w:b/>
-        </w:rPr>
-      </w:pPr>
-      <w:r>
-        <w:t>add adjustable step</w:t>
-      </w:r>
-    </w:p>
-    <w:p>
-      <w:pPr>
-        <w:pStyle w:val="ListParagraph"/>
-        <w:numPr>
-          <w:ilvl w:val="1"/>
-          <w:numId w:val="4"/>
-        </w:numPr>
-        <w:rPr>
-          <w:b/>
-        </w:rPr>
-      </w:pPr>
-      <w:r>
-        <w:t>add number of click goals</w:t>
-      </w:r>
-    </w:p>
-    <w:p>
-      <w:r>
-        <w:t xml:space="preserve">11 </w:t>
-      </w:r>
-      <w:proofErr w:type="spellStart"/>
-      <w:r>
-        <w:t>maart</w:t>
-      </w:r>
-      <w:proofErr w:type="spellEnd"/>
+      </w:pPr>
+      <w:r>
+        <w:t>User test</w:t>
+      </w:r>
+      <w:r>
+        <w:t>s</w:t>
+      </w:r>
+      <w:r>
+        <w:t xml:space="preserve"> (professor to be determined)</w:t>
+      </w:r>
     </w:p>
     <w:p>
       <w:pPr>
@@ -880,18 +1028,25 @@
           <w:ilvl w:val="0"/>
           <w:numId w:val="4"/>
         </w:numPr>
-      </w:pPr>
-      <w:r>
-        <w:t xml:space="preserve">Implementing a social aspect (google playing games </w:t>
+        <w:rPr>
+          <w:i/>
+        </w:rPr>
+      </w:pPr>
+    </w:p>
+    <w:p>
+      <w:pPr>
+        <w:rPr>
+          <w:i/>
+        </w:rPr>
+      </w:pPr>
+      <w:r>
+        <w:t xml:space="preserve">18 </w:t>
       </w:r>
       <w:proofErr w:type="spellStart"/>
       <w:r>
-        <w:t>api</w:t>
+        <w:t>maart</w:t>
       </w:r>
       <w:proofErr w:type="spellEnd"/>
-      <w:r>
-        <w:t>)</w:t>
-      </w:r>
     </w:p>
     <w:p>
       <w:pPr>
@@ -900,26 +1055,30 @@
           <w:ilvl w:val="0"/>
           <w:numId w:val="4"/>
         </w:numPr>
-      </w:pPr>
-      <w:r>
-        <w:t>User test</w:t>
-      </w:r>
-      <w:r>
-        <w:t>s</w:t>
-      </w:r>
-      <w:r>
-        <w:t xml:space="preserve"> (professor to be determined)</w:t>
-      </w:r>
-    </w:p>
-    <w:p>
-      <w:r>
-        <w:t xml:space="preserve">18 </w:t>
+        <w:rPr>
+          <w:i/>
+        </w:rPr>
+      </w:pPr>
+      <w:r>
+        <w:rPr>
+          <w:i/>
+        </w:rPr>
+        <w:t xml:space="preserve">//Implementing a social aspect (google playing games </w:t>
       </w:r>
       <w:proofErr w:type="spellStart"/>
       <w:r>
-        <w:t>maart</w:t>
+        <w:rPr>
+          <w:i/>
+        </w:rPr>
+        <w:t>api</w:t>
       </w:r>
       <w:proofErr w:type="spellEnd"/>
+      <w:r>
+        <w:rPr>
+          <w:i/>
+        </w:rPr>
+        <w:t>)</w:t>
+      </w:r>
     </w:p>
     <w:p>
       <w:pPr>
@@ -1090,6 +1249,119 @@
 <file path=word/numbering.xml><?xml version="1.0" encoding="utf-8"?>
 <w:numbering xmlns:wpc="http://schemas.microsoft.com/office/word/2010/wordprocessingCanvas" xmlns:mc="http://schemas.openxmlformats.org/markup-compatibility/2006" xmlns:o="urn:schemas-microsoft-com:office:office" xmlns:r="http://schemas.openxmlformats.org/officeDocument/2006/relationships" xmlns:m="http://schemas.openxmlformats.org/officeDocument/2006/math" xmlns:v="urn:schemas-microsoft-com:vml" xmlns:wp14="http://schemas.microsoft.com/office/word/2010/wordprocessingDrawing" xmlns:wp="http://schemas.openxmlformats.org/drawingml/2006/wordprocessingDrawing" xmlns:w10="urn:schemas-microsoft-com:office:word" xmlns:w="http://schemas.openxmlformats.org/wordprocessingml/2006/main" xmlns:w14="http://schemas.microsoft.com/office/word/2010/wordml" xmlns:w15="http://schemas.microsoft.com/office/word/2012/wordml" xmlns:wpg="http://schemas.microsoft.com/office/word/2010/wordprocessingGroup" xmlns:wpi="http://schemas.microsoft.com/office/word/2010/wordprocessingInk" xmlns:wne="http://schemas.microsoft.com/office/word/2006/wordml" xmlns:wps="http://schemas.microsoft.com/office/word/2010/wordprocessingShape" mc:Ignorable="w14 w15 wp14">
   <w:abstractNum w:abstractNumId="0" w15:restartNumberingAfterBreak="0">
+    <w:nsid w:val="05F658B4"/>
+    <w:multiLevelType w:val="hybridMultilevel"/>
+    <w:tmpl w:val="6A34CCEC"/>
+    <w:lvl w:ilvl="0" w:tplc="04090001">
+      <w:start w:val="1"/>
+      <w:numFmt w:val="bullet"/>
+      <w:lvlText w:val=""/>
+      <w:lvlJc w:val="left"/>
+      <w:pPr>
+        <w:ind w:left="720" w:hanging="360"/>
+      </w:pPr>
+      <w:rPr>
+        <w:rFonts w:ascii="Symbol" w:hAnsi="Symbol" w:hint="default"/>
+      </w:rPr>
+    </w:lvl>
+    <w:lvl w:ilvl="1" w:tplc="04090003" w:tentative="1">
+      <w:start w:val="1"/>
+      <w:numFmt w:val="bullet"/>
+      <w:lvlText w:val="o"/>
+      <w:lvlJc w:val="left"/>
+      <w:pPr>
+        <w:ind w:left="1440" w:hanging="360"/>
+      </w:pPr>
+      <w:rPr>
+        <w:rFonts w:ascii="Courier New" w:hAnsi="Courier New" w:cs="Courier New" w:hint="default"/>
+      </w:rPr>
+    </w:lvl>
+    <w:lvl w:ilvl="2" w:tplc="04090005" w:tentative="1">
+      <w:start w:val="1"/>
+      <w:numFmt w:val="bullet"/>
+      <w:lvlText w:val=""/>
+      <w:lvlJc w:val="left"/>
+      <w:pPr>
+        <w:ind w:left="2160" w:hanging="360"/>
+      </w:pPr>
+      <w:rPr>
+        <w:rFonts w:ascii="Wingdings" w:hAnsi="Wingdings" w:hint="default"/>
+      </w:rPr>
+    </w:lvl>
+    <w:lvl w:ilvl="3" w:tplc="04090001" w:tentative="1">
+      <w:start w:val="1"/>
+      <w:numFmt w:val="bullet"/>
+      <w:lvlText w:val=""/>
+      <w:lvlJc w:val="left"/>
+      <w:pPr>
+        <w:ind w:left="2880" w:hanging="360"/>
+      </w:pPr>
+      <w:rPr>
+        <w:rFonts w:ascii="Symbol" w:hAnsi="Symbol" w:hint="default"/>
+      </w:rPr>
+    </w:lvl>
+    <w:lvl w:ilvl="4" w:tplc="04090003" w:tentative="1">
+      <w:start w:val="1"/>
+      <w:numFmt w:val="bullet"/>
+      <w:lvlText w:val="o"/>
+      <w:lvlJc w:val="left"/>
+      <w:pPr>
+        <w:ind w:left="3600" w:hanging="360"/>
+      </w:pPr>
+      <w:rPr>
+        <w:rFonts w:ascii="Courier New" w:hAnsi="Courier New" w:cs="Courier New" w:hint="default"/>
+      </w:rPr>
+    </w:lvl>
+    <w:lvl w:ilvl="5" w:tplc="04090005" w:tentative="1">
+      <w:start w:val="1"/>
+      <w:numFmt w:val="bullet"/>
+      <w:lvlText w:val=""/>
+      <w:lvlJc w:val="left"/>
+      <w:pPr>
+        <w:ind w:left="4320" w:hanging="360"/>
+      </w:pPr>
+      <w:rPr>
+        <w:rFonts w:ascii="Wingdings" w:hAnsi="Wingdings" w:hint="default"/>
+      </w:rPr>
+    </w:lvl>
+    <w:lvl w:ilvl="6" w:tplc="04090001" w:tentative="1">
+      <w:start w:val="1"/>
+      <w:numFmt w:val="bullet"/>
+      <w:lvlText w:val=""/>
+      <w:lvlJc w:val="left"/>
+      <w:pPr>
+        <w:ind w:left="5040" w:hanging="360"/>
+      </w:pPr>
+      <w:rPr>
+        <w:rFonts w:ascii="Symbol" w:hAnsi="Symbol" w:hint="default"/>
+      </w:rPr>
+    </w:lvl>
+    <w:lvl w:ilvl="7" w:tplc="04090003" w:tentative="1">
+      <w:start w:val="1"/>
+      <w:numFmt w:val="bullet"/>
+      <w:lvlText w:val="o"/>
+      <w:lvlJc w:val="left"/>
+      <w:pPr>
+        <w:ind w:left="5760" w:hanging="360"/>
+      </w:pPr>
+      <w:rPr>
+        <w:rFonts w:ascii="Courier New" w:hAnsi="Courier New" w:cs="Courier New" w:hint="default"/>
+      </w:rPr>
+    </w:lvl>
+    <w:lvl w:ilvl="8" w:tplc="04090005" w:tentative="1">
+      <w:start w:val="1"/>
+      <w:numFmt w:val="bullet"/>
+      <w:lvlText w:val=""/>
+      <w:lvlJc w:val="left"/>
+      <w:pPr>
+        <w:ind w:left="6480" w:hanging="360"/>
+      </w:pPr>
+      <w:rPr>
+        <w:rFonts w:ascii="Wingdings" w:hAnsi="Wingdings" w:hint="default"/>
+      </w:rPr>
+    </w:lvl>
+  </w:abstractNum>
+  <w:abstractNum w:abstractNumId="1" w15:restartNumberingAfterBreak="0">
     <w:nsid w:val="06C43D80"/>
     <w:multiLevelType w:val="hybridMultilevel"/>
     <w:tmpl w:val="284C4AF6"/>
@@ -1202,7 +1474,120 @@
       </w:rPr>
     </w:lvl>
   </w:abstractNum>
-  <w:abstractNum w:abstractNumId="1" w15:restartNumberingAfterBreak="0">
+  <w:abstractNum w:abstractNumId="2" w15:restartNumberingAfterBreak="0">
+    <w:nsid w:val="157A1A6C"/>
+    <w:multiLevelType w:val="hybridMultilevel"/>
+    <w:tmpl w:val="88C470C0"/>
+    <w:lvl w:ilvl="0" w:tplc="04090001">
+      <w:start w:val="1"/>
+      <w:numFmt w:val="bullet"/>
+      <w:lvlText w:val=""/>
+      <w:lvlJc w:val="left"/>
+      <w:pPr>
+        <w:ind w:left="720" w:hanging="360"/>
+      </w:pPr>
+      <w:rPr>
+        <w:rFonts w:ascii="Symbol" w:hAnsi="Symbol" w:hint="default"/>
+      </w:rPr>
+    </w:lvl>
+    <w:lvl w:ilvl="1" w:tplc="04090003" w:tentative="1">
+      <w:start w:val="1"/>
+      <w:numFmt w:val="bullet"/>
+      <w:lvlText w:val="o"/>
+      <w:lvlJc w:val="left"/>
+      <w:pPr>
+        <w:ind w:left="1440" w:hanging="360"/>
+      </w:pPr>
+      <w:rPr>
+        <w:rFonts w:ascii="Courier New" w:hAnsi="Courier New" w:cs="Courier New" w:hint="default"/>
+      </w:rPr>
+    </w:lvl>
+    <w:lvl w:ilvl="2" w:tplc="04090005" w:tentative="1">
+      <w:start w:val="1"/>
+      <w:numFmt w:val="bullet"/>
+      <w:lvlText w:val=""/>
+      <w:lvlJc w:val="left"/>
+      <w:pPr>
+        <w:ind w:left="2160" w:hanging="360"/>
+      </w:pPr>
+      <w:rPr>
+        <w:rFonts w:ascii="Wingdings" w:hAnsi="Wingdings" w:hint="default"/>
+      </w:rPr>
+    </w:lvl>
+    <w:lvl w:ilvl="3" w:tplc="04090001" w:tentative="1">
+      <w:start w:val="1"/>
+      <w:numFmt w:val="bullet"/>
+      <w:lvlText w:val=""/>
+      <w:lvlJc w:val="left"/>
+      <w:pPr>
+        <w:ind w:left="2880" w:hanging="360"/>
+      </w:pPr>
+      <w:rPr>
+        <w:rFonts w:ascii="Symbol" w:hAnsi="Symbol" w:hint="default"/>
+      </w:rPr>
+    </w:lvl>
+    <w:lvl w:ilvl="4" w:tplc="04090003" w:tentative="1">
+      <w:start w:val="1"/>
+      <w:numFmt w:val="bullet"/>
+      <w:lvlText w:val="o"/>
+      <w:lvlJc w:val="left"/>
+      <w:pPr>
+        <w:ind w:left="3600" w:hanging="360"/>
+      </w:pPr>
+      <w:rPr>
+        <w:rFonts w:ascii="Courier New" w:hAnsi="Courier New" w:cs="Courier New" w:hint="default"/>
+      </w:rPr>
+    </w:lvl>
+    <w:lvl w:ilvl="5" w:tplc="04090005" w:tentative="1">
+      <w:start w:val="1"/>
+      <w:numFmt w:val="bullet"/>
+      <w:lvlText w:val=""/>
+      <w:lvlJc w:val="left"/>
+      <w:pPr>
+        <w:ind w:left="4320" w:hanging="360"/>
+      </w:pPr>
+      <w:rPr>
+        <w:rFonts w:ascii="Wingdings" w:hAnsi="Wingdings" w:hint="default"/>
+      </w:rPr>
+    </w:lvl>
+    <w:lvl w:ilvl="6" w:tplc="04090001" w:tentative="1">
+      <w:start w:val="1"/>
+      <w:numFmt w:val="bullet"/>
+      <w:lvlText w:val=""/>
+      <w:lvlJc w:val="left"/>
+      <w:pPr>
+        <w:ind w:left="5040" w:hanging="360"/>
+      </w:pPr>
+      <w:rPr>
+        <w:rFonts w:ascii="Symbol" w:hAnsi="Symbol" w:hint="default"/>
+      </w:rPr>
+    </w:lvl>
+    <w:lvl w:ilvl="7" w:tplc="04090003" w:tentative="1">
+      <w:start w:val="1"/>
+      <w:numFmt w:val="bullet"/>
+      <w:lvlText w:val="o"/>
+      <w:lvlJc w:val="left"/>
+      <w:pPr>
+        <w:ind w:left="5760" w:hanging="360"/>
+      </w:pPr>
+      <w:rPr>
+        <w:rFonts w:ascii="Courier New" w:hAnsi="Courier New" w:cs="Courier New" w:hint="default"/>
+      </w:rPr>
+    </w:lvl>
+    <w:lvl w:ilvl="8" w:tplc="04090005" w:tentative="1">
+      <w:start w:val="1"/>
+      <w:numFmt w:val="bullet"/>
+      <w:lvlText w:val=""/>
+      <w:lvlJc w:val="left"/>
+      <w:pPr>
+        <w:ind w:left="6480" w:hanging="360"/>
+      </w:pPr>
+      <w:rPr>
+        <w:rFonts w:ascii="Wingdings" w:hAnsi="Wingdings" w:hint="default"/>
+      </w:rPr>
+    </w:lvl>
+  </w:abstractNum>
+  <w:abstractNum w:abstractNumId="3" w15:restartNumberingAfterBreak="0">
     <w:nsid w:val="16C71726"/>
     <w:multiLevelType w:val="hybridMultilevel"/>
     <w:tmpl w:val="CE065FE8"/>
@@ -1315,7 +1700,7 @@
       </w:rPr>
     </w:lvl>
   </w:abstractNum>
-  <w:abstractNum w:abstractNumId="2" w15:restartNumberingAfterBreak="0">
+  <w:abstractNum w:abstractNumId="4" w15:restartNumberingAfterBreak="0">
     <w:nsid w:val="22387170"/>
     <w:multiLevelType w:val="hybridMultilevel"/>
     <w:tmpl w:val="5E08DC72"/>
@@ -1404,7 +1789,120 @@
       </w:pPr>
     </w:lvl>
   </w:abstractNum>
-  <w:abstractNum w:abstractNumId="3" w15:restartNumberingAfterBreak="0">
+  <w:abstractNum w:abstractNumId="5" w15:restartNumberingAfterBreak="0">
+    <w:nsid w:val="28964CF6"/>
+    <w:multiLevelType w:val="hybridMultilevel"/>
+    <w:tmpl w:val="8138CF16"/>
+    <w:lvl w:ilvl="0" w:tplc="04090001">
+      <w:start w:val="1"/>
+      <w:numFmt w:val="bullet"/>
+      <w:lvlText w:val=""/>
+      <w:lvlJc w:val="left"/>
+      <w:pPr>
+        <w:ind w:left="720" w:hanging="360"/>
+      </w:pPr>
+      <w:rPr>
+        <w:rFonts w:ascii="Symbol" w:hAnsi="Symbol" w:hint="default"/>
+      </w:rPr>
+    </w:lvl>
+    <w:lvl w:ilvl="1" w:tplc="04090003">
+      <w:start w:val="1"/>
+      <w:numFmt w:val="bullet"/>
+      <w:lvlText w:val="o"/>
+      <w:lvlJc w:val="left"/>
+      <w:pPr>
+        <w:ind w:left="1440" w:hanging="360"/>
+      </w:pPr>
+      <w:rPr>
+        <w:rFonts w:ascii="Courier New" w:hAnsi="Courier New" w:cs="Courier New" w:hint="default"/>
+      </w:rPr>
+    </w:lvl>
+    <w:lvl w:ilvl="2" w:tplc="04090005" w:tentative="1">
+      <w:start w:val="1"/>
+      <w:numFmt w:val="bullet"/>
+      <w:lvlText w:val=""/>
+      <w:lvlJc w:val="left"/>
+      <w:pPr>
+        <w:ind w:left="2160" w:hanging="360"/>
+      </w:pPr>
+      <w:rPr>
+        <w:rFonts w:ascii="Wingdings" w:hAnsi="Wingdings" w:hint="default"/>
+      </w:rPr>
+    </w:lvl>
+    <w:lvl w:ilvl="3" w:tplc="04090001" w:tentative="1">
+      <w:start w:val="1"/>
+      <w:numFmt w:val="bullet"/>
+      <w:lvlText w:val=""/>
+      <w:lvlJc w:val="left"/>
+      <w:pPr>
+        <w:ind w:left="2880" w:hanging="360"/>
+      </w:pPr>
+      <w:rPr>
+        <w:rFonts w:ascii="Symbol" w:hAnsi="Symbol" w:hint="default"/>
+      </w:rPr>
+    </w:lvl>
+    <w:lvl w:ilvl="4" w:tplc="04090003" w:tentative="1">
+      <w:start w:val="1"/>
+      <w:numFmt w:val="bullet"/>
+      <w:lvlText w:val="o"/>
+      <w:lvlJc w:val="left"/>
+      <w:pPr>
+        <w:ind w:left="3600" w:hanging="360"/>
+      </w:pPr>
+      <w:rPr>
+        <w:rFonts w:ascii="Courier New" w:hAnsi="Courier New" w:cs="Courier New" w:hint="default"/>
+      </w:rPr>
+    </w:lvl>
+    <w:lvl w:ilvl="5" w:tplc="04090005" w:tentative="1">
+      <w:start w:val="1"/>
+      <w:numFmt w:val="bullet"/>
+      <w:lvlText w:val=""/>
+      <w:lvlJc w:val="left"/>
+      <w:pPr>
+        <w:ind w:left="4320" w:hanging="360"/>
+      </w:pPr>
+      <w:rPr>
+        <w:rFonts w:ascii="Wingdings" w:hAnsi="Wingdings" w:hint="default"/>
+      </w:rPr>
+    </w:lvl>
+    <w:lvl w:ilvl="6" w:tplc="04090001" w:tentative="1">
+      <w:start w:val="1"/>
+      <w:numFmt w:val="bullet"/>
+      <w:lvlText w:val=""/>
+      <w:lvlJc w:val="left"/>
+      <w:pPr>
+        <w:ind w:left="5040" w:hanging="360"/>
+      </w:pPr>
+      <w:rPr>
+        <w:rFonts w:ascii="Symbol" w:hAnsi="Symbol" w:hint="default"/>
+      </w:rPr>
+    </w:lvl>
+    <w:lvl w:ilvl="7" w:tplc="04090003" w:tentative="1">
+      <w:start w:val="1"/>
+      <w:numFmt w:val="bullet"/>
+      <w:lvlText w:val="o"/>
+      <w:lvlJc w:val="left"/>
+      <w:pPr>
+        <w:ind w:left="5760" w:hanging="360"/>
+      </w:pPr>
+      <w:rPr>
+        <w:rFonts w:ascii="Courier New" w:hAnsi="Courier New" w:cs="Courier New" w:hint="default"/>
+      </w:rPr>
+    </w:lvl>
+    <w:lvl w:ilvl="8" w:tplc="04090005" w:tentative="1">
+      <w:start w:val="1"/>
+      <w:numFmt w:val="bullet"/>
+      <w:lvlText w:val=""/>
+      <w:lvlJc w:val="left"/>
+      <w:pPr>
+        <w:ind w:left="6480" w:hanging="360"/>
+      </w:pPr>
+      <w:rPr>
+        <w:rFonts w:ascii="Wingdings" w:hAnsi="Wingdings" w:hint="default"/>
+      </w:rPr>
+    </w:lvl>
+  </w:abstractNum>
+  <w:abstractNum w:abstractNumId="6" w15:restartNumberingAfterBreak="0">
     <w:nsid w:val="2D4F7470"/>
     <w:multiLevelType w:val="hybridMultilevel"/>
     <w:tmpl w:val="993C2DEC"/>
@@ -1517,7 +2015,7 @@
       </w:rPr>
     </w:lvl>
   </w:abstractNum>
-  <w:abstractNum w:abstractNumId="4" w15:restartNumberingAfterBreak="0">
+  <w:abstractNum w:abstractNumId="7" w15:restartNumberingAfterBreak="0">
     <w:nsid w:val="2E56619A"/>
     <w:multiLevelType w:val="hybridMultilevel"/>
     <w:tmpl w:val="D4F207B6"/>
@@ -1606,7 +2104,346 @@
       </w:pPr>
     </w:lvl>
   </w:abstractNum>
-  <w:abstractNum w:abstractNumId="5" w15:restartNumberingAfterBreak="0">
+  <w:abstractNum w:abstractNumId="8" w15:restartNumberingAfterBreak="0">
+    <w:nsid w:val="38584B53"/>
+    <w:multiLevelType w:val="hybridMultilevel"/>
+    <w:tmpl w:val="DB362F36"/>
+    <w:lvl w:ilvl="0" w:tplc="04090001">
+      <w:start w:val="1"/>
+      <w:numFmt w:val="bullet"/>
+      <w:lvlText w:val=""/>
+      <w:lvlJc w:val="left"/>
+      <w:pPr>
+        <w:ind w:left="720" w:hanging="360"/>
+      </w:pPr>
+      <w:rPr>
+        <w:rFonts w:ascii="Symbol" w:hAnsi="Symbol" w:hint="default"/>
+      </w:rPr>
+    </w:lvl>
+    <w:lvl w:ilvl="1" w:tplc="04090003" w:tentative="1">
+      <w:start w:val="1"/>
+      <w:numFmt w:val="bullet"/>
+      <w:lvlText w:val="o"/>
+      <w:lvlJc w:val="left"/>
+      <w:pPr>
+        <w:ind w:left="1440" w:hanging="360"/>
+      </w:pPr>
+      <w:rPr>
+        <w:rFonts w:ascii="Courier New" w:hAnsi="Courier New" w:cs="Courier New" w:hint="default"/>
+      </w:rPr>
+    </w:lvl>
+    <w:lvl w:ilvl="2" w:tplc="04090005" w:tentative="1">
+      <w:start w:val="1"/>
+      <w:numFmt w:val="bullet"/>
+      <w:lvlText w:val=""/>
+      <w:lvlJc w:val="left"/>
+      <w:pPr>
+        <w:ind w:left="2160" w:hanging="360"/>
+      </w:pPr>
+      <w:rPr>
+        <w:rFonts w:ascii="Wingdings" w:hAnsi="Wingdings" w:hint="default"/>
+      </w:rPr>
+    </w:lvl>
+    <w:lvl w:ilvl="3" w:tplc="04090001" w:tentative="1">
+      <w:start w:val="1"/>
+      <w:numFmt w:val="bullet"/>
+      <w:lvlText w:val=""/>
+      <w:lvlJc w:val="left"/>
+      <w:pPr>
+        <w:ind w:left="2880" w:hanging="360"/>
+      </w:pPr>
+      <w:rPr>
+        <w:rFonts w:ascii="Symbol" w:hAnsi="Symbol" w:hint="default"/>
+      </w:rPr>
+    </w:lvl>
+    <w:lvl w:ilvl="4" w:tplc="04090003" w:tentative="1">
+      <w:start w:val="1"/>
+      <w:numFmt w:val="bullet"/>
+      <w:lvlText w:val="o"/>
+      <w:lvlJc w:val="left"/>
+      <w:pPr>
+        <w:ind w:left="3600" w:hanging="360"/>
+      </w:pPr>
+      <w:rPr>
+        <w:rFonts w:ascii="Courier New" w:hAnsi="Courier New" w:cs="Courier New" w:hint="default"/>
+      </w:rPr>
+    </w:lvl>
+    <w:lvl w:ilvl="5" w:tplc="04090005" w:tentative="1">
+      <w:start w:val="1"/>
+      <w:numFmt w:val="bullet"/>
+      <w:lvlText w:val=""/>
+      <w:lvlJc w:val="left"/>
+      <w:pPr>
+        <w:ind w:left="4320" w:hanging="360"/>
+      </w:pPr>
+      <w:rPr>
+        <w:rFonts w:ascii="Wingdings" w:hAnsi="Wingdings" w:hint="default"/>
+      </w:rPr>
+    </w:lvl>
+    <w:lvl w:ilvl="6" w:tplc="04090001" w:tentative="1">
+      <w:start w:val="1"/>
+      <w:numFmt w:val="bullet"/>
+      <w:lvlText w:val=""/>
+      <w:lvlJc w:val="left"/>
+      <w:pPr>
+        <w:ind w:left="5040" w:hanging="360"/>
+      </w:pPr>
+      <w:rPr>
+        <w:rFonts w:ascii="Symbol" w:hAnsi="Symbol" w:hint="default"/>
+      </w:rPr>
+    </w:lvl>
+    <w:lvl w:ilvl="7" w:tplc="04090003" w:tentative="1">
+      <w:start w:val="1"/>
+      <w:numFmt w:val="bullet"/>
+      <w:lvlText w:val="o"/>
+      <w:lvlJc w:val="left"/>
+      <w:pPr>
+        <w:ind w:left="5760" w:hanging="360"/>
+      </w:pPr>
+      <w:rPr>
+        <w:rFonts w:ascii="Courier New" w:hAnsi="Courier New" w:cs="Courier New" w:hint="default"/>
+      </w:rPr>
+    </w:lvl>
+    <w:lvl w:ilvl="8" w:tplc="04090005" w:tentative="1">
+      <w:start w:val="1"/>
+      <w:numFmt w:val="bullet"/>
+      <w:lvlText w:val=""/>
+      <w:lvlJc w:val="left"/>
+      <w:pPr>
+        <w:ind w:left="6480" w:hanging="360"/>
+      </w:pPr>
+      <w:rPr>
+        <w:rFonts w:ascii="Wingdings" w:hAnsi="Wingdings" w:hint="default"/>
+      </w:rPr>
+    </w:lvl>
+  </w:abstractNum>
+  <w:abstractNum w:abstractNumId="9" w15:restartNumberingAfterBreak="0">
+    <w:nsid w:val="47A9546C"/>
+    <w:multiLevelType w:val="hybridMultilevel"/>
+    <w:tmpl w:val="EE0036C0"/>
+    <w:lvl w:ilvl="0" w:tplc="04090001">
+      <w:start w:val="1"/>
+      <w:numFmt w:val="bullet"/>
+      <w:lvlText w:val=""/>
+      <w:lvlJc w:val="left"/>
+      <w:pPr>
+        <w:ind w:left="720" w:hanging="360"/>
+      </w:pPr>
+      <w:rPr>
+        <w:rFonts w:ascii="Symbol" w:hAnsi="Symbol" w:hint="default"/>
+      </w:rPr>
+    </w:lvl>
+    <w:lvl w:ilvl="1" w:tplc="04090003" w:tentative="1">
+      <w:start w:val="1"/>
+      <w:numFmt w:val="bullet"/>
+      <w:lvlText w:val="o"/>
+      <w:lvlJc w:val="left"/>
+      <w:pPr>
+        <w:ind w:left="1440" w:hanging="360"/>
+      </w:pPr>
+      <w:rPr>
+        <w:rFonts w:ascii="Courier New" w:hAnsi="Courier New" w:cs="Courier New" w:hint="default"/>
+      </w:rPr>
+    </w:lvl>
+    <w:lvl w:ilvl="2" w:tplc="04090005" w:tentative="1">
+      <w:start w:val="1"/>
+      <w:numFmt w:val="bullet"/>
+      <w:lvlText w:val=""/>
+      <w:lvlJc w:val="left"/>
+      <w:pPr>
+        <w:ind w:left="2160" w:hanging="360"/>
+      </w:pPr>
+      <w:rPr>
+        <w:rFonts w:ascii="Wingdings" w:hAnsi="Wingdings" w:hint="default"/>
+      </w:rPr>
+    </w:lvl>
+    <w:lvl w:ilvl="3" w:tplc="04090001" w:tentative="1">
+      <w:start w:val="1"/>
+      <w:numFmt w:val="bullet"/>
+      <w:lvlText w:val=""/>
+      <w:lvlJc w:val="left"/>
+      <w:pPr>
+        <w:ind w:left="2880" w:hanging="360"/>
+      </w:pPr>
+      <w:rPr>
+        <w:rFonts w:ascii="Symbol" w:hAnsi="Symbol" w:hint="default"/>
+      </w:rPr>
+    </w:lvl>
+    <w:lvl w:ilvl="4" w:tplc="04090003" w:tentative="1">
+      <w:start w:val="1"/>
+      <w:numFmt w:val="bullet"/>
+      <w:lvlText w:val="o"/>
+      <w:lvlJc w:val="left"/>
+      <w:pPr>
+        <w:ind w:left="3600" w:hanging="360"/>
+      </w:pPr>
+      <w:rPr>
+        <w:rFonts w:ascii="Courier New" w:hAnsi="Courier New" w:cs="Courier New" w:hint="default"/>
+      </w:rPr>
+    </w:lvl>
+    <w:lvl w:ilvl="5" w:tplc="04090005" w:tentative="1">
+      <w:start w:val="1"/>
+      <w:numFmt w:val="bullet"/>
+      <w:lvlText w:val=""/>
+      <w:lvlJc w:val="left"/>
+      <w:pPr>
+        <w:ind w:left="4320" w:hanging="360"/>
+      </w:pPr>
+      <w:rPr>
+        <w:rFonts w:ascii="Wingdings" w:hAnsi="Wingdings" w:hint="default"/>
+      </w:rPr>
+    </w:lvl>
+    <w:lvl w:ilvl="6" w:tplc="04090001" w:tentative="1">
+      <w:start w:val="1"/>
+      <w:numFmt w:val="bullet"/>
+      <w:lvlText w:val=""/>
+      <w:lvlJc w:val="left"/>
+      <w:pPr>
+        <w:ind w:left="5040" w:hanging="360"/>
+      </w:pPr>
+      <w:rPr>
+        <w:rFonts w:ascii="Symbol" w:hAnsi="Symbol" w:hint="default"/>
+      </w:rPr>
+    </w:lvl>
+    <w:lvl w:ilvl="7" w:tplc="04090003" w:tentative="1">
+      <w:start w:val="1"/>
+      <w:numFmt w:val="bullet"/>
+      <w:lvlText w:val="o"/>
+      <w:lvlJc w:val="left"/>
+      <w:pPr>
+        <w:ind w:left="5760" w:hanging="360"/>
+      </w:pPr>
+      <w:rPr>
+        <w:rFonts w:ascii="Courier New" w:hAnsi="Courier New" w:cs="Courier New" w:hint="default"/>
+      </w:rPr>
+    </w:lvl>
+    <w:lvl w:ilvl="8" w:tplc="04090005" w:tentative="1">
+      <w:start w:val="1"/>
+      <w:numFmt w:val="bullet"/>
+      <w:lvlText w:val=""/>
+      <w:lvlJc w:val="left"/>
+      <w:pPr>
+        <w:ind w:left="6480" w:hanging="360"/>
+      </w:pPr>
+      <w:rPr>
+        <w:rFonts w:ascii="Wingdings" w:hAnsi="Wingdings" w:hint="default"/>
+      </w:rPr>
+    </w:lvl>
+  </w:abstractNum>
+  <w:abstractNum w:abstractNumId="10" w15:restartNumberingAfterBreak="0">
+    <w:nsid w:val="4FA82B02"/>
+    <w:multiLevelType w:val="hybridMultilevel"/>
+    <w:tmpl w:val="291A51DA"/>
+    <w:lvl w:ilvl="0" w:tplc="04090001">
+      <w:start w:val="1"/>
+      <w:numFmt w:val="bullet"/>
+      <w:lvlText w:val=""/>
+      <w:lvlJc w:val="left"/>
+      <w:pPr>
+        <w:ind w:left="720" w:hanging="360"/>
+      </w:pPr>
+      <w:rPr>
+        <w:rFonts w:ascii="Symbol" w:hAnsi="Symbol" w:hint="default"/>
+      </w:rPr>
+    </w:lvl>
+    <w:lvl w:ilvl="1" w:tplc="04090003" w:tentative="1">
+      <w:start w:val="1"/>
+      <w:numFmt w:val="bullet"/>
+      <w:lvlText w:val="o"/>
+      <w:lvlJc w:val="left"/>
+      <w:pPr>
+        <w:ind w:left="1440" w:hanging="360"/>
+      </w:pPr>
+      <w:rPr>
+        <w:rFonts w:ascii="Courier New" w:hAnsi="Courier New" w:cs="Courier New" w:hint="default"/>
+      </w:rPr>
+    </w:lvl>
+    <w:lvl w:ilvl="2" w:tplc="04090005" w:tentative="1">
+      <w:start w:val="1"/>
+      <w:numFmt w:val="bullet"/>
+      <w:lvlText w:val=""/>
+      <w:lvlJc w:val="left"/>
+      <w:pPr>
+        <w:ind w:left="2160" w:hanging="360"/>
+      </w:pPr>
+      <w:rPr>
+        <w:rFonts w:ascii="Wingdings" w:hAnsi="Wingdings" w:hint="default"/>
+      </w:rPr>
+    </w:lvl>
+    <w:lvl w:ilvl="3" w:tplc="04090001" w:tentative="1">
+      <w:start w:val="1"/>
+      <w:numFmt w:val="bullet"/>
+      <w:lvlText w:val=""/>
+      <w:lvlJc w:val="left"/>
+      <w:pPr>
+        <w:ind w:left="2880" w:hanging="360"/>
+      </w:pPr>
+      <w:rPr>
+        <w:rFonts w:ascii="Symbol" w:hAnsi="Symbol" w:hint="default"/>
+      </w:rPr>
+    </w:lvl>
+    <w:lvl w:ilvl="4" w:tplc="04090003" w:tentative="1">
+      <w:start w:val="1"/>
+      <w:numFmt w:val="bullet"/>
+      <w:lvlText w:val="o"/>
+      <w:lvlJc w:val="left"/>
+      <w:pPr>
+        <w:ind w:left="3600" w:hanging="360"/>
+      </w:pPr>
+      <w:rPr>
+        <w:rFonts w:ascii="Courier New" w:hAnsi="Courier New" w:cs="Courier New" w:hint="default"/>
+      </w:rPr>
+    </w:lvl>
+    <w:lvl w:ilvl="5" w:tplc="04090005" w:tentative="1">
+      <w:start w:val="1"/>
+      <w:numFmt w:val="bullet"/>
+      <w:lvlText w:val=""/>
+      <w:lvlJc w:val="left"/>
+      <w:pPr>
+        <w:ind w:left="4320" w:hanging="360"/>
+      </w:pPr>
+      <w:rPr>
+        <w:rFonts w:ascii="Wingdings" w:hAnsi="Wingdings" w:hint="default"/>
+      </w:rPr>
+    </w:lvl>
+    <w:lvl w:ilvl="6" w:tplc="04090001" w:tentative="1">
+      <w:start w:val="1"/>
+      <w:numFmt w:val="bullet"/>
+      <w:lvlText w:val=""/>
+      <w:lvlJc w:val="left"/>
+      <w:pPr>
+        <w:ind w:left="5040" w:hanging="360"/>
+      </w:pPr>
+      <w:rPr>
+        <w:rFonts w:ascii="Symbol" w:hAnsi="Symbol" w:hint="default"/>
+      </w:rPr>
+    </w:lvl>
+    <w:lvl w:ilvl="7" w:tplc="04090003" w:tentative="1">
+      <w:start w:val="1"/>
+      <w:numFmt w:val="bullet"/>
+      <w:lvlText w:val="o"/>
+      <w:lvlJc w:val="left"/>
+      <w:pPr>
+        <w:ind w:left="5760" w:hanging="360"/>
+      </w:pPr>
+      <w:rPr>
+        <w:rFonts w:ascii="Courier New" w:hAnsi="Courier New" w:cs="Courier New" w:hint="default"/>
+      </w:rPr>
+    </w:lvl>
+    <w:lvl w:ilvl="8" w:tplc="04090005" w:tentative="1">
+      <w:start w:val="1"/>
+      <w:numFmt w:val="bullet"/>
+      <w:lvlText w:val=""/>
+      <w:lvlJc w:val="left"/>
+      <w:pPr>
+        <w:ind w:left="6480" w:hanging="360"/>
+      </w:pPr>
+      <w:rPr>
+        <w:rFonts w:ascii="Wingdings" w:hAnsi="Wingdings" w:hint="default"/>
+      </w:rPr>
+    </w:lvl>
+  </w:abstractNum>
+  <w:abstractNum w:abstractNumId="11" w15:restartNumberingAfterBreak="0">
     <w:nsid w:val="52E018CA"/>
     <w:multiLevelType w:val="hybridMultilevel"/>
     <w:tmpl w:val="5DA047DE"/>
@@ -1719,7 +2556,120 @@
       </w:rPr>
     </w:lvl>
   </w:abstractNum>
-  <w:abstractNum w:abstractNumId="6" w15:restartNumberingAfterBreak="0">
+  <w:abstractNum w:abstractNumId="12" w15:restartNumberingAfterBreak="0">
+    <w:nsid w:val="77D85ADA"/>
+    <w:multiLevelType w:val="hybridMultilevel"/>
+    <w:tmpl w:val="49F21E60"/>
+    <w:lvl w:ilvl="0" w:tplc="04090001">
+      <w:start w:val="1"/>
+      <w:numFmt w:val="bullet"/>
+      <w:lvlText w:val=""/>
+      <w:lvlJc w:val="left"/>
+      <w:pPr>
+        <w:ind w:left="720" w:hanging="360"/>
+      </w:pPr>
+      <w:rPr>
+        <w:rFonts w:ascii="Symbol" w:hAnsi="Symbol" w:hint="default"/>
+      </w:rPr>
+    </w:lvl>
+    <w:lvl w:ilvl="1" w:tplc="04090003" w:tentative="1">
+      <w:start w:val="1"/>
+      <w:numFmt w:val="bullet"/>
+      <w:lvlText w:val="o"/>
+      <w:lvlJc w:val="left"/>
+      <w:pPr>
+        <w:ind w:left="1440" w:hanging="360"/>
+      </w:pPr>
+      <w:rPr>
+        <w:rFonts w:ascii="Courier New" w:hAnsi="Courier New" w:cs="Courier New" w:hint="default"/>
+      </w:rPr>
+    </w:lvl>
+    <w:lvl w:ilvl="2" w:tplc="04090005" w:tentative="1">
+      <w:start w:val="1"/>
+      <w:numFmt w:val="bullet"/>
+      <w:lvlText w:val=""/>
+      <w:lvlJc w:val="left"/>
+      <w:pPr>
+        <w:ind w:left="2160" w:hanging="360"/>
+      </w:pPr>
+      <w:rPr>
+        <w:rFonts w:ascii="Wingdings" w:hAnsi="Wingdings" w:hint="default"/>
+      </w:rPr>
+    </w:lvl>
+    <w:lvl w:ilvl="3" w:tplc="04090001" w:tentative="1">
+      <w:start w:val="1"/>
+      <w:numFmt w:val="bullet"/>
+      <w:lvlText w:val=""/>
+      <w:lvlJc w:val="left"/>
+      <w:pPr>
+        <w:ind w:left="2880" w:hanging="360"/>
+      </w:pPr>
+      <w:rPr>
+        <w:rFonts w:ascii="Symbol" w:hAnsi="Symbol" w:hint="default"/>
+      </w:rPr>
+    </w:lvl>
+    <w:lvl w:ilvl="4" w:tplc="04090003" w:tentative="1">
+      <w:start w:val="1"/>
+      <w:numFmt w:val="bullet"/>
+      <w:lvlText w:val="o"/>
+      <w:lvlJc w:val="left"/>
+      <w:pPr>
+        <w:ind w:left="3600" w:hanging="360"/>
+      </w:pPr>
+      <w:rPr>
+        <w:rFonts w:ascii="Courier New" w:hAnsi="Courier New" w:cs="Courier New" w:hint="default"/>
+      </w:rPr>
+    </w:lvl>
+    <w:lvl w:ilvl="5" w:tplc="04090005" w:tentative="1">
+      <w:start w:val="1"/>
+      <w:numFmt w:val="bullet"/>
+      <w:lvlText w:val=""/>
+      <w:lvlJc w:val="left"/>
+      <w:pPr>
+        <w:ind w:left="4320" w:hanging="360"/>
+      </w:pPr>
+      <w:rPr>
+        <w:rFonts w:ascii="Wingdings" w:hAnsi="Wingdings" w:hint="default"/>
+      </w:rPr>
+    </w:lvl>
+    <w:lvl w:ilvl="6" w:tplc="04090001" w:tentative="1">
+      <w:start w:val="1"/>
+      <w:numFmt w:val="bullet"/>
+      <w:lvlText w:val=""/>
+      <w:lvlJc w:val="left"/>
+      <w:pPr>
+        <w:ind w:left="5040" w:hanging="360"/>
+      </w:pPr>
+      <w:rPr>
+        <w:rFonts w:ascii="Symbol" w:hAnsi="Symbol" w:hint="default"/>
+      </w:rPr>
+    </w:lvl>
+    <w:lvl w:ilvl="7" w:tplc="04090003" w:tentative="1">
+      <w:start w:val="1"/>
+      <w:numFmt w:val="bullet"/>
+      <w:lvlText w:val="o"/>
+      <w:lvlJc w:val="left"/>
+      <w:pPr>
+        <w:ind w:left="5760" w:hanging="360"/>
+      </w:pPr>
+      <w:rPr>
+        <w:rFonts w:ascii="Courier New" w:hAnsi="Courier New" w:cs="Courier New" w:hint="default"/>
+      </w:rPr>
+    </w:lvl>
+    <w:lvl w:ilvl="8" w:tplc="04090005" w:tentative="1">
+      <w:start w:val="1"/>
+      <w:numFmt w:val="bullet"/>
+      <w:lvlText w:val=""/>
+      <w:lvlJc w:val="left"/>
+      <w:pPr>
+        <w:ind w:left="6480" w:hanging="360"/>
+      </w:pPr>
+      <w:rPr>
+        <w:rFonts w:ascii="Wingdings" w:hAnsi="Wingdings" w:hint="default"/>
+      </w:rPr>
+    </w:lvl>
+  </w:abstractNum>
+  <w:abstractNum w:abstractNumId="13" w15:restartNumberingAfterBreak="0">
     <w:nsid w:val="77E71AA7"/>
     <w:multiLevelType w:val="hybridMultilevel"/>
     <w:tmpl w:val="4C1C64AA"/>
@@ -1833,25 +2783,46 @@
     </w:lvl>
   </w:abstractNum>
   <w:num w:numId="1">
-    <w:abstractNumId w:val="5"/>
+    <w:abstractNumId w:val="11"/>
   </w:num>
   <w:num w:numId="2">
+    <w:abstractNumId w:val="7"/>
+  </w:num>
+  <w:num w:numId="3">
+    <w:abstractNumId w:val="1"/>
+  </w:num>
+  <w:num w:numId="4">
+    <w:abstractNumId w:val="3"/>
+  </w:num>
+  <w:num w:numId="5">
+    <w:abstractNumId w:val="6"/>
+  </w:num>
+  <w:num w:numId="6">
     <w:abstractNumId w:val="4"/>
   </w:num>
-  <w:num w:numId="3">
+  <w:num w:numId="7">
+    <w:abstractNumId w:val="13"/>
+  </w:num>
+  <w:num w:numId="8">
     <w:abstractNumId w:val="0"/>
   </w:num>
-  <w:num w:numId="4">
-    <w:abstractNumId w:val="1"/>
+  <w:num w:numId="9">
+    <w:abstractNumId w:val="9"/>
   </w:num>
-  <w:num w:numId="5">
-    <w:abstractNumId w:val="3"/>
+  <w:num w:numId="10">
+    <w:abstractNumId w:val="10"/>
   </w:num>
-  <w:num w:numId="6">
+  <w:num w:numId="11">
+    <w:abstractNumId w:val="12"/>
+  </w:num>
+  <w:num w:numId="12">
     <w:abstractNumId w:val="2"/>
   </w:num>
-  <w:num w:numId="7">
-    <w:abstractNumId w:val="6"/>
+  <w:num w:numId="13">
+    <w:abstractNumId w:val="8"/>
+  </w:num>
+  <w:num w:numId="14">
+    <w:abstractNumId w:val="5"/>
   </w:num>
 </w:numbering>
 </file>

</xml_diff>

<commit_message>
Fixed bugs and change size
</commit_message>
<xml_diff>
--- a/planning.docx
+++ b/planning.docx
@@ -1,10 +1,10 @@
 
 <file path=word/document.xml><?xml version="1.0" encoding="utf-8"?>
-<w:document xmlns:wpc="http://schemas.microsoft.com/office/word/2010/wordprocessingCanvas" xmlns:mc="http://schemas.openxmlformats.org/markup-compatibility/2006" xmlns:o="urn:schemas-microsoft-com:office:office" xmlns:r="http://schemas.openxmlformats.org/officeDocument/2006/relationships" xmlns:m="http://schemas.openxmlformats.org/officeDocument/2006/math" xmlns:v="urn:schemas-microsoft-com:vml" xmlns:wp14="http://schemas.microsoft.com/office/word/2010/wordprocessingDrawing" xmlns:wp="http://schemas.openxmlformats.org/drawingml/2006/wordprocessingDrawing" xmlns:w10="urn:schemas-microsoft-com:office:word" xmlns:w="http://schemas.openxmlformats.org/wordprocessingml/2006/main" xmlns:w14="http://schemas.microsoft.com/office/word/2010/wordml" xmlns:w15="http://schemas.microsoft.com/office/word/2012/wordml" xmlns:wpg="http://schemas.microsoft.com/office/word/2010/wordprocessingGroup" xmlns:wpi="http://schemas.microsoft.com/office/word/2010/wordprocessingInk" xmlns:wne="http://schemas.microsoft.com/office/word/2006/wordml" xmlns:wps="http://schemas.microsoft.com/office/word/2010/wordprocessingShape" mc:Ignorable="w14 w15 wp14">
+<w:document xmlns:wpc="http://schemas.microsoft.com/office/word/2010/wordprocessingCanvas" xmlns:cx="http://schemas.microsoft.com/office/drawing/2014/chartex" xmlns:cx1="http://schemas.microsoft.com/office/drawing/2015/9/8/chartex" xmlns:mc="http://schemas.openxmlformats.org/markup-compatibility/2006" xmlns:o="urn:schemas-microsoft-com:office:office" xmlns:r="http://schemas.openxmlformats.org/officeDocument/2006/relationships" xmlns:m="http://schemas.openxmlformats.org/officeDocument/2006/math" xmlns:v="urn:schemas-microsoft-com:vml" xmlns:wp14="http://schemas.microsoft.com/office/word/2010/wordprocessingDrawing" xmlns:wp="http://schemas.openxmlformats.org/drawingml/2006/wordprocessingDrawing" xmlns:w10="urn:schemas-microsoft-com:office:word" xmlns:w="http://schemas.openxmlformats.org/wordprocessingml/2006/main" xmlns:w14="http://schemas.microsoft.com/office/word/2010/wordml" xmlns:w15="http://schemas.microsoft.com/office/word/2012/wordml" xmlns:w16se="http://schemas.microsoft.com/office/word/2015/wordml/symex" xmlns:wpg="http://schemas.microsoft.com/office/word/2010/wordprocessingGroup" xmlns:wpi="http://schemas.microsoft.com/office/word/2010/wordprocessingInk" xmlns:wne="http://schemas.microsoft.com/office/word/2006/wordml" xmlns:wps="http://schemas.microsoft.com/office/word/2010/wordprocessingShape" mc:Ignorable="w14 w15 w16se wp14">
   <w:body>
     <w:p>
       <w:pPr>
-        <w:pStyle w:val="Title"/>
+        <w:pStyle w:val="Titel"/>
       </w:pPr>
       <w:r>
         <w:t>Plan of approach</w:t>
@@ -22,7 +22,7 @@
     </w:p>
     <w:p>
       <w:pPr>
-        <w:pStyle w:val="ListParagraph"/>
+        <w:pStyle w:val="Lijstalinea"/>
         <w:numPr>
           <w:ilvl w:val="0"/>
           <w:numId w:val="1"/>
@@ -40,7 +40,7 @@
     </w:p>
     <w:p>
       <w:pPr>
-        <w:pStyle w:val="ListParagraph"/>
+        <w:pStyle w:val="Lijstalinea"/>
         <w:numPr>
           <w:ilvl w:val="0"/>
           <w:numId w:val="1"/>
@@ -58,7 +58,7 @@
     </w:p>
     <w:p>
       <w:pPr>
-        <w:pStyle w:val="ListParagraph"/>
+        <w:pStyle w:val="Lijstalinea"/>
         <w:numPr>
           <w:ilvl w:val="0"/>
           <w:numId w:val="1"/>
@@ -89,7 +89,7 @@
     </w:p>
     <w:p>
       <w:pPr>
-        <w:pStyle w:val="ListParagraph"/>
+        <w:pStyle w:val="Lijstalinea"/>
         <w:numPr>
           <w:ilvl w:val="0"/>
           <w:numId w:val="3"/>
@@ -107,7 +107,7 @@
     </w:p>
     <w:p>
       <w:pPr>
-        <w:pStyle w:val="ListParagraph"/>
+        <w:pStyle w:val="Lijstalinea"/>
         <w:numPr>
           <w:ilvl w:val="0"/>
           <w:numId w:val="3"/>
@@ -135,7 +135,7 @@
     </w:p>
     <w:p>
       <w:pPr>
-        <w:pStyle w:val="ListParagraph"/>
+        <w:pStyle w:val="Lijstalinea"/>
         <w:numPr>
           <w:ilvl w:val="0"/>
           <w:numId w:val="5"/>
@@ -156,7 +156,7 @@
     </w:p>
     <w:p>
       <w:pPr>
-        <w:pStyle w:val="ListParagraph"/>
+        <w:pStyle w:val="Lijstalinea"/>
         <w:numPr>
           <w:ilvl w:val="1"/>
           <w:numId w:val="5"/>
@@ -174,7 +174,7 @@
     </w:p>
     <w:p>
       <w:pPr>
-        <w:pStyle w:val="ListParagraph"/>
+        <w:pStyle w:val="Lijstalinea"/>
         <w:numPr>
           <w:ilvl w:val="1"/>
           <w:numId w:val="5"/>
@@ -194,7 +194,7 @@
     </w:p>
     <w:p>
       <w:pPr>
-        <w:pStyle w:val="ListParagraph"/>
+        <w:pStyle w:val="Lijstalinea"/>
         <w:numPr>
           <w:ilvl w:val="0"/>
           <w:numId w:val="5"/>
@@ -214,7 +214,7 @@
     </w:p>
     <w:p>
       <w:pPr>
-        <w:pStyle w:val="ListParagraph"/>
+        <w:pStyle w:val="Lijstalinea"/>
         <w:numPr>
           <w:ilvl w:val="0"/>
           <w:numId w:val="5"/>
@@ -235,7 +235,7 @@
     </w:p>
     <w:p>
       <w:pPr>
-        <w:pStyle w:val="ListParagraph"/>
+        <w:pStyle w:val="Lijstalinea"/>
         <w:numPr>
           <w:ilvl w:val="1"/>
           <w:numId w:val="5"/>
@@ -251,7 +251,7 @@
     </w:p>
     <w:p>
       <w:pPr>
-        <w:pStyle w:val="ListParagraph"/>
+        <w:pStyle w:val="Lijstalinea"/>
         <w:numPr>
           <w:ilvl w:val="0"/>
           <w:numId w:val="5"/>
@@ -270,7 +270,7 @@
     </w:p>
     <w:p>
       <w:pPr>
-        <w:pStyle w:val="ListParagraph"/>
+        <w:pStyle w:val="Lijstalinea"/>
         <w:numPr>
           <w:ilvl w:val="0"/>
           <w:numId w:val="5"/>
@@ -289,7 +289,7 @@
     </w:p>
     <w:p>
       <w:pPr>
-        <w:pStyle w:val="ListParagraph"/>
+        <w:pStyle w:val="Lijstalinea"/>
         <w:numPr>
           <w:ilvl w:val="1"/>
           <w:numId w:val="5"/>
@@ -308,7 +308,7 @@
     </w:p>
     <w:p>
       <w:pPr>
-        <w:pStyle w:val="ListParagraph"/>
+        <w:pStyle w:val="Lijstalinea"/>
         <w:numPr>
           <w:ilvl w:val="1"/>
           <w:numId w:val="5"/>
@@ -341,7 +341,7 @@
     </w:p>
     <w:p>
       <w:pPr>
-        <w:pStyle w:val="ListParagraph"/>
+        <w:pStyle w:val="Lijstalinea"/>
         <w:numPr>
           <w:ilvl w:val="1"/>
           <w:numId w:val="5"/>
@@ -374,7 +374,7 @@
     </w:p>
     <w:p>
       <w:pPr>
-        <w:pStyle w:val="ListParagraph"/>
+        <w:pStyle w:val="Lijstalinea"/>
         <w:numPr>
           <w:ilvl w:val="1"/>
           <w:numId w:val="5"/>
@@ -393,7 +393,7 @@
     </w:p>
     <w:p>
       <w:pPr>
-        <w:pStyle w:val="ListParagraph"/>
+        <w:pStyle w:val="Lijstalinea"/>
         <w:numPr>
           <w:ilvl w:val="0"/>
           <w:numId w:val="5"/>
@@ -412,7 +412,7 @@
     </w:p>
     <w:p>
       <w:pPr>
-        <w:pStyle w:val="ListParagraph"/>
+        <w:pStyle w:val="Lijstalinea"/>
         <w:numPr>
           <w:ilvl w:val="0"/>
           <w:numId w:val="5"/>
@@ -431,7 +431,7 @@
     </w:p>
     <w:p>
       <w:pPr>
-        <w:pStyle w:val="ListParagraph"/>
+        <w:pStyle w:val="Lijstalinea"/>
         <w:numPr>
           <w:ilvl w:val="0"/>
           <w:numId w:val="5"/>
@@ -450,7 +450,7 @@
     </w:p>
     <w:p>
       <w:pPr>
-        <w:pStyle w:val="ListParagraph"/>
+        <w:pStyle w:val="Lijstalinea"/>
         <w:numPr>
           <w:ilvl w:val="0"/>
           <w:numId w:val="5"/>
@@ -469,7 +469,7 @@
     </w:p>
     <w:p>
       <w:pPr>
-        <w:pStyle w:val="ListParagraph"/>
+        <w:pStyle w:val="Lijstalinea"/>
         <w:numPr>
           <w:ilvl w:val="0"/>
           <w:numId w:val="5"/>
@@ -489,7 +489,7 @@
     </w:p>
     <w:p>
       <w:pPr>
-        <w:pStyle w:val="ListParagraph"/>
+        <w:pStyle w:val="Lijstalinea"/>
         <w:numPr>
           <w:ilvl w:val="0"/>
           <w:numId w:val="5"/>
@@ -509,7 +509,7 @@
     </w:p>
     <w:p>
       <w:pPr>
-        <w:pStyle w:val="ListParagraph"/>
+        <w:pStyle w:val="Lijstalinea"/>
         <w:numPr>
           <w:ilvl w:val="1"/>
           <w:numId w:val="5"/>
@@ -529,7 +529,7 @@
     </w:p>
     <w:p>
       <w:pPr>
-        <w:pStyle w:val="ListParagraph"/>
+        <w:pStyle w:val="Lijstalinea"/>
         <w:numPr>
           <w:ilvl w:val="0"/>
           <w:numId w:val="5"/>
@@ -552,45 +552,25 @@
     </w:p>
     <w:p>
       <w:pPr>
-        <w:pStyle w:val="ListParagraph"/>
+        <w:pStyle w:val="Lijstalinea"/>
         <w:numPr>
           <w:ilvl w:val="0"/>
           <w:numId w:val="7"/>
         </w:numPr>
-      </w:pPr>
-      <w:proofErr w:type="spellStart"/>
-      <w:r>
-        <w:t>Weerstanden</w:t>
-      </w:r>
-      <w:proofErr w:type="spellEnd"/>
-      <w:r>
-        <w:t xml:space="preserve"> </w:t>
-      </w:r>
-      <w:proofErr w:type="spellStart"/>
-      <w:r>
-        <w:t>showen</w:t>
-      </w:r>
-      <w:proofErr w:type="spellEnd"/>
-      <w:r>
-        <w:t xml:space="preserve"> op </w:t>
-      </w:r>
-      <w:proofErr w:type="spellStart"/>
-      <w:r>
-        <w:t>een</w:t>
-      </w:r>
-      <w:proofErr w:type="spellEnd"/>
-      <w:r>
-        <w:t xml:space="preserve"> geode </w:t>
-      </w:r>
-      <w:proofErr w:type="spellStart"/>
-      <w:r>
-        <w:t>manier</w:t>
-      </w:r>
-      <w:proofErr w:type="spellEnd"/>
-    </w:p>
-    <w:p>
-      <w:pPr>
-        <w:pStyle w:val="ListParagraph"/>
+        <w:rPr>
+          <w:lang w:val="nl-BE"/>
+        </w:rPr>
+      </w:pPr>
+      <w:r>
+        <w:rPr>
+          <w:lang w:val="nl-BE"/>
+        </w:rPr>
+        <w:t>Weerstanden showen op een geode manier</w:t>
+      </w:r>
+    </w:p>
+    <w:p>
+      <w:pPr>
+        <w:pStyle w:val="Lijstalinea"/>
         <w:numPr>
           <w:ilvl w:val="0"/>
           <w:numId w:val="4"/>
@@ -602,7 +582,7 @@
     </w:p>
     <w:p>
       <w:pPr>
-        <w:pStyle w:val="ListParagraph"/>
+        <w:pStyle w:val="Lijstalinea"/>
         <w:numPr>
           <w:ilvl w:val="1"/>
           <w:numId w:val="4"/>
@@ -622,7 +602,7 @@
     </w:p>
     <w:p>
       <w:pPr>
-        <w:pStyle w:val="ListParagraph"/>
+        <w:pStyle w:val="Lijstalinea"/>
         <w:numPr>
           <w:ilvl w:val="1"/>
           <w:numId w:val="4"/>
@@ -640,7 +620,7 @@
     </w:p>
     <w:p>
       <w:pPr>
-        <w:pStyle w:val="ListParagraph"/>
+        <w:pStyle w:val="Lijstalinea"/>
         <w:numPr>
           <w:ilvl w:val="0"/>
           <w:numId w:val="4"/>
@@ -658,7 +638,7 @@
     </w:p>
     <w:p>
       <w:pPr>
-        <w:pStyle w:val="ListParagraph"/>
+        <w:pStyle w:val="Lijstalinea"/>
         <w:numPr>
           <w:ilvl w:val="0"/>
           <w:numId w:val="4"/>
@@ -720,7 +700,7 @@
     </w:p>
     <w:p>
       <w:pPr>
-        <w:pStyle w:val="ListParagraph"/>
+        <w:pStyle w:val="Lijstalinea"/>
         <w:numPr>
           <w:ilvl w:val="0"/>
           <w:numId w:val="4"/>
@@ -732,7 +712,7 @@
     </w:p>
     <w:p>
       <w:pPr>
-        <w:pStyle w:val="ListParagraph"/>
+        <w:pStyle w:val="Lijstalinea"/>
         <w:numPr>
           <w:ilvl w:val="1"/>
           <w:numId w:val="4"/>
@@ -744,7 +724,7 @@
     </w:p>
     <w:p>
       <w:pPr>
-        <w:pStyle w:val="ListParagraph"/>
+        <w:pStyle w:val="Lijstalinea"/>
         <w:numPr>
           <w:ilvl w:val="1"/>
           <w:numId w:val="4"/>
@@ -757,7 +737,7 @@
     </w:p>
     <w:p>
       <w:pPr>
-        <w:pStyle w:val="ListParagraph"/>
+        <w:pStyle w:val="Lijstalinea"/>
         <w:numPr>
           <w:ilvl w:val="1"/>
           <w:numId w:val="4"/>
@@ -769,7 +749,7 @@
     </w:p>
     <w:p>
       <w:pPr>
-        <w:pStyle w:val="ListParagraph"/>
+        <w:pStyle w:val="Lijstalinea"/>
         <w:numPr>
           <w:ilvl w:val="0"/>
           <w:numId w:val="4"/>
@@ -784,7 +764,7 @@
     </w:p>
     <w:p>
       <w:pPr>
-        <w:pStyle w:val="ListParagraph"/>
+        <w:pStyle w:val="Lijstalinea"/>
         <w:numPr>
           <w:ilvl w:val="1"/>
           <w:numId w:val="4"/>
@@ -803,7 +783,7 @@
     </w:p>
     <w:p>
       <w:pPr>
-        <w:pStyle w:val="ListParagraph"/>
+        <w:pStyle w:val="Lijstalinea"/>
         <w:numPr>
           <w:ilvl w:val="1"/>
           <w:numId w:val="4"/>
@@ -822,7 +802,7 @@
     </w:p>
     <w:p>
       <w:pPr>
-        <w:pStyle w:val="ListParagraph"/>
+        <w:pStyle w:val="Lijstalinea"/>
         <w:numPr>
           <w:ilvl w:val="1"/>
           <w:numId w:val="4"/>
@@ -841,7 +821,7 @@
     </w:p>
     <w:p>
       <w:pPr>
-        <w:pStyle w:val="ListParagraph"/>
+        <w:pStyle w:val="Lijstalinea"/>
         <w:numPr>
           <w:ilvl w:val="1"/>
           <w:numId w:val="4"/>
@@ -856,7 +836,7 @@
     </w:p>
     <w:p>
       <w:pPr>
-        <w:pStyle w:val="ListParagraph"/>
+        <w:pStyle w:val="Lijstalinea"/>
         <w:numPr>
           <w:ilvl w:val="1"/>
           <w:numId w:val="4"/>
@@ -881,19 +861,25 @@
     </w:p>
     <w:p>
       <w:pPr>
-        <w:pStyle w:val="ListParagraph"/>
+        <w:pStyle w:val="Lijstalinea"/>
         <w:numPr>
           <w:ilvl w:val="0"/>
           <w:numId w:val="14"/>
         </w:numPr>
-      </w:pPr>
-      <w:r>
+        <w:rPr>
+          <w:i/>
+        </w:rPr>
+      </w:pPr>
+      <w:r>
+        <w:rPr>
+          <w:i/>
+        </w:rPr>
         <w:t>bounding box -&gt; hitbox -&gt; set yourself</w:t>
       </w:r>
     </w:p>
     <w:p>
       <w:pPr>
-        <w:pStyle w:val="ListParagraph"/>
+        <w:pStyle w:val="Lijstalinea"/>
         <w:numPr>
           <w:ilvl w:val="1"/>
           <w:numId w:val="14"/>
@@ -907,7 +893,7 @@
     </w:p>
     <w:p>
       <w:pPr>
-        <w:pStyle w:val="ListParagraph"/>
+        <w:pStyle w:val="Lijstalinea"/>
         <w:numPr>
           <w:ilvl w:val="0"/>
           <w:numId w:val="14"/>
@@ -916,36 +902,42 @@
       <w:r>
         <w:t>making resistor visual</w:t>
       </w:r>
+    </w:p>
+    <w:p>
+      <w:pPr>
+        <w:pStyle w:val="Lijstalinea"/>
+        <w:numPr>
+          <w:ilvl w:val="0"/>
+          <w:numId w:val="13"/>
+        </w:numPr>
+        <w:rPr>
+          <w:i/>
+        </w:rPr>
+      </w:pPr>
+      <w:r>
+        <w:rPr>
+          <w:i/>
+        </w:rPr>
+        <w:t>fix object picker</w:t>
+      </w:r>
+    </w:p>
+    <w:p>
+      <w:pPr>
+        <w:pStyle w:val="Lijstalinea"/>
+        <w:numPr>
+          <w:ilvl w:val="0"/>
+          <w:numId w:val="12"/>
+        </w:numPr>
+      </w:pPr>
+      <w:r>
+        <w:t>checking the stars</w:t>
+      </w:r>
       <w:bookmarkStart w:id="0" w:name="_GoBack"/>
       <w:bookmarkEnd w:id="0"/>
     </w:p>
     <w:p>
       <w:pPr>
-        <w:pStyle w:val="ListParagraph"/>
-        <w:numPr>
-          <w:ilvl w:val="0"/>
-          <w:numId w:val="13"/>
-        </w:numPr>
-      </w:pPr>
-      <w:r>
-        <w:t>fix object picker</w:t>
-      </w:r>
-    </w:p>
-    <w:p>
-      <w:pPr>
-        <w:pStyle w:val="ListParagraph"/>
-        <w:numPr>
-          <w:ilvl w:val="0"/>
-          <w:numId w:val="12"/>
-        </w:numPr>
-      </w:pPr>
-      <w:r>
-        <w:t>checking the stars</w:t>
-      </w:r>
-    </w:p>
-    <w:p>
-      <w:pPr>
-        <w:pStyle w:val="ListParagraph"/>
+        <w:pStyle w:val="Lijstalinea"/>
         <w:numPr>
           <w:ilvl w:val="0"/>
           <w:numId w:val="11"/>
@@ -957,7 +949,7 @@
     </w:p>
     <w:p>
       <w:pPr>
-        <w:pStyle w:val="ListParagraph"/>
+        <w:pStyle w:val="Lijstalinea"/>
         <w:numPr>
           <w:ilvl w:val="0"/>
           <w:numId w:val="10"/>
@@ -969,7 +961,7 @@
     </w:p>
     <w:p>
       <w:pPr>
-        <w:pStyle w:val="ListParagraph"/>
+        <w:pStyle w:val="Lijstalinea"/>
         <w:numPr>
           <w:ilvl w:val="0"/>
           <w:numId w:val="8"/>
@@ -981,7 +973,7 @@
     </w:p>
     <w:p>
       <w:pPr>
-        <w:pStyle w:val="ListParagraph"/>
+        <w:pStyle w:val="Lijstalinea"/>
         <w:numPr>
           <w:ilvl w:val="0"/>
           <w:numId w:val="8"/>
@@ -993,19 +985,25 @@
     </w:p>
     <w:p>
       <w:pPr>
-        <w:pStyle w:val="ListParagraph"/>
+        <w:pStyle w:val="Lijstalinea"/>
         <w:numPr>
           <w:ilvl w:val="0"/>
           <w:numId w:val="8"/>
         </w:numPr>
-      </w:pPr>
-      <w:r>
+        <w:rPr>
+          <w:strike/>
+        </w:rPr>
+      </w:pPr>
+      <w:r>
+        <w:rPr>
+          <w:strike/>
+        </w:rPr>
         <w:t>checking if all goals are met</w:t>
       </w:r>
     </w:p>
     <w:p>
       <w:pPr>
-        <w:pStyle w:val="ListParagraph"/>
+        <w:pStyle w:val="Lijstalinea"/>
         <w:numPr>
           <w:ilvl w:val="0"/>
           <w:numId w:val="4"/>
@@ -1023,7 +1021,7 @@
     </w:p>
     <w:p>
       <w:pPr>
-        <w:pStyle w:val="ListParagraph"/>
+        <w:pStyle w:val="Lijstalinea"/>
         <w:numPr>
           <w:ilvl w:val="0"/>
           <w:numId w:val="4"/>
@@ -1050,7 +1048,7 @@
     </w:p>
     <w:p>
       <w:pPr>
-        <w:pStyle w:val="ListParagraph"/>
+        <w:pStyle w:val="Lijstalinea"/>
         <w:numPr>
           <w:ilvl w:val="0"/>
           <w:numId w:val="4"/>
@@ -1082,7 +1080,7 @@
     </w:p>
     <w:p>
       <w:pPr>
-        <w:pStyle w:val="ListParagraph"/>
+        <w:pStyle w:val="Lijstalinea"/>
         <w:numPr>
           <w:ilvl w:val="0"/>
           <w:numId w:val="4"/>
@@ -1094,7 +1092,7 @@
     </w:p>
     <w:p>
       <w:pPr>
-        <w:pStyle w:val="ListParagraph"/>
+        <w:pStyle w:val="Lijstalinea"/>
         <w:numPr>
           <w:ilvl w:val="1"/>
           <w:numId w:val="4"/>
@@ -1106,7 +1104,7 @@
     </w:p>
     <w:p>
       <w:pPr>
-        <w:pStyle w:val="ListParagraph"/>
+        <w:pStyle w:val="Lijstalinea"/>
         <w:numPr>
           <w:ilvl w:val="1"/>
           <w:numId w:val="4"/>
@@ -1128,7 +1126,7 @@
     </w:p>
     <w:p>
       <w:pPr>
-        <w:pStyle w:val="ListParagraph"/>
+        <w:pStyle w:val="Lijstalinea"/>
         <w:numPr>
           <w:ilvl w:val="0"/>
           <w:numId w:val="4"/>
@@ -1146,7 +1144,7 @@
     </w:p>
     <w:p>
       <w:pPr>
-        <w:pStyle w:val="ListParagraph"/>
+        <w:pStyle w:val="Lijstalinea"/>
         <w:numPr>
           <w:ilvl w:val="1"/>
           <w:numId w:val="4"/>
@@ -1169,7 +1167,7 @@
 </file>
 
 <file path=word/endnotes.xml><?xml version="1.0" encoding="utf-8"?>
-<w:endnotes xmlns:wpc="http://schemas.microsoft.com/office/word/2010/wordprocessingCanvas" xmlns:mc="http://schemas.openxmlformats.org/markup-compatibility/2006" xmlns:o="urn:schemas-microsoft-com:office:office" xmlns:r="http://schemas.openxmlformats.org/officeDocument/2006/relationships" xmlns:m="http://schemas.openxmlformats.org/officeDocument/2006/math" xmlns:v="urn:schemas-microsoft-com:vml" xmlns:wp14="http://schemas.microsoft.com/office/word/2010/wordprocessingDrawing" xmlns:wp="http://schemas.openxmlformats.org/drawingml/2006/wordprocessingDrawing" xmlns:w10="urn:schemas-microsoft-com:office:word" xmlns:w="http://schemas.openxmlformats.org/wordprocessingml/2006/main" xmlns:w14="http://schemas.microsoft.com/office/word/2010/wordml" xmlns:w15="http://schemas.microsoft.com/office/word/2012/wordml" xmlns:wpg="http://schemas.microsoft.com/office/word/2010/wordprocessingGroup" xmlns:wpi="http://schemas.microsoft.com/office/word/2010/wordprocessingInk" xmlns:wne="http://schemas.microsoft.com/office/word/2006/wordml" xmlns:wps="http://schemas.microsoft.com/office/word/2010/wordprocessingShape" mc:Ignorable="w14 w15 wp14">
+<w:endnotes xmlns:wpc="http://schemas.microsoft.com/office/word/2010/wordprocessingCanvas" xmlns:cx="http://schemas.microsoft.com/office/drawing/2014/chartex" xmlns:cx1="http://schemas.microsoft.com/office/drawing/2015/9/8/chartex" xmlns:mc="http://schemas.openxmlformats.org/markup-compatibility/2006" xmlns:o="urn:schemas-microsoft-com:office:office" xmlns:r="http://schemas.openxmlformats.org/officeDocument/2006/relationships" xmlns:m="http://schemas.openxmlformats.org/officeDocument/2006/math" xmlns:v="urn:schemas-microsoft-com:vml" xmlns:wp14="http://schemas.microsoft.com/office/word/2010/wordprocessingDrawing" xmlns:wp="http://schemas.openxmlformats.org/drawingml/2006/wordprocessingDrawing" xmlns:w10="urn:schemas-microsoft-com:office:word" xmlns:w="http://schemas.openxmlformats.org/wordprocessingml/2006/main" xmlns:w14="http://schemas.microsoft.com/office/word/2010/wordml" xmlns:w15="http://schemas.microsoft.com/office/word/2012/wordml" xmlns:w16se="http://schemas.microsoft.com/office/word/2015/wordml/symex" xmlns:wpg="http://schemas.microsoft.com/office/word/2010/wordprocessingGroup" xmlns:wpi="http://schemas.microsoft.com/office/word/2010/wordprocessingInk" xmlns:wne="http://schemas.microsoft.com/office/word/2006/wordml" xmlns:wps="http://schemas.microsoft.com/office/word/2010/wordprocessingShape" mc:Ignorable="w14 w15 w16se wp14">
   <w:endnote w:type="separator" w:id="-1">
     <w:p>
       <w:pPr>
@@ -1194,7 +1192,7 @@
 </file>
 
 <file path=word/footnotes.xml><?xml version="1.0" encoding="utf-8"?>
-<w:footnotes xmlns:wpc="http://schemas.microsoft.com/office/word/2010/wordprocessingCanvas" xmlns:mc="http://schemas.openxmlformats.org/markup-compatibility/2006" xmlns:o="urn:schemas-microsoft-com:office:office" xmlns:r="http://schemas.openxmlformats.org/officeDocument/2006/relationships" xmlns:m="http://schemas.openxmlformats.org/officeDocument/2006/math" xmlns:v="urn:schemas-microsoft-com:vml" xmlns:wp14="http://schemas.microsoft.com/office/word/2010/wordprocessingDrawing" xmlns:wp="http://schemas.openxmlformats.org/drawingml/2006/wordprocessingDrawing" xmlns:w10="urn:schemas-microsoft-com:office:word" xmlns:w="http://schemas.openxmlformats.org/wordprocessingml/2006/main" xmlns:w14="http://schemas.microsoft.com/office/word/2010/wordml" xmlns:w15="http://schemas.microsoft.com/office/word/2012/wordml" xmlns:wpg="http://schemas.microsoft.com/office/word/2010/wordprocessingGroup" xmlns:wpi="http://schemas.microsoft.com/office/word/2010/wordprocessingInk" xmlns:wne="http://schemas.microsoft.com/office/word/2006/wordml" xmlns:wps="http://schemas.microsoft.com/office/word/2010/wordprocessingShape" mc:Ignorable="w14 w15 wp14">
+<w:footnotes xmlns:wpc="http://schemas.microsoft.com/office/word/2010/wordprocessingCanvas" xmlns:cx="http://schemas.microsoft.com/office/drawing/2014/chartex" xmlns:cx1="http://schemas.microsoft.com/office/drawing/2015/9/8/chartex" xmlns:mc="http://schemas.openxmlformats.org/markup-compatibility/2006" xmlns:o="urn:schemas-microsoft-com:office:office" xmlns:r="http://schemas.openxmlformats.org/officeDocument/2006/relationships" xmlns:m="http://schemas.openxmlformats.org/officeDocument/2006/math" xmlns:v="urn:schemas-microsoft-com:vml" xmlns:wp14="http://schemas.microsoft.com/office/word/2010/wordprocessingDrawing" xmlns:wp="http://schemas.openxmlformats.org/drawingml/2006/wordprocessingDrawing" xmlns:w10="urn:schemas-microsoft-com:office:word" xmlns:w="http://schemas.openxmlformats.org/wordprocessingml/2006/main" xmlns:w14="http://schemas.microsoft.com/office/word/2010/wordml" xmlns:w15="http://schemas.microsoft.com/office/word/2012/wordml" xmlns:w16se="http://schemas.microsoft.com/office/word/2015/wordml/symex" xmlns:wpg="http://schemas.microsoft.com/office/word/2010/wordprocessingGroup" xmlns:wpi="http://schemas.microsoft.com/office/word/2010/wordprocessingInk" xmlns:wne="http://schemas.microsoft.com/office/word/2006/wordml" xmlns:wps="http://schemas.microsoft.com/office/word/2010/wordprocessingShape" mc:Ignorable="w14 w15 w16se wp14">
   <w:footnote w:type="separator" w:id="-1">
     <w:p>
       <w:pPr>
@@ -1219,24 +1217,19 @@
 </file>
 
 <file path=word/header1.xml><?xml version="1.0" encoding="utf-8"?>
-<w:hdr xmlns:wpc="http://schemas.microsoft.com/office/word/2010/wordprocessingCanvas" xmlns:mc="http://schemas.openxmlformats.org/markup-compatibility/2006" xmlns:o="urn:schemas-microsoft-com:office:office" xmlns:r="http://schemas.openxmlformats.org/officeDocument/2006/relationships" xmlns:m="http://schemas.openxmlformats.org/officeDocument/2006/math" xmlns:v="urn:schemas-microsoft-com:vml" xmlns:wp14="http://schemas.microsoft.com/office/word/2010/wordprocessingDrawing" xmlns:wp="http://schemas.openxmlformats.org/drawingml/2006/wordprocessingDrawing" xmlns:w10="urn:schemas-microsoft-com:office:word" xmlns:w="http://schemas.openxmlformats.org/wordprocessingml/2006/main" xmlns:w14="http://schemas.microsoft.com/office/word/2010/wordml" xmlns:w15="http://schemas.microsoft.com/office/word/2012/wordml" xmlns:wpg="http://schemas.microsoft.com/office/word/2010/wordprocessingGroup" xmlns:wpi="http://schemas.microsoft.com/office/word/2010/wordprocessingInk" xmlns:wne="http://schemas.microsoft.com/office/word/2006/wordml" xmlns:wps="http://schemas.microsoft.com/office/word/2010/wordprocessingShape" mc:Ignorable="w14 w15 wp14">
+<w:hdr xmlns:wpc="http://schemas.microsoft.com/office/word/2010/wordprocessingCanvas" xmlns:cx="http://schemas.microsoft.com/office/drawing/2014/chartex" xmlns:cx1="http://schemas.microsoft.com/office/drawing/2015/9/8/chartex" xmlns:mc="http://schemas.openxmlformats.org/markup-compatibility/2006" xmlns:o="urn:schemas-microsoft-com:office:office" xmlns:r="http://schemas.openxmlformats.org/officeDocument/2006/relationships" xmlns:m="http://schemas.openxmlformats.org/officeDocument/2006/math" xmlns:v="urn:schemas-microsoft-com:vml" xmlns:wp14="http://schemas.microsoft.com/office/word/2010/wordprocessingDrawing" xmlns:wp="http://schemas.openxmlformats.org/drawingml/2006/wordprocessingDrawing" xmlns:w10="urn:schemas-microsoft-com:office:word" xmlns:w="http://schemas.openxmlformats.org/wordprocessingml/2006/main" xmlns:w14="http://schemas.microsoft.com/office/word/2010/wordml" xmlns:w15="http://schemas.microsoft.com/office/word/2012/wordml" xmlns:w16se="http://schemas.microsoft.com/office/word/2015/wordml/symex" xmlns:wpg="http://schemas.microsoft.com/office/word/2010/wordprocessingGroup" xmlns:wpi="http://schemas.microsoft.com/office/word/2010/wordprocessingInk" xmlns:wne="http://schemas.microsoft.com/office/word/2006/wordml" xmlns:wps="http://schemas.microsoft.com/office/word/2010/wordprocessingShape" mc:Ignorable="w14 w15 w16se wp14">
   <w:p>
     <w:pPr>
-      <w:pStyle w:val="Header"/>
+      <w:pStyle w:val="Koptekst"/>
       <w:jc w:val="right"/>
     </w:pPr>
     <w:r>
-      <w:t xml:space="preserve">Anton </w:t>
+      <w:t>Anton Rauws</w:t>
     </w:r>
-    <w:proofErr w:type="spellStart"/>
-    <w:r>
-      <w:t>Rauws</w:t>
-    </w:r>
-    <w:proofErr w:type="spellEnd"/>
   </w:p>
   <w:p>
     <w:pPr>
-      <w:pStyle w:val="Header"/>
+      <w:pStyle w:val="Koptekst"/>
       <w:jc w:val="right"/>
     </w:pPr>
     <w:r>
@@ -1247,7 +1240,7 @@
 </file>
 
 <file path=word/numbering.xml><?xml version="1.0" encoding="utf-8"?>
-<w:numbering xmlns:wpc="http://schemas.microsoft.com/office/word/2010/wordprocessingCanvas" xmlns:mc="http://schemas.openxmlformats.org/markup-compatibility/2006" xmlns:o="urn:schemas-microsoft-com:office:office" xmlns:r="http://schemas.openxmlformats.org/officeDocument/2006/relationships" xmlns:m="http://schemas.openxmlformats.org/officeDocument/2006/math" xmlns:v="urn:schemas-microsoft-com:vml" xmlns:wp14="http://schemas.microsoft.com/office/word/2010/wordprocessingDrawing" xmlns:wp="http://schemas.openxmlformats.org/drawingml/2006/wordprocessingDrawing" xmlns:w10="urn:schemas-microsoft-com:office:word" xmlns:w="http://schemas.openxmlformats.org/wordprocessingml/2006/main" xmlns:w14="http://schemas.microsoft.com/office/word/2010/wordml" xmlns:w15="http://schemas.microsoft.com/office/word/2012/wordml" xmlns:wpg="http://schemas.microsoft.com/office/word/2010/wordprocessingGroup" xmlns:wpi="http://schemas.microsoft.com/office/word/2010/wordprocessingInk" xmlns:wne="http://schemas.microsoft.com/office/word/2006/wordml" xmlns:wps="http://schemas.microsoft.com/office/word/2010/wordprocessingShape" mc:Ignorable="w14 w15 wp14">
+<w:numbering xmlns:wpc="http://schemas.microsoft.com/office/word/2010/wordprocessingCanvas" xmlns:cx="http://schemas.microsoft.com/office/drawing/2014/chartex" xmlns:cx1="http://schemas.microsoft.com/office/drawing/2015/9/8/chartex" xmlns:mc="http://schemas.openxmlformats.org/markup-compatibility/2006" xmlns:o="urn:schemas-microsoft-com:office:office" xmlns:r="http://schemas.openxmlformats.org/officeDocument/2006/relationships" xmlns:m="http://schemas.openxmlformats.org/officeDocument/2006/math" xmlns:v="urn:schemas-microsoft-com:vml" xmlns:wp14="http://schemas.microsoft.com/office/word/2010/wordprocessingDrawing" xmlns:wp="http://schemas.openxmlformats.org/drawingml/2006/wordprocessingDrawing" xmlns:w10="urn:schemas-microsoft-com:office:word" xmlns:w="http://schemas.openxmlformats.org/wordprocessingml/2006/main" xmlns:w14="http://schemas.microsoft.com/office/word/2010/wordml" xmlns:w15="http://schemas.microsoft.com/office/word/2012/wordml" xmlns:w16se="http://schemas.microsoft.com/office/word/2015/wordml/symex" xmlns:wpg="http://schemas.microsoft.com/office/word/2010/wordprocessingGroup" xmlns:wpi="http://schemas.microsoft.com/office/word/2010/wordprocessingInk" xmlns:wne="http://schemas.microsoft.com/office/word/2006/wordml" xmlns:wps="http://schemas.microsoft.com/office/word/2010/wordprocessingShape" mc:Ignorable="w14 w15 w16se wp14">
   <w:abstractNum w:abstractNumId="0" w15:restartNumberingAfterBreak="0">
     <w:nsid w:val="05F658B4"/>
     <w:multiLevelType w:val="hybridMultilevel"/>
@@ -2828,7 +2821,7 @@
 </file>
 
 <file path=word/styles.xml><?xml version="1.0" encoding="utf-8"?>
-<w:styles xmlns:mc="http://schemas.openxmlformats.org/markup-compatibility/2006" xmlns:r="http://schemas.openxmlformats.org/officeDocument/2006/relationships" xmlns:w="http://schemas.openxmlformats.org/wordprocessingml/2006/main" xmlns:w14="http://schemas.microsoft.com/office/word/2010/wordml" xmlns:w15="http://schemas.microsoft.com/office/word/2012/wordml" mc:Ignorable="w14 w15">
+<w:styles xmlns:mc="http://schemas.openxmlformats.org/markup-compatibility/2006" xmlns:r="http://schemas.openxmlformats.org/officeDocument/2006/relationships" xmlns:w="http://schemas.openxmlformats.org/wordprocessingml/2006/main" xmlns:w14="http://schemas.microsoft.com/office/word/2010/wordml" xmlns:w15="http://schemas.microsoft.com/office/word/2012/wordml" xmlns:w16se="http://schemas.microsoft.com/office/word/2015/wordml/symex" mc:Ignorable="w14 w15 w16se">
   <w:docDefaults>
     <w:rPrDefault>
       <w:rPr>
@@ -3217,15 +3210,15 @@
     <w:lsdException w:name="List Table 6 Colorful Accent 6" w:uiPriority="51"/>
     <w:lsdException w:name="List Table 7 Colorful Accent 6" w:uiPriority="52"/>
   </w:latentStyles>
-  <w:style w:type="paragraph" w:default="1" w:styleId="Normal">
+  <w:style w:type="paragraph" w:default="1" w:styleId="Standaard">
     <w:name w:val="Normal"/>
     <w:qFormat/>
   </w:style>
-  <w:style w:type="paragraph" w:styleId="Heading2">
+  <w:style w:type="paragraph" w:styleId="Kop2">
     <w:name w:val="heading 2"/>
-    <w:basedOn w:val="Normal"/>
-    <w:next w:val="Normal"/>
-    <w:link w:val="Heading2Char"/>
+    <w:basedOn w:val="Standaard"/>
+    <w:next w:val="Standaard"/>
+    <w:link w:val="Kop2Char"/>
     <w:uiPriority w:val="9"/>
     <w:unhideWhenUsed/>
     <w:qFormat/>
@@ -3243,13 +3236,13 @@
       <w:szCs w:val="26"/>
     </w:rPr>
   </w:style>
-  <w:style w:type="character" w:default="1" w:styleId="DefaultParagraphFont">
+  <w:style w:type="character" w:default="1" w:styleId="Standaardalinea-lettertype">
     <w:name w:val="Default Paragraph Font"/>
     <w:uiPriority w:val="1"/>
     <w:semiHidden/>
     <w:unhideWhenUsed/>
   </w:style>
-  <w:style w:type="table" w:default="1" w:styleId="TableNormal">
+  <w:style w:type="table" w:default="1" w:styleId="Standaardtabel">
     <w:name w:val="Normal Table"/>
     <w:uiPriority w:val="99"/>
     <w:semiHidden/>
@@ -3264,15 +3257,15 @@
       </w:tblCellMar>
     </w:tblPr>
   </w:style>
-  <w:style w:type="numbering" w:default="1" w:styleId="NoList">
+  <w:style w:type="numbering" w:default="1" w:styleId="Geenlijst">
     <w:name w:val="No List"/>
     <w:uiPriority w:val="99"/>
     <w:semiHidden/>
     <w:unhideWhenUsed/>
   </w:style>
-  <w:style w:type="paragraph" w:styleId="ListParagraph">
+  <w:style w:type="paragraph" w:styleId="Lijstalinea">
     <w:name w:val="List Paragraph"/>
-    <w:basedOn w:val="Normal"/>
+    <w:basedOn w:val="Standaard"/>
     <w:uiPriority w:val="34"/>
     <w:qFormat/>
     <w:rsid w:val="009209C5"/>
@@ -3281,10 +3274,10 @@
       <w:contextualSpacing/>
     </w:pPr>
   </w:style>
-  <w:style w:type="character" w:customStyle="1" w:styleId="Heading2Char">
-    <w:name w:val="Heading 2 Char"/>
-    <w:basedOn w:val="DefaultParagraphFont"/>
-    <w:link w:val="Heading2"/>
+  <w:style w:type="character" w:customStyle="1" w:styleId="Kop2Char">
+    <w:name w:val="Kop 2 Char"/>
+    <w:basedOn w:val="Standaardalinea-lettertype"/>
+    <w:link w:val="Kop2"/>
     <w:uiPriority w:val="9"/>
     <w:rsid w:val="005F7DAA"/>
     <w:rPr>
@@ -3294,11 +3287,11 @@
       <w:szCs w:val="26"/>
     </w:rPr>
   </w:style>
-  <w:style w:type="paragraph" w:styleId="Title">
+  <w:style w:type="paragraph" w:styleId="Titel">
     <w:name w:val="Title"/>
-    <w:basedOn w:val="Normal"/>
-    <w:next w:val="Normal"/>
-    <w:link w:val="TitleChar"/>
+    <w:basedOn w:val="Standaard"/>
+    <w:next w:val="Standaard"/>
+    <w:link w:val="TitelChar"/>
     <w:uiPriority w:val="10"/>
     <w:qFormat/>
     <w:rsid w:val="005F7DAA"/>
@@ -3314,10 +3307,10 @@
       <w:szCs w:val="56"/>
     </w:rPr>
   </w:style>
-  <w:style w:type="character" w:customStyle="1" w:styleId="TitleChar">
-    <w:name w:val="Title Char"/>
-    <w:basedOn w:val="DefaultParagraphFont"/>
-    <w:link w:val="Title"/>
+  <w:style w:type="character" w:customStyle="1" w:styleId="TitelChar">
+    <w:name w:val="Titel Char"/>
+    <w:basedOn w:val="Standaardalinea-lettertype"/>
+    <w:link w:val="Titel"/>
     <w:uiPriority w:val="10"/>
     <w:rsid w:val="005F7DAA"/>
     <w:rPr>
@@ -3328,10 +3321,10 @@
       <w:szCs w:val="56"/>
     </w:rPr>
   </w:style>
-  <w:style w:type="paragraph" w:styleId="Header">
+  <w:style w:type="paragraph" w:styleId="Koptekst">
     <w:name w:val="header"/>
-    <w:basedOn w:val="Normal"/>
-    <w:link w:val="HeaderChar"/>
+    <w:basedOn w:val="Standaard"/>
+    <w:link w:val="KoptekstChar"/>
     <w:uiPriority w:val="99"/>
     <w:unhideWhenUsed/>
     <w:rsid w:val="00D47C8B"/>
@@ -3343,17 +3336,17 @@
       <w:spacing w:after="0" w:line="240" w:lineRule="auto"/>
     </w:pPr>
   </w:style>
-  <w:style w:type="character" w:customStyle="1" w:styleId="HeaderChar">
-    <w:name w:val="Header Char"/>
-    <w:basedOn w:val="DefaultParagraphFont"/>
-    <w:link w:val="Header"/>
+  <w:style w:type="character" w:customStyle="1" w:styleId="KoptekstChar">
+    <w:name w:val="Koptekst Char"/>
+    <w:basedOn w:val="Standaardalinea-lettertype"/>
+    <w:link w:val="Koptekst"/>
     <w:uiPriority w:val="99"/>
     <w:rsid w:val="00D47C8B"/>
   </w:style>
-  <w:style w:type="paragraph" w:styleId="Footer">
+  <w:style w:type="paragraph" w:styleId="Voettekst">
     <w:name w:val="footer"/>
-    <w:basedOn w:val="Normal"/>
-    <w:link w:val="FooterChar"/>
+    <w:basedOn w:val="Standaard"/>
+    <w:link w:val="VoettekstChar"/>
     <w:uiPriority w:val="99"/>
     <w:unhideWhenUsed/>
     <w:rsid w:val="00D47C8B"/>
@@ -3365,10 +3358,10 @@
       <w:spacing w:after="0" w:line="240" w:lineRule="auto"/>
     </w:pPr>
   </w:style>
-  <w:style w:type="character" w:customStyle="1" w:styleId="FooterChar">
-    <w:name w:val="Footer Char"/>
-    <w:basedOn w:val="DefaultParagraphFont"/>
-    <w:link w:val="Footer"/>
+  <w:style w:type="character" w:customStyle="1" w:styleId="VoettekstChar">
+    <w:name w:val="Voettekst Char"/>
+    <w:basedOn w:val="Standaardalinea-lettertype"/>
+    <w:link w:val="Voettekst"/>
     <w:uiPriority w:val="99"/>
     <w:rsid w:val="00D47C8B"/>
   </w:style>

</xml_diff>

<commit_message>
added another tutorial level
</commit_message>
<xml_diff>
--- a/planning.docx
+++ b/planning.docx
@@ -1,10 +1,10 @@
 
 <file path=word/document.xml><?xml version="1.0" encoding="utf-8"?>
-<w:document xmlns:wpc="http://schemas.microsoft.com/office/word/2010/wordprocessingCanvas" xmlns:cx="http://schemas.microsoft.com/office/drawing/2014/chartex" xmlns:cx1="http://schemas.microsoft.com/office/drawing/2015/9/8/chartex" xmlns:mc="http://schemas.openxmlformats.org/markup-compatibility/2006" xmlns:o="urn:schemas-microsoft-com:office:office" xmlns:r="http://schemas.openxmlformats.org/officeDocument/2006/relationships" xmlns:m="http://schemas.openxmlformats.org/officeDocument/2006/math" xmlns:v="urn:schemas-microsoft-com:vml" xmlns:wp14="http://schemas.microsoft.com/office/word/2010/wordprocessingDrawing" xmlns:wp="http://schemas.openxmlformats.org/drawingml/2006/wordprocessingDrawing" xmlns:w10="urn:schemas-microsoft-com:office:word" xmlns:w="http://schemas.openxmlformats.org/wordprocessingml/2006/main" xmlns:w14="http://schemas.microsoft.com/office/word/2010/wordml" xmlns:w15="http://schemas.microsoft.com/office/word/2012/wordml" xmlns:w16se="http://schemas.microsoft.com/office/word/2015/wordml/symex" xmlns:wpg="http://schemas.microsoft.com/office/word/2010/wordprocessingGroup" xmlns:wpi="http://schemas.microsoft.com/office/word/2010/wordprocessingInk" xmlns:wne="http://schemas.microsoft.com/office/word/2006/wordml" xmlns:wps="http://schemas.microsoft.com/office/word/2010/wordprocessingShape" mc:Ignorable="w14 w15 w16se wp14">
+<w:document xmlns:wpc="http://schemas.microsoft.com/office/word/2010/wordprocessingCanvas" xmlns:mc="http://schemas.openxmlformats.org/markup-compatibility/2006" xmlns:o="urn:schemas-microsoft-com:office:office" xmlns:r="http://schemas.openxmlformats.org/officeDocument/2006/relationships" xmlns:m="http://schemas.openxmlformats.org/officeDocument/2006/math" xmlns:v="urn:schemas-microsoft-com:vml" xmlns:wp14="http://schemas.microsoft.com/office/word/2010/wordprocessingDrawing" xmlns:wp="http://schemas.openxmlformats.org/drawingml/2006/wordprocessingDrawing" xmlns:w10="urn:schemas-microsoft-com:office:word" xmlns:w="http://schemas.openxmlformats.org/wordprocessingml/2006/main" xmlns:w14="http://schemas.microsoft.com/office/word/2010/wordml" xmlns:w15="http://schemas.microsoft.com/office/word/2012/wordml" xmlns:wpg="http://schemas.microsoft.com/office/word/2010/wordprocessingGroup" xmlns:wpi="http://schemas.microsoft.com/office/word/2010/wordprocessingInk" xmlns:wne="http://schemas.microsoft.com/office/word/2006/wordml" xmlns:wps="http://schemas.microsoft.com/office/word/2010/wordprocessingShape" mc:Ignorable="w14 w15 wp14">
   <w:body>
     <w:p>
       <w:pPr>
-        <w:pStyle w:val="Titel"/>
+        <w:pStyle w:val="Title"/>
       </w:pPr>
       <w:r>
         <w:t>Plan of approach</w:t>
@@ -22,7 +22,7 @@
     </w:p>
     <w:p>
       <w:pPr>
-        <w:pStyle w:val="Lijstalinea"/>
+        <w:pStyle w:val="ListParagraph"/>
         <w:numPr>
           <w:ilvl w:val="0"/>
           <w:numId w:val="1"/>
@@ -40,7 +40,7 @@
     </w:p>
     <w:p>
       <w:pPr>
-        <w:pStyle w:val="Lijstalinea"/>
+        <w:pStyle w:val="ListParagraph"/>
         <w:numPr>
           <w:ilvl w:val="0"/>
           <w:numId w:val="1"/>
@@ -58,7 +58,7 @@
     </w:p>
     <w:p>
       <w:pPr>
-        <w:pStyle w:val="Lijstalinea"/>
+        <w:pStyle w:val="ListParagraph"/>
         <w:numPr>
           <w:ilvl w:val="0"/>
           <w:numId w:val="1"/>
@@ -89,7 +89,7 @@
     </w:p>
     <w:p>
       <w:pPr>
-        <w:pStyle w:val="Lijstalinea"/>
+        <w:pStyle w:val="ListParagraph"/>
         <w:numPr>
           <w:ilvl w:val="0"/>
           <w:numId w:val="3"/>
@@ -107,7 +107,7 @@
     </w:p>
     <w:p>
       <w:pPr>
-        <w:pStyle w:val="Lijstalinea"/>
+        <w:pStyle w:val="ListParagraph"/>
         <w:numPr>
           <w:ilvl w:val="0"/>
           <w:numId w:val="3"/>
@@ -135,7 +135,7 @@
     </w:p>
     <w:p>
       <w:pPr>
-        <w:pStyle w:val="Lijstalinea"/>
+        <w:pStyle w:val="ListParagraph"/>
         <w:numPr>
           <w:ilvl w:val="0"/>
           <w:numId w:val="5"/>
@@ -156,7 +156,7 @@
     </w:p>
     <w:p>
       <w:pPr>
-        <w:pStyle w:val="Lijstalinea"/>
+        <w:pStyle w:val="ListParagraph"/>
         <w:numPr>
           <w:ilvl w:val="1"/>
           <w:numId w:val="5"/>
@@ -174,7 +174,7 @@
     </w:p>
     <w:p>
       <w:pPr>
-        <w:pStyle w:val="Lijstalinea"/>
+        <w:pStyle w:val="ListParagraph"/>
         <w:numPr>
           <w:ilvl w:val="1"/>
           <w:numId w:val="5"/>
@@ -194,7 +194,7 @@
     </w:p>
     <w:p>
       <w:pPr>
-        <w:pStyle w:val="Lijstalinea"/>
+        <w:pStyle w:val="ListParagraph"/>
         <w:numPr>
           <w:ilvl w:val="0"/>
           <w:numId w:val="5"/>
@@ -214,7 +214,7 @@
     </w:p>
     <w:p>
       <w:pPr>
-        <w:pStyle w:val="Lijstalinea"/>
+        <w:pStyle w:val="ListParagraph"/>
         <w:numPr>
           <w:ilvl w:val="0"/>
           <w:numId w:val="5"/>
@@ -235,7 +235,7 @@
     </w:p>
     <w:p>
       <w:pPr>
-        <w:pStyle w:val="Lijstalinea"/>
+        <w:pStyle w:val="ListParagraph"/>
         <w:numPr>
           <w:ilvl w:val="1"/>
           <w:numId w:val="5"/>
@@ -251,7 +251,7 @@
     </w:p>
     <w:p>
       <w:pPr>
-        <w:pStyle w:val="Lijstalinea"/>
+        <w:pStyle w:val="ListParagraph"/>
         <w:numPr>
           <w:ilvl w:val="0"/>
           <w:numId w:val="5"/>
@@ -270,7 +270,7 @@
     </w:p>
     <w:p>
       <w:pPr>
-        <w:pStyle w:val="Lijstalinea"/>
+        <w:pStyle w:val="ListParagraph"/>
         <w:numPr>
           <w:ilvl w:val="0"/>
           <w:numId w:val="5"/>
@@ -289,7 +289,7 @@
     </w:p>
     <w:p>
       <w:pPr>
-        <w:pStyle w:val="Lijstalinea"/>
+        <w:pStyle w:val="ListParagraph"/>
         <w:numPr>
           <w:ilvl w:val="1"/>
           <w:numId w:val="5"/>
@@ -308,7 +308,7 @@
     </w:p>
     <w:p>
       <w:pPr>
-        <w:pStyle w:val="Lijstalinea"/>
+        <w:pStyle w:val="ListParagraph"/>
         <w:numPr>
           <w:ilvl w:val="1"/>
           <w:numId w:val="5"/>
@@ -341,7 +341,7 @@
     </w:p>
     <w:p>
       <w:pPr>
-        <w:pStyle w:val="Lijstalinea"/>
+        <w:pStyle w:val="ListParagraph"/>
         <w:numPr>
           <w:ilvl w:val="1"/>
           <w:numId w:val="5"/>
@@ -374,7 +374,7 @@
     </w:p>
     <w:p>
       <w:pPr>
-        <w:pStyle w:val="Lijstalinea"/>
+        <w:pStyle w:val="ListParagraph"/>
         <w:numPr>
           <w:ilvl w:val="1"/>
           <w:numId w:val="5"/>
@@ -393,7 +393,7 @@
     </w:p>
     <w:p>
       <w:pPr>
-        <w:pStyle w:val="Lijstalinea"/>
+        <w:pStyle w:val="ListParagraph"/>
         <w:numPr>
           <w:ilvl w:val="0"/>
           <w:numId w:val="5"/>
@@ -412,7 +412,7 @@
     </w:p>
     <w:p>
       <w:pPr>
-        <w:pStyle w:val="Lijstalinea"/>
+        <w:pStyle w:val="ListParagraph"/>
         <w:numPr>
           <w:ilvl w:val="0"/>
           <w:numId w:val="5"/>
@@ -431,7 +431,7 @@
     </w:p>
     <w:p>
       <w:pPr>
-        <w:pStyle w:val="Lijstalinea"/>
+        <w:pStyle w:val="ListParagraph"/>
         <w:numPr>
           <w:ilvl w:val="0"/>
           <w:numId w:val="5"/>
@@ -450,7 +450,7 @@
     </w:p>
     <w:p>
       <w:pPr>
-        <w:pStyle w:val="Lijstalinea"/>
+        <w:pStyle w:val="ListParagraph"/>
         <w:numPr>
           <w:ilvl w:val="0"/>
           <w:numId w:val="5"/>
@@ -469,7 +469,7 @@
     </w:p>
     <w:p>
       <w:pPr>
-        <w:pStyle w:val="Lijstalinea"/>
+        <w:pStyle w:val="ListParagraph"/>
         <w:numPr>
           <w:ilvl w:val="0"/>
           <w:numId w:val="5"/>
@@ -489,7 +489,7 @@
     </w:p>
     <w:p>
       <w:pPr>
-        <w:pStyle w:val="Lijstalinea"/>
+        <w:pStyle w:val="ListParagraph"/>
         <w:numPr>
           <w:ilvl w:val="0"/>
           <w:numId w:val="5"/>
@@ -509,7 +509,7 @@
     </w:p>
     <w:p>
       <w:pPr>
-        <w:pStyle w:val="Lijstalinea"/>
+        <w:pStyle w:val="ListParagraph"/>
         <w:numPr>
           <w:ilvl w:val="1"/>
           <w:numId w:val="5"/>
@@ -529,7 +529,7 @@
     </w:p>
     <w:p>
       <w:pPr>
-        <w:pStyle w:val="Lijstalinea"/>
+        <w:pStyle w:val="ListParagraph"/>
         <w:numPr>
           <w:ilvl w:val="0"/>
           <w:numId w:val="5"/>
@@ -552,7 +552,7 @@
     </w:p>
     <w:p>
       <w:pPr>
-        <w:pStyle w:val="Lijstalinea"/>
+        <w:pStyle w:val="ListParagraph"/>
         <w:numPr>
           <w:ilvl w:val="0"/>
           <w:numId w:val="7"/>
@@ -570,7 +570,7 @@
     </w:p>
     <w:p>
       <w:pPr>
-        <w:pStyle w:val="Lijstalinea"/>
+        <w:pStyle w:val="ListParagraph"/>
         <w:numPr>
           <w:ilvl w:val="0"/>
           <w:numId w:val="4"/>
@@ -582,7 +582,7 @@
     </w:p>
     <w:p>
       <w:pPr>
-        <w:pStyle w:val="Lijstalinea"/>
+        <w:pStyle w:val="ListParagraph"/>
         <w:numPr>
           <w:ilvl w:val="1"/>
           <w:numId w:val="4"/>
@@ -602,7 +602,7 @@
     </w:p>
     <w:p>
       <w:pPr>
-        <w:pStyle w:val="Lijstalinea"/>
+        <w:pStyle w:val="ListParagraph"/>
         <w:numPr>
           <w:ilvl w:val="1"/>
           <w:numId w:val="4"/>
@@ -620,7 +620,7 @@
     </w:p>
     <w:p>
       <w:pPr>
-        <w:pStyle w:val="Lijstalinea"/>
+        <w:pStyle w:val="ListParagraph"/>
         <w:numPr>
           <w:ilvl w:val="0"/>
           <w:numId w:val="4"/>
@@ -638,7 +638,7 @@
     </w:p>
     <w:p>
       <w:pPr>
-        <w:pStyle w:val="Lijstalinea"/>
+        <w:pStyle w:val="ListParagraph"/>
         <w:numPr>
           <w:ilvl w:val="0"/>
           <w:numId w:val="4"/>
@@ -700,7 +700,7 @@
     </w:p>
     <w:p>
       <w:pPr>
-        <w:pStyle w:val="Lijstalinea"/>
+        <w:pStyle w:val="ListParagraph"/>
         <w:numPr>
           <w:ilvl w:val="0"/>
           <w:numId w:val="4"/>
@@ -712,7 +712,7 @@
     </w:p>
     <w:p>
       <w:pPr>
-        <w:pStyle w:val="Lijstalinea"/>
+        <w:pStyle w:val="ListParagraph"/>
         <w:numPr>
           <w:ilvl w:val="1"/>
           <w:numId w:val="4"/>
@@ -724,7 +724,7 @@
     </w:p>
     <w:p>
       <w:pPr>
-        <w:pStyle w:val="Lijstalinea"/>
+        <w:pStyle w:val="ListParagraph"/>
         <w:numPr>
           <w:ilvl w:val="1"/>
           <w:numId w:val="4"/>
@@ -737,7 +737,7 @@
     </w:p>
     <w:p>
       <w:pPr>
-        <w:pStyle w:val="Lijstalinea"/>
+        <w:pStyle w:val="ListParagraph"/>
         <w:numPr>
           <w:ilvl w:val="1"/>
           <w:numId w:val="4"/>
@@ -749,7 +749,7 @@
     </w:p>
     <w:p>
       <w:pPr>
-        <w:pStyle w:val="Lijstalinea"/>
+        <w:pStyle w:val="ListParagraph"/>
         <w:numPr>
           <w:ilvl w:val="0"/>
           <w:numId w:val="4"/>
@@ -764,7 +764,7 @@
     </w:p>
     <w:p>
       <w:pPr>
-        <w:pStyle w:val="Lijstalinea"/>
+        <w:pStyle w:val="ListParagraph"/>
         <w:numPr>
           <w:ilvl w:val="1"/>
           <w:numId w:val="4"/>
@@ -783,7 +783,7 @@
     </w:p>
     <w:p>
       <w:pPr>
-        <w:pStyle w:val="Lijstalinea"/>
+        <w:pStyle w:val="ListParagraph"/>
         <w:numPr>
           <w:ilvl w:val="1"/>
           <w:numId w:val="4"/>
@@ -802,7 +802,7 @@
     </w:p>
     <w:p>
       <w:pPr>
-        <w:pStyle w:val="Lijstalinea"/>
+        <w:pStyle w:val="ListParagraph"/>
         <w:numPr>
           <w:ilvl w:val="1"/>
           <w:numId w:val="4"/>
@@ -821,7 +821,7 @@
     </w:p>
     <w:p>
       <w:pPr>
-        <w:pStyle w:val="Lijstalinea"/>
+        <w:pStyle w:val="ListParagraph"/>
         <w:numPr>
           <w:ilvl w:val="1"/>
           <w:numId w:val="4"/>
@@ -836,7 +836,7 @@
     </w:p>
     <w:p>
       <w:pPr>
-        <w:pStyle w:val="Lijstalinea"/>
+        <w:pStyle w:val="ListParagraph"/>
         <w:numPr>
           <w:ilvl w:val="1"/>
           <w:numId w:val="4"/>
@@ -861,7 +861,7 @@
     </w:p>
     <w:p>
       <w:pPr>
-        <w:pStyle w:val="Lijstalinea"/>
+        <w:pStyle w:val="ListParagraph"/>
         <w:numPr>
           <w:ilvl w:val="0"/>
           <w:numId w:val="14"/>
@@ -879,7 +879,7 @@
     </w:p>
     <w:p>
       <w:pPr>
-        <w:pStyle w:val="Lijstalinea"/>
+        <w:pStyle w:val="ListParagraph"/>
         <w:numPr>
           <w:ilvl w:val="1"/>
           <w:numId w:val="14"/>
@@ -893,7 +893,7 @@
     </w:p>
     <w:p>
       <w:pPr>
-        <w:pStyle w:val="Lijstalinea"/>
+        <w:pStyle w:val="ListParagraph"/>
         <w:numPr>
           <w:ilvl w:val="0"/>
           <w:numId w:val="14"/>
@@ -911,7 +911,7 @@
     </w:p>
     <w:p>
       <w:pPr>
-        <w:pStyle w:val="Lijstalinea"/>
+        <w:pStyle w:val="ListParagraph"/>
         <w:numPr>
           <w:ilvl w:val="0"/>
           <w:numId w:val="13"/>
@@ -931,7 +931,7 @@
     </w:p>
     <w:p>
       <w:pPr>
-        <w:pStyle w:val="Lijstalinea"/>
+        <w:pStyle w:val="ListParagraph"/>
         <w:numPr>
           <w:ilvl w:val="0"/>
           <w:numId w:val="12"/>
@@ -943,7 +943,7 @@
     </w:p>
     <w:p>
       <w:pPr>
-        <w:pStyle w:val="Lijstalinea"/>
+        <w:pStyle w:val="ListParagraph"/>
         <w:numPr>
           <w:ilvl w:val="0"/>
           <w:numId w:val="11"/>
@@ -955,7 +955,7 @@
     </w:p>
     <w:p>
       <w:pPr>
-        <w:pStyle w:val="Lijstalinea"/>
+        <w:pStyle w:val="ListParagraph"/>
         <w:numPr>
           <w:ilvl w:val="0"/>
           <w:numId w:val="10"/>
@@ -967,7 +967,7 @@
     </w:p>
     <w:p>
       <w:pPr>
-        <w:pStyle w:val="Lijstalinea"/>
+        <w:pStyle w:val="ListParagraph"/>
         <w:numPr>
           <w:ilvl w:val="0"/>
           <w:numId w:val="8"/>
@@ -985,7 +985,7 @@
     </w:p>
     <w:p>
       <w:pPr>
-        <w:pStyle w:val="Lijstalinea"/>
+        <w:pStyle w:val="ListParagraph"/>
         <w:numPr>
           <w:ilvl w:val="0"/>
           <w:numId w:val="8"/>
@@ -997,7 +997,7 @@
     </w:p>
     <w:p>
       <w:pPr>
-        <w:pStyle w:val="Lijstalinea"/>
+        <w:pStyle w:val="ListParagraph"/>
         <w:numPr>
           <w:ilvl w:val="0"/>
           <w:numId w:val="8"/>
@@ -1015,7 +1015,7 @@
     </w:p>
     <w:p>
       <w:pPr>
-        <w:pStyle w:val="Lijstalinea"/>
+        <w:pStyle w:val="ListParagraph"/>
         <w:numPr>
           <w:ilvl w:val="0"/>
           <w:numId w:val="8"/>
@@ -1030,7 +1030,7 @@
     </w:p>
     <w:p>
       <w:pPr>
-        <w:pStyle w:val="Lijstalinea"/>
+        <w:pStyle w:val="ListParagraph"/>
         <w:numPr>
           <w:ilvl w:val="0"/>
           <w:numId w:val="4"/>
@@ -1048,7 +1048,7 @@
     </w:p>
     <w:p>
       <w:pPr>
-        <w:pStyle w:val="Lijstalinea"/>
+        <w:pStyle w:val="ListParagraph"/>
         <w:numPr>
           <w:ilvl w:val="0"/>
           <w:numId w:val="4"/>
@@ -1075,7 +1075,7 @@
     </w:p>
     <w:p>
       <w:pPr>
-        <w:pStyle w:val="Lijstalinea"/>
+        <w:pStyle w:val="ListParagraph"/>
         <w:numPr>
           <w:ilvl w:val="0"/>
           <w:numId w:val="4"/>
@@ -1107,7 +1107,7 @@
     </w:p>
     <w:p>
       <w:pPr>
-        <w:pStyle w:val="Lijstalinea"/>
+        <w:pStyle w:val="ListParagraph"/>
         <w:numPr>
           <w:ilvl w:val="0"/>
           <w:numId w:val="4"/>
@@ -1122,7 +1122,7 @@
     </w:p>
     <w:p>
       <w:pPr>
-        <w:pStyle w:val="Lijstalinea"/>
+        <w:pStyle w:val="ListParagraph"/>
         <w:numPr>
           <w:ilvl w:val="0"/>
           <w:numId w:val="4"/>
@@ -1133,13 +1133,58 @@
       </w:pPr>
       <w:r>
         <w:t>Camera should be good</w:t>
+      </w:r>
+    </w:p>
+    <w:p>
+      <w:pPr>
+        <w:pStyle w:val="ListParagraph"/>
+        <w:numPr>
+          <w:ilvl w:val="0"/>
+          <w:numId w:val="4"/>
+        </w:numPr>
+        <w:rPr>
+          <w:i/>
+        </w:rPr>
+      </w:pPr>
+      <w:r>
+        <w:t>Writing to file</w:t>
+      </w:r>
+    </w:p>
+    <w:p>
+      <w:pPr>
+        <w:pStyle w:val="ListParagraph"/>
+        <w:numPr>
+          <w:ilvl w:val="0"/>
+          <w:numId w:val="4"/>
+        </w:numPr>
+        <w:rPr>
+          <w:i/>
+        </w:rPr>
+      </w:pPr>
+      <w:r>
+        <w:t>Changing speedometer to image of squid</w:t>
+      </w:r>
+    </w:p>
+    <w:p>
+      <w:pPr>
+        <w:pStyle w:val="ListParagraph"/>
+        <w:numPr>
+          <w:ilvl w:val="0"/>
+          <w:numId w:val="4"/>
+        </w:numPr>
+        <w:rPr>
+          <w:i/>
+        </w:rPr>
+      </w:pPr>
+      <w:r>
+        <w:t>Fixing toggle buttons</w:t>
       </w:r>
       <w:bookmarkStart w:id="0" w:name="_GoBack"/>
       <w:bookmarkEnd w:id="0"/>
     </w:p>
     <w:p>
       <w:pPr>
-        <w:pStyle w:val="Lijstalinea"/>
+        <w:pStyle w:val="ListParagraph"/>
         <w:numPr>
           <w:ilvl w:val="0"/>
           <w:numId w:val="4"/>
@@ -1151,7 +1196,7 @@
     </w:p>
     <w:p>
       <w:pPr>
-        <w:pStyle w:val="Lijstalinea"/>
+        <w:pStyle w:val="ListParagraph"/>
         <w:numPr>
           <w:ilvl w:val="1"/>
           <w:numId w:val="4"/>
@@ -1163,7 +1208,7 @@
     </w:p>
     <w:p>
       <w:pPr>
-        <w:pStyle w:val="Lijstalinea"/>
+        <w:pStyle w:val="ListParagraph"/>
         <w:numPr>
           <w:ilvl w:val="1"/>
           <w:numId w:val="4"/>
@@ -1185,7 +1230,7 @@
     </w:p>
     <w:p>
       <w:pPr>
-        <w:pStyle w:val="Lijstalinea"/>
+        <w:pStyle w:val="ListParagraph"/>
         <w:numPr>
           <w:ilvl w:val="0"/>
           <w:numId w:val="4"/>
@@ -1203,7 +1248,7 @@
     </w:p>
     <w:p>
       <w:pPr>
-        <w:pStyle w:val="Lijstalinea"/>
+        <w:pStyle w:val="ListParagraph"/>
         <w:numPr>
           <w:ilvl w:val="1"/>
           <w:numId w:val="4"/>
@@ -1226,7 +1271,7 @@
 </file>
 
 <file path=word/endnotes.xml><?xml version="1.0" encoding="utf-8"?>
-<w:endnotes xmlns:wpc="http://schemas.microsoft.com/office/word/2010/wordprocessingCanvas" xmlns:cx="http://schemas.microsoft.com/office/drawing/2014/chartex" xmlns:cx1="http://schemas.microsoft.com/office/drawing/2015/9/8/chartex" xmlns:mc="http://schemas.openxmlformats.org/markup-compatibility/2006" xmlns:o="urn:schemas-microsoft-com:office:office" xmlns:r="http://schemas.openxmlformats.org/officeDocument/2006/relationships" xmlns:m="http://schemas.openxmlformats.org/officeDocument/2006/math" xmlns:v="urn:schemas-microsoft-com:vml" xmlns:wp14="http://schemas.microsoft.com/office/word/2010/wordprocessingDrawing" xmlns:wp="http://schemas.openxmlformats.org/drawingml/2006/wordprocessingDrawing" xmlns:w10="urn:schemas-microsoft-com:office:word" xmlns:w="http://schemas.openxmlformats.org/wordprocessingml/2006/main" xmlns:w14="http://schemas.microsoft.com/office/word/2010/wordml" xmlns:w15="http://schemas.microsoft.com/office/word/2012/wordml" xmlns:w16se="http://schemas.microsoft.com/office/word/2015/wordml/symex" xmlns:wpg="http://schemas.microsoft.com/office/word/2010/wordprocessingGroup" xmlns:wpi="http://schemas.microsoft.com/office/word/2010/wordprocessingInk" xmlns:wne="http://schemas.microsoft.com/office/word/2006/wordml" xmlns:wps="http://schemas.microsoft.com/office/word/2010/wordprocessingShape" mc:Ignorable="w14 w15 w16se wp14">
+<w:endnotes xmlns:wpc="http://schemas.microsoft.com/office/word/2010/wordprocessingCanvas" xmlns:mc="http://schemas.openxmlformats.org/markup-compatibility/2006" xmlns:o="urn:schemas-microsoft-com:office:office" xmlns:r="http://schemas.openxmlformats.org/officeDocument/2006/relationships" xmlns:m="http://schemas.openxmlformats.org/officeDocument/2006/math" xmlns:v="urn:schemas-microsoft-com:vml" xmlns:wp14="http://schemas.microsoft.com/office/word/2010/wordprocessingDrawing" xmlns:wp="http://schemas.openxmlformats.org/drawingml/2006/wordprocessingDrawing" xmlns:w10="urn:schemas-microsoft-com:office:word" xmlns:w="http://schemas.openxmlformats.org/wordprocessingml/2006/main" xmlns:w14="http://schemas.microsoft.com/office/word/2010/wordml" xmlns:w15="http://schemas.microsoft.com/office/word/2012/wordml" xmlns:wpg="http://schemas.microsoft.com/office/word/2010/wordprocessingGroup" xmlns:wpi="http://schemas.microsoft.com/office/word/2010/wordprocessingInk" xmlns:wne="http://schemas.microsoft.com/office/word/2006/wordml" xmlns:wps="http://schemas.microsoft.com/office/word/2010/wordprocessingShape" mc:Ignorable="w14 w15 wp14">
   <w:endnote w:type="separator" w:id="-1">
     <w:p>
       <w:pPr>
@@ -1251,7 +1296,7 @@
 </file>
 
 <file path=word/footnotes.xml><?xml version="1.0" encoding="utf-8"?>
-<w:footnotes xmlns:wpc="http://schemas.microsoft.com/office/word/2010/wordprocessingCanvas" xmlns:cx="http://schemas.microsoft.com/office/drawing/2014/chartex" xmlns:cx1="http://schemas.microsoft.com/office/drawing/2015/9/8/chartex" xmlns:mc="http://schemas.openxmlformats.org/markup-compatibility/2006" xmlns:o="urn:schemas-microsoft-com:office:office" xmlns:r="http://schemas.openxmlformats.org/officeDocument/2006/relationships" xmlns:m="http://schemas.openxmlformats.org/officeDocument/2006/math" xmlns:v="urn:schemas-microsoft-com:vml" xmlns:wp14="http://schemas.microsoft.com/office/word/2010/wordprocessingDrawing" xmlns:wp="http://schemas.openxmlformats.org/drawingml/2006/wordprocessingDrawing" xmlns:w10="urn:schemas-microsoft-com:office:word" xmlns:w="http://schemas.openxmlformats.org/wordprocessingml/2006/main" xmlns:w14="http://schemas.microsoft.com/office/word/2010/wordml" xmlns:w15="http://schemas.microsoft.com/office/word/2012/wordml" xmlns:w16se="http://schemas.microsoft.com/office/word/2015/wordml/symex" xmlns:wpg="http://schemas.microsoft.com/office/word/2010/wordprocessingGroup" xmlns:wpi="http://schemas.microsoft.com/office/word/2010/wordprocessingInk" xmlns:wne="http://schemas.microsoft.com/office/word/2006/wordml" xmlns:wps="http://schemas.microsoft.com/office/word/2010/wordprocessingShape" mc:Ignorable="w14 w15 w16se wp14">
+<w:footnotes xmlns:wpc="http://schemas.microsoft.com/office/word/2010/wordprocessingCanvas" xmlns:mc="http://schemas.openxmlformats.org/markup-compatibility/2006" xmlns:o="urn:schemas-microsoft-com:office:office" xmlns:r="http://schemas.openxmlformats.org/officeDocument/2006/relationships" xmlns:m="http://schemas.openxmlformats.org/officeDocument/2006/math" xmlns:v="urn:schemas-microsoft-com:vml" xmlns:wp14="http://schemas.microsoft.com/office/word/2010/wordprocessingDrawing" xmlns:wp="http://schemas.openxmlformats.org/drawingml/2006/wordprocessingDrawing" xmlns:w10="urn:schemas-microsoft-com:office:word" xmlns:w="http://schemas.openxmlformats.org/wordprocessingml/2006/main" xmlns:w14="http://schemas.microsoft.com/office/word/2010/wordml" xmlns:w15="http://schemas.microsoft.com/office/word/2012/wordml" xmlns:wpg="http://schemas.microsoft.com/office/word/2010/wordprocessingGroup" xmlns:wpi="http://schemas.microsoft.com/office/word/2010/wordprocessingInk" xmlns:wne="http://schemas.microsoft.com/office/word/2006/wordml" xmlns:wps="http://schemas.microsoft.com/office/word/2010/wordprocessingShape" mc:Ignorable="w14 w15 wp14">
   <w:footnote w:type="separator" w:id="-1">
     <w:p>
       <w:pPr>
@@ -1276,10 +1321,10 @@
 </file>
 
 <file path=word/header1.xml><?xml version="1.0" encoding="utf-8"?>
-<w:hdr xmlns:wpc="http://schemas.microsoft.com/office/word/2010/wordprocessingCanvas" xmlns:cx="http://schemas.microsoft.com/office/drawing/2014/chartex" xmlns:cx1="http://schemas.microsoft.com/office/drawing/2015/9/8/chartex" xmlns:mc="http://schemas.openxmlformats.org/markup-compatibility/2006" xmlns:o="urn:schemas-microsoft-com:office:office" xmlns:r="http://schemas.openxmlformats.org/officeDocument/2006/relationships" xmlns:m="http://schemas.openxmlformats.org/officeDocument/2006/math" xmlns:v="urn:schemas-microsoft-com:vml" xmlns:wp14="http://schemas.microsoft.com/office/word/2010/wordprocessingDrawing" xmlns:wp="http://schemas.openxmlformats.org/drawingml/2006/wordprocessingDrawing" xmlns:w10="urn:schemas-microsoft-com:office:word" xmlns:w="http://schemas.openxmlformats.org/wordprocessingml/2006/main" xmlns:w14="http://schemas.microsoft.com/office/word/2010/wordml" xmlns:w15="http://schemas.microsoft.com/office/word/2012/wordml" xmlns:w16se="http://schemas.microsoft.com/office/word/2015/wordml/symex" xmlns:wpg="http://schemas.microsoft.com/office/word/2010/wordprocessingGroup" xmlns:wpi="http://schemas.microsoft.com/office/word/2010/wordprocessingInk" xmlns:wne="http://schemas.microsoft.com/office/word/2006/wordml" xmlns:wps="http://schemas.microsoft.com/office/word/2010/wordprocessingShape" mc:Ignorable="w14 w15 w16se wp14">
+<w:hdr xmlns:wpc="http://schemas.microsoft.com/office/word/2010/wordprocessingCanvas" xmlns:mc="http://schemas.openxmlformats.org/markup-compatibility/2006" xmlns:o="urn:schemas-microsoft-com:office:office" xmlns:r="http://schemas.openxmlformats.org/officeDocument/2006/relationships" xmlns:m="http://schemas.openxmlformats.org/officeDocument/2006/math" xmlns:v="urn:schemas-microsoft-com:vml" xmlns:wp14="http://schemas.microsoft.com/office/word/2010/wordprocessingDrawing" xmlns:wp="http://schemas.openxmlformats.org/drawingml/2006/wordprocessingDrawing" xmlns:w10="urn:schemas-microsoft-com:office:word" xmlns:w="http://schemas.openxmlformats.org/wordprocessingml/2006/main" xmlns:w14="http://schemas.microsoft.com/office/word/2010/wordml" xmlns:w15="http://schemas.microsoft.com/office/word/2012/wordml" xmlns:wpg="http://schemas.microsoft.com/office/word/2010/wordprocessingGroup" xmlns:wpi="http://schemas.microsoft.com/office/word/2010/wordprocessingInk" xmlns:wne="http://schemas.microsoft.com/office/word/2006/wordml" xmlns:wps="http://schemas.microsoft.com/office/word/2010/wordprocessingShape" mc:Ignorable="w14 w15 wp14">
   <w:p>
     <w:pPr>
-      <w:pStyle w:val="Koptekst"/>
+      <w:pStyle w:val="Header"/>
       <w:jc w:val="right"/>
     </w:pPr>
     <w:r>
@@ -1288,7 +1333,7 @@
   </w:p>
   <w:p>
     <w:pPr>
-      <w:pStyle w:val="Koptekst"/>
+      <w:pStyle w:val="Header"/>
       <w:jc w:val="right"/>
     </w:pPr>
     <w:r>
@@ -1299,7 +1344,7 @@
 </file>
 
 <file path=word/numbering.xml><?xml version="1.0" encoding="utf-8"?>
-<w:numbering xmlns:wpc="http://schemas.microsoft.com/office/word/2010/wordprocessingCanvas" xmlns:cx="http://schemas.microsoft.com/office/drawing/2014/chartex" xmlns:cx1="http://schemas.microsoft.com/office/drawing/2015/9/8/chartex" xmlns:mc="http://schemas.openxmlformats.org/markup-compatibility/2006" xmlns:o="urn:schemas-microsoft-com:office:office" xmlns:r="http://schemas.openxmlformats.org/officeDocument/2006/relationships" xmlns:m="http://schemas.openxmlformats.org/officeDocument/2006/math" xmlns:v="urn:schemas-microsoft-com:vml" xmlns:wp14="http://schemas.microsoft.com/office/word/2010/wordprocessingDrawing" xmlns:wp="http://schemas.openxmlformats.org/drawingml/2006/wordprocessingDrawing" xmlns:w10="urn:schemas-microsoft-com:office:word" xmlns:w="http://schemas.openxmlformats.org/wordprocessingml/2006/main" xmlns:w14="http://schemas.microsoft.com/office/word/2010/wordml" xmlns:w15="http://schemas.microsoft.com/office/word/2012/wordml" xmlns:w16se="http://schemas.microsoft.com/office/word/2015/wordml/symex" xmlns:wpg="http://schemas.microsoft.com/office/word/2010/wordprocessingGroup" xmlns:wpi="http://schemas.microsoft.com/office/word/2010/wordprocessingInk" xmlns:wne="http://schemas.microsoft.com/office/word/2006/wordml" xmlns:wps="http://schemas.microsoft.com/office/word/2010/wordprocessingShape" mc:Ignorable="w14 w15 w16se wp14">
+<w:numbering xmlns:wpc="http://schemas.microsoft.com/office/word/2010/wordprocessingCanvas" xmlns:mc="http://schemas.openxmlformats.org/markup-compatibility/2006" xmlns:o="urn:schemas-microsoft-com:office:office" xmlns:r="http://schemas.openxmlformats.org/officeDocument/2006/relationships" xmlns:m="http://schemas.openxmlformats.org/officeDocument/2006/math" xmlns:v="urn:schemas-microsoft-com:vml" xmlns:wp14="http://schemas.microsoft.com/office/word/2010/wordprocessingDrawing" xmlns:wp="http://schemas.openxmlformats.org/drawingml/2006/wordprocessingDrawing" xmlns:w10="urn:schemas-microsoft-com:office:word" xmlns:w="http://schemas.openxmlformats.org/wordprocessingml/2006/main" xmlns:w14="http://schemas.microsoft.com/office/word/2010/wordml" xmlns:w15="http://schemas.microsoft.com/office/word/2012/wordml" xmlns:wpg="http://schemas.microsoft.com/office/word/2010/wordprocessingGroup" xmlns:wpi="http://schemas.microsoft.com/office/word/2010/wordprocessingInk" xmlns:wne="http://schemas.microsoft.com/office/word/2006/wordml" xmlns:wps="http://schemas.microsoft.com/office/word/2010/wordprocessingShape" mc:Ignorable="w14 w15 wp14">
   <w:abstractNum w:abstractNumId="0" w15:restartNumberingAfterBreak="0">
     <w:nsid w:val="05F658B4"/>
     <w:multiLevelType w:val="hybridMultilevel"/>
@@ -2880,7 +2925,7 @@
 </file>
 
 <file path=word/styles.xml><?xml version="1.0" encoding="utf-8"?>
-<w:styles xmlns:mc="http://schemas.openxmlformats.org/markup-compatibility/2006" xmlns:r="http://schemas.openxmlformats.org/officeDocument/2006/relationships" xmlns:w="http://schemas.openxmlformats.org/wordprocessingml/2006/main" xmlns:w14="http://schemas.microsoft.com/office/word/2010/wordml" xmlns:w15="http://schemas.microsoft.com/office/word/2012/wordml" xmlns:w16se="http://schemas.microsoft.com/office/word/2015/wordml/symex" mc:Ignorable="w14 w15 w16se">
+<w:styles xmlns:mc="http://schemas.openxmlformats.org/markup-compatibility/2006" xmlns:r="http://schemas.openxmlformats.org/officeDocument/2006/relationships" xmlns:w="http://schemas.openxmlformats.org/wordprocessingml/2006/main" xmlns:w14="http://schemas.microsoft.com/office/word/2010/wordml" xmlns:w15="http://schemas.microsoft.com/office/word/2012/wordml" mc:Ignorable="w14 w15">
   <w:docDefaults>
     <w:rPrDefault>
       <w:rPr>
@@ -3269,15 +3314,15 @@
     <w:lsdException w:name="List Table 6 Colorful Accent 6" w:uiPriority="51"/>
     <w:lsdException w:name="List Table 7 Colorful Accent 6" w:uiPriority="52"/>
   </w:latentStyles>
-  <w:style w:type="paragraph" w:default="1" w:styleId="Standaard">
+  <w:style w:type="paragraph" w:default="1" w:styleId="Normal">
     <w:name w:val="Normal"/>
     <w:qFormat/>
   </w:style>
-  <w:style w:type="paragraph" w:styleId="Kop2">
+  <w:style w:type="paragraph" w:styleId="Heading2">
     <w:name w:val="heading 2"/>
-    <w:basedOn w:val="Standaard"/>
-    <w:next w:val="Standaard"/>
-    <w:link w:val="Kop2Char"/>
+    <w:basedOn w:val="Normal"/>
+    <w:next w:val="Normal"/>
+    <w:link w:val="Heading2Char"/>
     <w:uiPriority w:val="9"/>
     <w:unhideWhenUsed/>
     <w:qFormat/>
@@ -3295,13 +3340,13 @@
       <w:szCs w:val="26"/>
     </w:rPr>
   </w:style>
-  <w:style w:type="character" w:default="1" w:styleId="Standaardalinea-lettertype">
+  <w:style w:type="character" w:default="1" w:styleId="DefaultParagraphFont">
     <w:name w:val="Default Paragraph Font"/>
     <w:uiPriority w:val="1"/>
     <w:semiHidden/>
     <w:unhideWhenUsed/>
   </w:style>
-  <w:style w:type="table" w:default="1" w:styleId="Standaardtabel">
+  <w:style w:type="table" w:default="1" w:styleId="TableNormal">
     <w:name w:val="Normal Table"/>
     <w:uiPriority w:val="99"/>
     <w:semiHidden/>
@@ -3316,15 +3361,15 @@
       </w:tblCellMar>
     </w:tblPr>
   </w:style>
-  <w:style w:type="numbering" w:default="1" w:styleId="Geenlijst">
+  <w:style w:type="numbering" w:default="1" w:styleId="NoList">
     <w:name w:val="No List"/>
     <w:uiPriority w:val="99"/>
     <w:semiHidden/>
     <w:unhideWhenUsed/>
   </w:style>
-  <w:style w:type="paragraph" w:styleId="Lijstalinea">
+  <w:style w:type="paragraph" w:styleId="ListParagraph">
     <w:name w:val="List Paragraph"/>
-    <w:basedOn w:val="Standaard"/>
+    <w:basedOn w:val="Normal"/>
     <w:uiPriority w:val="34"/>
     <w:qFormat/>
     <w:rsid w:val="009209C5"/>
@@ -3333,10 +3378,10 @@
       <w:contextualSpacing/>
     </w:pPr>
   </w:style>
-  <w:style w:type="character" w:customStyle="1" w:styleId="Kop2Char">
-    <w:name w:val="Kop 2 Char"/>
-    <w:basedOn w:val="Standaardalinea-lettertype"/>
-    <w:link w:val="Kop2"/>
+  <w:style w:type="character" w:customStyle="1" w:styleId="Heading2Char">
+    <w:name w:val="Heading 2 Char"/>
+    <w:basedOn w:val="DefaultParagraphFont"/>
+    <w:link w:val="Heading2"/>
     <w:uiPriority w:val="9"/>
     <w:rsid w:val="005F7DAA"/>
     <w:rPr>
@@ -3346,11 +3391,11 @@
       <w:szCs w:val="26"/>
     </w:rPr>
   </w:style>
-  <w:style w:type="paragraph" w:styleId="Titel">
+  <w:style w:type="paragraph" w:styleId="Title">
     <w:name w:val="Title"/>
-    <w:basedOn w:val="Standaard"/>
-    <w:next w:val="Standaard"/>
-    <w:link w:val="TitelChar"/>
+    <w:basedOn w:val="Normal"/>
+    <w:next w:val="Normal"/>
+    <w:link w:val="TitleChar"/>
     <w:uiPriority w:val="10"/>
     <w:qFormat/>
     <w:rsid w:val="005F7DAA"/>
@@ -3366,10 +3411,10 @@
       <w:szCs w:val="56"/>
     </w:rPr>
   </w:style>
-  <w:style w:type="character" w:customStyle="1" w:styleId="TitelChar">
-    <w:name w:val="Titel Char"/>
-    <w:basedOn w:val="Standaardalinea-lettertype"/>
-    <w:link w:val="Titel"/>
+  <w:style w:type="character" w:customStyle="1" w:styleId="TitleChar">
+    <w:name w:val="Title Char"/>
+    <w:basedOn w:val="DefaultParagraphFont"/>
+    <w:link w:val="Title"/>
     <w:uiPriority w:val="10"/>
     <w:rsid w:val="005F7DAA"/>
     <w:rPr>
@@ -3380,10 +3425,10 @@
       <w:szCs w:val="56"/>
     </w:rPr>
   </w:style>
-  <w:style w:type="paragraph" w:styleId="Koptekst">
+  <w:style w:type="paragraph" w:styleId="Header">
     <w:name w:val="header"/>
-    <w:basedOn w:val="Standaard"/>
-    <w:link w:val="KoptekstChar"/>
+    <w:basedOn w:val="Normal"/>
+    <w:link w:val="HeaderChar"/>
     <w:uiPriority w:val="99"/>
     <w:unhideWhenUsed/>
     <w:rsid w:val="00D47C8B"/>
@@ -3395,17 +3440,17 @@
       <w:spacing w:after="0" w:line="240" w:lineRule="auto"/>
     </w:pPr>
   </w:style>
-  <w:style w:type="character" w:customStyle="1" w:styleId="KoptekstChar">
-    <w:name w:val="Koptekst Char"/>
-    <w:basedOn w:val="Standaardalinea-lettertype"/>
-    <w:link w:val="Koptekst"/>
+  <w:style w:type="character" w:customStyle="1" w:styleId="HeaderChar">
+    <w:name w:val="Header Char"/>
+    <w:basedOn w:val="DefaultParagraphFont"/>
+    <w:link w:val="Header"/>
     <w:uiPriority w:val="99"/>
     <w:rsid w:val="00D47C8B"/>
   </w:style>
-  <w:style w:type="paragraph" w:styleId="Voettekst">
+  <w:style w:type="paragraph" w:styleId="Footer">
     <w:name w:val="footer"/>
-    <w:basedOn w:val="Standaard"/>
-    <w:link w:val="VoettekstChar"/>
+    <w:basedOn w:val="Normal"/>
+    <w:link w:val="FooterChar"/>
     <w:uiPriority w:val="99"/>
     <w:unhideWhenUsed/>
     <w:rsid w:val="00D47C8B"/>
@@ -3417,10 +3462,10 @@
       <w:spacing w:after="0" w:line="240" w:lineRule="auto"/>
     </w:pPr>
   </w:style>
-  <w:style w:type="character" w:customStyle="1" w:styleId="VoettekstChar">
-    <w:name w:val="Voettekst Char"/>
-    <w:basedOn w:val="Standaardalinea-lettertype"/>
-    <w:link w:val="Voettekst"/>
+  <w:style w:type="character" w:customStyle="1" w:styleId="FooterChar">
+    <w:name w:val="Footer Char"/>
+    <w:basedOn w:val="DefaultParagraphFont"/>
+    <w:link w:val="Footer"/>
     <w:uiPriority w:val="99"/>
     <w:rsid w:val="00D47C8B"/>
   </w:style>

</xml_diff>

<commit_message>
screwing around with options screen, no real improvements
</commit_message>
<xml_diff>
--- a/planning.docx
+++ b/planning.docx
@@ -1114,9 +1114,13 @@
         </w:numPr>
         <w:rPr>
           <w:i/>
-        </w:rPr>
-      </w:pPr>
-      <w:r>
+          <w:strike/>
+        </w:rPr>
+      </w:pPr>
+      <w:r>
+        <w:rPr>
+          <w:strike/>
+        </w:rPr>
         <w:t>Leaderboard</w:t>
       </w:r>
     </w:p>
@@ -1128,74 +1132,130 @@
           <w:numId w:val="4"/>
         </w:numPr>
         <w:rPr>
+          <w:b/>
           <w:i/>
         </w:rPr>
       </w:pPr>
       <w:r>
-        <w:t>Camera should be good</w:t>
-      </w:r>
-    </w:p>
-    <w:p>
-      <w:pPr>
-        <w:pStyle w:val="ListParagraph"/>
-        <w:numPr>
-          <w:ilvl w:val="0"/>
-          <w:numId w:val="4"/>
-        </w:numPr>
-        <w:rPr>
-          <w:i/>
-        </w:rPr>
-      </w:pPr>
-      <w:r>
-        <w:t>Writing to file</w:t>
-      </w:r>
-    </w:p>
-    <w:p>
-      <w:pPr>
-        <w:pStyle w:val="ListParagraph"/>
-        <w:numPr>
-          <w:ilvl w:val="0"/>
-          <w:numId w:val="4"/>
-        </w:numPr>
-        <w:rPr>
-          <w:i/>
-        </w:rPr>
-      </w:pPr>
-      <w:r>
-        <w:t>Changing speedometer to image of squid</w:t>
-      </w:r>
-    </w:p>
-    <w:p>
-      <w:pPr>
-        <w:pStyle w:val="ListParagraph"/>
-        <w:numPr>
-          <w:ilvl w:val="0"/>
-          <w:numId w:val="4"/>
-        </w:numPr>
-        <w:rPr>
-          <w:i/>
-        </w:rPr>
-      </w:pPr>
-      <w:r>
-        <w:t>Fixing toggle buttons</w:t>
-      </w:r>
-    </w:p>
-    <w:p>
-      <w:pPr>
-        <w:pStyle w:val="ListParagraph"/>
-        <w:numPr>
-          <w:ilvl w:val="0"/>
-          <w:numId w:val="4"/>
-        </w:numPr>
-        <w:rPr>
-          <w:i/>
-        </w:rPr>
-      </w:pPr>
-      <w:r>
-        <w:t>Do we really we want voltage to affect resistor thickness?</w:t>
+        <w:rPr>
+          <w:b/>
+        </w:rPr>
+        <w:t>Camera</w:t>
       </w:r>
       <w:bookmarkStart w:id="0" w:name="_GoBack"/>
       <w:bookmarkEnd w:id="0"/>
+      <w:r>
+        <w:rPr>
+          <w:b/>
+        </w:rPr>
+        <w:t xml:space="preserve"> should be good</w:t>
+      </w:r>
+    </w:p>
+    <w:p>
+      <w:pPr>
+        <w:pStyle w:val="ListParagraph"/>
+        <w:numPr>
+          <w:ilvl w:val="0"/>
+          <w:numId w:val="4"/>
+        </w:numPr>
+        <w:rPr>
+          <w:i/>
+          <w:strike/>
+        </w:rPr>
+      </w:pPr>
+      <w:r>
+        <w:rPr>
+          <w:strike/>
+        </w:rPr>
+        <w:t>Writing to file</w:t>
+      </w:r>
+    </w:p>
+    <w:p>
+      <w:pPr>
+        <w:pStyle w:val="ListParagraph"/>
+        <w:numPr>
+          <w:ilvl w:val="0"/>
+          <w:numId w:val="4"/>
+        </w:numPr>
+        <w:rPr>
+          <w:b/>
+          <w:i/>
+        </w:rPr>
+      </w:pPr>
+      <w:r>
+        <w:rPr>
+          <w:b/>
+        </w:rPr>
+        <w:t>Eligibility (make buttons / text easy to read)</w:t>
+      </w:r>
+    </w:p>
+    <w:p>
+      <w:pPr>
+        <w:pStyle w:val="ListParagraph"/>
+        <w:numPr>
+          <w:ilvl w:val="0"/>
+          <w:numId w:val="4"/>
+        </w:numPr>
+        <w:rPr>
+          <w:b/>
+          <w:i/>
+        </w:rPr>
+      </w:pPr>
+      <w:r>
+        <w:rPr>
+          <w:b/>
+        </w:rPr>
+        <w:t>Changing speedometer to image of squid</w:t>
+      </w:r>
+    </w:p>
+    <w:p>
+      <w:pPr>
+        <w:pStyle w:val="ListParagraph"/>
+        <w:numPr>
+          <w:ilvl w:val="0"/>
+          <w:numId w:val="4"/>
+        </w:numPr>
+        <w:rPr>
+          <w:b/>
+          <w:i/>
+        </w:rPr>
+      </w:pPr>
+      <w:r>
+        <w:rPr>
+          <w:b/>
+        </w:rPr>
+        <w:t>Add switch code</w:t>
+      </w:r>
+    </w:p>
+    <w:p>
+      <w:pPr>
+        <w:pStyle w:val="ListParagraph"/>
+        <w:numPr>
+          <w:ilvl w:val="0"/>
+          <w:numId w:val="4"/>
+        </w:numPr>
+        <w:rPr>
+          <w:i/>
+        </w:rPr>
+      </w:pPr>
+      <w:r>
+        <w:t>Fixing toggle buttons</w:t>
+      </w:r>
+    </w:p>
+    <w:p>
+      <w:pPr>
+        <w:pStyle w:val="ListParagraph"/>
+        <w:numPr>
+          <w:ilvl w:val="0"/>
+          <w:numId w:val="4"/>
+        </w:numPr>
+        <w:rPr>
+          <w:i/>
+        </w:rPr>
+      </w:pPr>
+      <w:r>
+        <w:t>Do we really we want voltage to affect resistor thickness?</w:t>
+      </w:r>
     </w:p>
     <w:p>
       <w:pPr>

</xml_diff>

<commit_message>
first step in opmaak changes gamescreen
</commit_message>
<xml_diff>
--- a/planning.docx
+++ b/planning.docx
@@ -1360,103 +1360,183 @@
       <w:r>
         <w:t>+prep user tests</w:t>
       </w:r>
+    </w:p>
+    <w:p>
+      <w:pPr>
+        <w:pStyle w:val="Heading1"/>
+      </w:pPr>
+      <w:r>
+        <w:t>Monday</w:t>
+      </w:r>
+    </w:p>
+    <w:p>
+      <w:pPr>
+        <w:pStyle w:val="ListParagraph"/>
+        <w:numPr>
+          <w:ilvl w:val="0"/>
+          <w:numId w:val="4"/>
+        </w:numPr>
+        <w:rPr>
+          <w:strike/>
+        </w:rPr>
+      </w:pPr>
+      <w:r>
+        <w:rPr>
+          <w:strike/>
+        </w:rPr>
+        <w:t>Email users for user test</w:t>
+      </w:r>
+    </w:p>
+    <w:p>
+      <w:pPr>
+        <w:pStyle w:val="ListParagraph"/>
+        <w:numPr>
+          <w:ilvl w:val="0"/>
+          <w:numId w:val="4"/>
+        </w:numPr>
+      </w:pPr>
+      <w:r>
+        <w:t>Code switch</w:t>
+      </w:r>
+    </w:p>
+    <w:p>
+      <w:pPr>
+        <w:pStyle w:val="ListParagraph"/>
+        <w:numPr>
+          <w:ilvl w:val="0"/>
+          <w:numId w:val="4"/>
+        </w:numPr>
+      </w:pPr>
+      <w:r>
+        <w:t>Make tutorials ready for use</w:t>
+      </w:r>
+    </w:p>
+    <w:p>
+      <w:pPr>
+        <w:pStyle w:val="ListParagraph"/>
+        <w:numPr>
+          <w:ilvl w:val="0"/>
+          <w:numId w:val="4"/>
+        </w:numPr>
+      </w:pPr>
+    </w:p>
+    <w:p>
+      <w:pPr>
+        <w:pStyle w:val="Heading1"/>
+      </w:pPr>
+      <w:r>
+        <w:t>Tuesday</w:t>
+      </w:r>
+    </w:p>
+    <w:p>
+      <w:pPr>
+        <w:pStyle w:val="ListParagraph"/>
+        <w:numPr>
+          <w:ilvl w:val="0"/>
+          <w:numId w:val="4"/>
+        </w:numPr>
+      </w:pPr>
+      <w:r>
+        <w:t xml:space="preserve">Make </w:t>
+      </w:r>
+      <w:proofErr w:type="spellStart"/>
+      <w:r>
+        <w:t>opmaak</w:t>
+      </w:r>
+      <w:proofErr w:type="spellEnd"/>
+      <w:r>
+        <w:t xml:space="preserve"> more flashy</w:t>
+      </w:r>
+    </w:p>
+    <w:p>
+      <w:pPr>
+        <w:pStyle w:val="ListParagraph"/>
+        <w:numPr>
+          <w:ilvl w:val="1"/>
+          <w:numId w:val="4"/>
+        </w:numPr>
+      </w:pPr>
+      <w:r>
+        <w:t xml:space="preserve">No </w:t>
+      </w:r>
+      <w:proofErr w:type="spellStart"/>
+      <w:r>
+        <w:t>kwallen</w:t>
+      </w:r>
+      <w:proofErr w:type="spellEnd"/>
+      <w:r>
+        <w:t xml:space="preserve"> if no </w:t>
+      </w:r>
+      <w:proofErr w:type="spellStart"/>
+      <w:r>
+        <w:t>stroom</w:t>
+      </w:r>
+      <w:proofErr w:type="spellEnd"/>
+      <w:r>
+        <w:t xml:space="preserve"> goal</w:t>
+      </w:r>
+    </w:p>
+    <w:p>
+      <w:pPr>
+        <w:pStyle w:val="ListParagraph"/>
+        <w:numPr>
+          <w:ilvl w:val="1"/>
+          <w:numId w:val="4"/>
+        </w:numPr>
+      </w:pPr>
+      <w:r>
+        <w:t>Change win screen (delay)</w:t>
+      </w:r>
       <w:bookmarkStart w:id="0" w:name="_GoBack"/>
       <w:bookmarkEnd w:id="0"/>
     </w:p>
+    <w:p/>
     <w:p>
       <w:pPr>
         <w:pStyle w:val="Heading1"/>
       </w:pPr>
       <w:r>
-        <w:t>Monday</w:t>
-      </w:r>
-    </w:p>
-    <w:p>
-      <w:pPr>
-        <w:pStyle w:val="ListParagraph"/>
-        <w:numPr>
-          <w:ilvl w:val="0"/>
-          <w:numId w:val="4"/>
-        </w:numPr>
-        <w:rPr>
-          <w:strike/>
-        </w:rPr>
-      </w:pPr>
-      <w:r>
-        <w:rPr>
-          <w:strike/>
-        </w:rPr>
-        <w:t>Email users for user test</w:t>
-      </w:r>
-    </w:p>
-    <w:p>
-      <w:pPr>
-        <w:pStyle w:val="ListParagraph"/>
-        <w:numPr>
-          <w:ilvl w:val="0"/>
-          <w:numId w:val="4"/>
-        </w:numPr>
-      </w:pPr>
-      <w:r>
-        <w:t>Code switch</w:t>
-      </w:r>
-    </w:p>
-    <w:p>
-      <w:pPr>
-        <w:pStyle w:val="ListParagraph"/>
-        <w:numPr>
-          <w:ilvl w:val="0"/>
-          <w:numId w:val="4"/>
-        </w:numPr>
-      </w:pPr>
-      <w:r>
-        <w:t>Make tutorials ready for use</w:t>
-      </w:r>
-    </w:p>
-    <w:p>
-      <w:pPr>
-        <w:pStyle w:val="ListParagraph"/>
-        <w:numPr>
-          <w:ilvl w:val="0"/>
-          <w:numId w:val="4"/>
-        </w:numPr>
-      </w:pPr>
+        <w:t>Wednesday</w:t>
+      </w:r>
     </w:p>
     <w:p>
       <w:pPr>
         <w:pStyle w:val="Heading1"/>
       </w:pPr>
       <w:r>
-        <w:t>Tuesday</w:t>
-      </w:r>
-    </w:p>
-    <w:p>
-      <w:pPr>
-        <w:pStyle w:val="ListParagraph"/>
-        <w:numPr>
-          <w:ilvl w:val="0"/>
-          <w:numId w:val="4"/>
-        </w:numPr>
-      </w:pPr>
-      <w:r>
-        <w:t xml:space="preserve">Make </w:t>
-      </w:r>
-      <w:proofErr w:type="spellStart"/>
-      <w:r>
-        <w:t>opmaak</w:t>
-      </w:r>
-      <w:proofErr w:type="spellEnd"/>
-      <w:r>
-        <w:t xml:space="preserve"> more flashy</w:t>
-      </w:r>
-    </w:p>
-    <w:p/>
+        <w:t>Thursday</w:t>
+      </w:r>
+    </w:p>
+    <w:p>
+      <w:pPr>
+        <w:pStyle w:val="ListParagraph"/>
+        <w:numPr>
+          <w:ilvl w:val="0"/>
+          <w:numId w:val="4"/>
+        </w:numPr>
+      </w:pPr>
+      <w:r>
+        <w:t>Update comments in code so that we can hand it in</w:t>
+      </w:r>
+    </w:p>
+    <w:p>
+      <w:pPr>
+        <w:pStyle w:val="ListParagraph"/>
+        <w:numPr>
+          <w:ilvl w:val="0"/>
+          <w:numId w:val="4"/>
+        </w:numPr>
+      </w:pPr>
+      <w:r>
+        <w:t>Make layout paper</w:t>
+      </w:r>
+    </w:p>
     <w:p>
       <w:pPr>
         <w:pStyle w:val="Heading1"/>
       </w:pPr>
       <w:r>
-        <w:t>Wednesday</w:t>
+        <w:t>Friday</w:t>
       </w:r>
     </w:p>
     <w:p>
@@ -1464,46 +1544,6 @@
         <w:pStyle w:val="Heading1"/>
       </w:pPr>
       <w:r>
-        <w:t>Thursday</w:t>
-      </w:r>
-    </w:p>
-    <w:p>
-      <w:pPr>
-        <w:pStyle w:val="ListParagraph"/>
-        <w:numPr>
-          <w:ilvl w:val="0"/>
-          <w:numId w:val="4"/>
-        </w:numPr>
-      </w:pPr>
-      <w:r>
-        <w:t>Update comments in code so that we can hand it in</w:t>
-      </w:r>
-    </w:p>
-    <w:p>
-      <w:pPr>
-        <w:pStyle w:val="ListParagraph"/>
-        <w:numPr>
-          <w:ilvl w:val="0"/>
-          <w:numId w:val="4"/>
-        </w:numPr>
-      </w:pPr>
-      <w:r>
-        <w:t>Make layout paper</w:t>
-      </w:r>
-    </w:p>
-    <w:p>
-      <w:pPr>
-        <w:pStyle w:val="Heading1"/>
-      </w:pPr>
-      <w:r>
-        <w:t>Friday</w:t>
-      </w:r>
-    </w:p>
-    <w:p>
-      <w:pPr>
-        <w:pStyle w:val="Heading1"/>
-      </w:pPr>
-      <w:r>
         <w:t>Optional</w:t>
       </w:r>
     </w:p>
@@ -1542,6 +1582,23 @@
       <w:r>
         <w:t>Language settings</w:t>
       </w:r>
+    </w:p>
+    <w:p>
+      <w:pPr>
+        <w:pStyle w:val="ListParagraph"/>
+        <w:numPr>
+          <w:ilvl w:val="0"/>
+          <w:numId w:val="4"/>
+        </w:numPr>
+      </w:pPr>
+      <w:r>
+        <w:t>Animation on change</w:t>
+      </w:r>
+    </w:p>
+    <w:p>
+      <w:pPr>
+        <w:pStyle w:val="ListParagraph"/>
+      </w:pPr>
     </w:p>
     <w:p>
       <w:pPr>
@@ -3655,6 +3712,7 @@
   <w:style w:type="character" w:default="1" w:styleId="DefaultParagraphFont">
     <w:name w:val="Default Paragraph Font"/>
     <w:uiPriority w:val="1"/>
+    <w:semiHidden/>
     <w:unhideWhenUsed/>
   </w:style>
   <w:style w:type="table" w:default="1" w:styleId="TableNormal">

</xml_diff>

<commit_message>
trying to fix switch click stuff
</commit_message>
<xml_diff>
--- a/planning.docx
+++ b/planning.docx
@@ -1,10 +1,10 @@
 
 <file path=word/document.xml><?xml version="1.0" encoding="utf-8"?>
-<w:document xmlns:wpc="http://schemas.microsoft.com/office/word/2010/wordprocessingCanvas" xmlns:cx="http://schemas.microsoft.com/office/drawing/2014/chartex" xmlns:cx1="http://schemas.microsoft.com/office/drawing/2015/9/8/chartex" xmlns:mc="http://schemas.openxmlformats.org/markup-compatibility/2006" xmlns:o="urn:schemas-microsoft-com:office:office" xmlns:r="http://schemas.openxmlformats.org/officeDocument/2006/relationships" xmlns:m="http://schemas.openxmlformats.org/officeDocument/2006/math" xmlns:v="urn:schemas-microsoft-com:vml" xmlns:wp14="http://schemas.microsoft.com/office/word/2010/wordprocessingDrawing" xmlns:wp="http://schemas.openxmlformats.org/drawingml/2006/wordprocessingDrawing" xmlns:w10="urn:schemas-microsoft-com:office:word" xmlns:w="http://schemas.openxmlformats.org/wordprocessingml/2006/main" xmlns:w14="http://schemas.microsoft.com/office/word/2010/wordml" xmlns:w15="http://schemas.microsoft.com/office/word/2012/wordml" xmlns:w16se="http://schemas.microsoft.com/office/word/2015/wordml/symex" xmlns:wpg="http://schemas.microsoft.com/office/word/2010/wordprocessingGroup" xmlns:wpi="http://schemas.microsoft.com/office/word/2010/wordprocessingInk" xmlns:wne="http://schemas.microsoft.com/office/word/2006/wordml" xmlns:wps="http://schemas.microsoft.com/office/word/2010/wordprocessingShape" mc:Ignorable="w14 w15 w16se wp14">
+<w:document xmlns:wpc="http://schemas.microsoft.com/office/word/2010/wordprocessingCanvas" xmlns:mc="http://schemas.openxmlformats.org/markup-compatibility/2006" xmlns:o="urn:schemas-microsoft-com:office:office" xmlns:r="http://schemas.openxmlformats.org/officeDocument/2006/relationships" xmlns:m="http://schemas.openxmlformats.org/officeDocument/2006/math" xmlns:v="urn:schemas-microsoft-com:vml" xmlns:wp14="http://schemas.microsoft.com/office/word/2010/wordprocessingDrawing" xmlns:wp="http://schemas.openxmlformats.org/drawingml/2006/wordprocessingDrawing" xmlns:w10="urn:schemas-microsoft-com:office:word" xmlns:w="http://schemas.openxmlformats.org/wordprocessingml/2006/main" xmlns:w14="http://schemas.microsoft.com/office/word/2010/wordml" xmlns:w15="http://schemas.microsoft.com/office/word/2012/wordml" xmlns:wpg="http://schemas.microsoft.com/office/word/2010/wordprocessingGroup" xmlns:wpi="http://schemas.microsoft.com/office/word/2010/wordprocessingInk" xmlns:wne="http://schemas.microsoft.com/office/word/2006/wordml" xmlns:wps="http://schemas.microsoft.com/office/word/2010/wordprocessingShape" mc:Ignorable="w14 w15 wp14">
   <w:body>
     <w:p>
       <w:pPr>
-        <w:pStyle w:val="Titel"/>
+        <w:pStyle w:val="Title"/>
       </w:pPr>
       <w:r>
         <w:t>Plan of approach</w:t>
@@ -22,7 +22,7 @@
     </w:p>
     <w:p>
       <w:pPr>
-        <w:pStyle w:val="Lijstalinea"/>
+        <w:pStyle w:val="ListParagraph"/>
         <w:numPr>
           <w:ilvl w:val="0"/>
           <w:numId w:val="1"/>
@@ -40,7 +40,7 @@
     </w:p>
     <w:p>
       <w:pPr>
-        <w:pStyle w:val="Lijstalinea"/>
+        <w:pStyle w:val="ListParagraph"/>
         <w:numPr>
           <w:ilvl w:val="0"/>
           <w:numId w:val="1"/>
@@ -58,7 +58,7 @@
     </w:p>
     <w:p>
       <w:pPr>
-        <w:pStyle w:val="Lijstalinea"/>
+        <w:pStyle w:val="ListParagraph"/>
         <w:numPr>
           <w:ilvl w:val="0"/>
           <w:numId w:val="1"/>
@@ -89,7 +89,7 @@
     </w:p>
     <w:p>
       <w:pPr>
-        <w:pStyle w:val="Lijstalinea"/>
+        <w:pStyle w:val="ListParagraph"/>
         <w:numPr>
           <w:ilvl w:val="0"/>
           <w:numId w:val="3"/>
@@ -107,7 +107,7 @@
     </w:p>
     <w:p>
       <w:pPr>
-        <w:pStyle w:val="Lijstalinea"/>
+        <w:pStyle w:val="ListParagraph"/>
         <w:numPr>
           <w:ilvl w:val="0"/>
           <w:numId w:val="3"/>
@@ -135,7 +135,7 @@
     </w:p>
     <w:p>
       <w:pPr>
-        <w:pStyle w:val="Lijstalinea"/>
+        <w:pStyle w:val="ListParagraph"/>
         <w:numPr>
           <w:ilvl w:val="0"/>
           <w:numId w:val="5"/>
@@ -156,7 +156,7 @@
     </w:p>
     <w:p>
       <w:pPr>
-        <w:pStyle w:val="Lijstalinea"/>
+        <w:pStyle w:val="ListParagraph"/>
         <w:numPr>
           <w:ilvl w:val="1"/>
           <w:numId w:val="5"/>
@@ -174,7 +174,7 @@
     </w:p>
     <w:p>
       <w:pPr>
-        <w:pStyle w:val="Lijstalinea"/>
+        <w:pStyle w:val="ListParagraph"/>
         <w:numPr>
           <w:ilvl w:val="1"/>
           <w:numId w:val="5"/>
@@ -194,7 +194,7 @@
     </w:p>
     <w:p>
       <w:pPr>
-        <w:pStyle w:val="Lijstalinea"/>
+        <w:pStyle w:val="ListParagraph"/>
         <w:numPr>
           <w:ilvl w:val="0"/>
           <w:numId w:val="5"/>
@@ -214,7 +214,7 @@
     </w:p>
     <w:p>
       <w:pPr>
-        <w:pStyle w:val="Lijstalinea"/>
+        <w:pStyle w:val="ListParagraph"/>
         <w:numPr>
           <w:ilvl w:val="0"/>
           <w:numId w:val="5"/>
@@ -235,7 +235,7 @@
     </w:p>
     <w:p>
       <w:pPr>
-        <w:pStyle w:val="Lijstalinea"/>
+        <w:pStyle w:val="ListParagraph"/>
         <w:numPr>
           <w:ilvl w:val="1"/>
           <w:numId w:val="5"/>
@@ -251,7 +251,7 @@
     </w:p>
     <w:p>
       <w:pPr>
-        <w:pStyle w:val="Lijstalinea"/>
+        <w:pStyle w:val="ListParagraph"/>
         <w:numPr>
           <w:ilvl w:val="0"/>
           <w:numId w:val="5"/>
@@ -270,7 +270,7 @@
     </w:p>
     <w:p>
       <w:pPr>
-        <w:pStyle w:val="Lijstalinea"/>
+        <w:pStyle w:val="ListParagraph"/>
         <w:numPr>
           <w:ilvl w:val="0"/>
           <w:numId w:val="5"/>
@@ -289,7 +289,7 @@
     </w:p>
     <w:p>
       <w:pPr>
-        <w:pStyle w:val="Lijstalinea"/>
+        <w:pStyle w:val="ListParagraph"/>
         <w:numPr>
           <w:ilvl w:val="1"/>
           <w:numId w:val="5"/>
@@ -308,7 +308,7 @@
     </w:p>
     <w:p>
       <w:pPr>
-        <w:pStyle w:val="Lijstalinea"/>
+        <w:pStyle w:val="ListParagraph"/>
         <w:numPr>
           <w:ilvl w:val="1"/>
           <w:numId w:val="5"/>
@@ -341,7 +341,7 @@
     </w:p>
     <w:p>
       <w:pPr>
-        <w:pStyle w:val="Lijstalinea"/>
+        <w:pStyle w:val="ListParagraph"/>
         <w:numPr>
           <w:ilvl w:val="1"/>
           <w:numId w:val="5"/>
@@ -374,7 +374,7 @@
     </w:p>
     <w:p>
       <w:pPr>
-        <w:pStyle w:val="Lijstalinea"/>
+        <w:pStyle w:val="ListParagraph"/>
         <w:numPr>
           <w:ilvl w:val="1"/>
           <w:numId w:val="5"/>
@@ -393,7 +393,7 @@
     </w:p>
     <w:p>
       <w:pPr>
-        <w:pStyle w:val="Lijstalinea"/>
+        <w:pStyle w:val="ListParagraph"/>
         <w:numPr>
           <w:ilvl w:val="0"/>
           <w:numId w:val="5"/>
@@ -412,7 +412,7 @@
     </w:p>
     <w:p>
       <w:pPr>
-        <w:pStyle w:val="Lijstalinea"/>
+        <w:pStyle w:val="ListParagraph"/>
         <w:numPr>
           <w:ilvl w:val="0"/>
           <w:numId w:val="5"/>
@@ -431,7 +431,7 @@
     </w:p>
     <w:p>
       <w:pPr>
-        <w:pStyle w:val="Lijstalinea"/>
+        <w:pStyle w:val="ListParagraph"/>
         <w:numPr>
           <w:ilvl w:val="0"/>
           <w:numId w:val="5"/>
@@ -450,7 +450,7 @@
     </w:p>
     <w:p>
       <w:pPr>
-        <w:pStyle w:val="Lijstalinea"/>
+        <w:pStyle w:val="ListParagraph"/>
         <w:numPr>
           <w:ilvl w:val="0"/>
           <w:numId w:val="5"/>
@@ -469,7 +469,7 @@
     </w:p>
     <w:p>
       <w:pPr>
-        <w:pStyle w:val="Lijstalinea"/>
+        <w:pStyle w:val="ListParagraph"/>
         <w:numPr>
           <w:ilvl w:val="0"/>
           <w:numId w:val="5"/>
@@ -489,7 +489,7 @@
     </w:p>
     <w:p>
       <w:pPr>
-        <w:pStyle w:val="Lijstalinea"/>
+        <w:pStyle w:val="ListParagraph"/>
         <w:numPr>
           <w:ilvl w:val="0"/>
           <w:numId w:val="5"/>
@@ -509,7 +509,7 @@
     </w:p>
     <w:p>
       <w:pPr>
-        <w:pStyle w:val="Lijstalinea"/>
+        <w:pStyle w:val="ListParagraph"/>
         <w:numPr>
           <w:ilvl w:val="1"/>
           <w:numId w:val="5"/>
@@ -529,7 +529,7 @@
     </w:p>
     <w:p>
       <w:pPr>
-        <w:pStyle w:val="Lijstalinea"/>
+        <w:pStyle w:val="ListParagraph"/>
         <w:numPr>
           <w:ilvl w:val="0"/>
           <w:numId w:val="5"/>
@@ -552,7 +552,7 @@
     </w:p>
     <w:p>
       <w:pPr>
-        <w:pStyle w:val="Lijstalinea"/>
+        <w:pStyle w:val="ListParagraph"/>
         <w:numPr>
           <w:ilvl w:val="0"/>
           <w:numId w:val="7"/>
@@ -570,7 +570,7 @@
     </w:p>
     <w:p>
       <w:pPr>
-        <w:pStyle w:val="Lijstalinea"/>
+        <w:pStyle w:val="ListParagraph"/>
         <w:numPr>
           <w:ilvl w:val="0"/>
           <w:numId w:val="4"/>
@@ -582,7 +582,7 @@
     </w:p>
     <w:p>
       <w:pPr>
-        <w:pStyle w:val="Lijstalinea"/>
+        <w:pStyle w:val="ListParagraph"/>
         <w:numPr>
           <w:ilvl w:val="1"/>
           <w:numId w:val="4"/>
@@ -602,7 +602,7 @@
     </w:p>
     <w:p>
       <w:pPr>
-        <w:pStyle w:val="Lijstalinea"/>
+        <w:pStyle w:val="ListParagraph"/>
         <w:numPr>
           <w:ilvl w:val="1"/>
           <w:numId w:val="4"/>
@@ -620,7 +620,7 @@
     </w:p>
     <w:p>
       <w:pPr>
-        <w:pStyle w:val="Lijstalinea"/>
+        <w:pStyle w:val="ListParagraph"/>
         <w:numPr>
           <w:ilvl w:val="0"/>
           <w:numId w:val="4"/>
@@ -638,7 +638,7 @@
     </w:p>
     <w:p>
       <w:pPr>
-        <w:pStyle w:val="Lijstalinea"/>
+        <w:pStyle w:val="ListParagraph"/>
         <w:numPr>
           <w:ilvl w:val="0"/>
           <w:numId w:val="4"/>
@@ -700,7 +700,7 @@
     </w:p>
     <w:p>
       <w:pPr>
-        <w:pStyle w:val="Lijstalinea"/>
+        <w:pStyle w:val="ListParagraph"/>
         <w:numPr>
           <w:ilvl w:val="0"/>
           <w:numId w:val="4"/>
@@ -712,7 +712,7 @@
     </w:p>
     <w:p>
       <w:pPr>
-        <w:pStyle w:val="Lijstalinea"/>
+        <w:pStyle w:val="ListParagraph"/>
         <w:numPr>
           <w:ilvl w:val="1"/>
           <w:numId w:val="4"/>
@@ -724,7 +724,7 @@
     </w:p>
     <w:p>
       <w:pPr>
-        <w:pStyle w:val="Lijstalinea"/>
+        <w:pStyle w:val="ListParagraph"/>
         <w:numPr>
           <w:ilvl w:val="1"/>
           <w:numId w:val="4"/>
@@ -737,7 +737,7 @@
     </w:p>
     <w:p>
       <w:pPr>
-        <w:pStyle w:val="Lijstalinea"/>
+        <w:pStyle w:val="ListParagraph"/>
         <w:numPr>
           <w:ilvl w:val="1"/>
           <w:numId w:val="4"/>
@@ -749,7 +749,7 @@
     </w:p>
     <w:p>
       <w:pPr>
-        <w:pStyle w:val="Lijstalinea"/>
+        <w:pStyle w:val="ListParagraph"/>
         <w:numPr>
           <w:ilvl w:val="0"/>
           <w:numId w:val="4"/>
@@ -764,7 +764,7 @@
     </w:p>
     <w:p>
       <w:pPr>
-        <w:pStyle w:val="Lijstalinea"/>
+        <w:pStyle w:val="ListParagraph"/>
         <w:numPr>
           <w:ilvl w:val="1"/>
           <w:numId w:val="4"/>
@@ -783,7 +783,7 @@
     </w:p>
     <w:p>
       <w:pPr>
-        <w:pStyle w:val="Lijstalinea"/>
+        <w:pStyle w:val="ListParagraph"/>
         <w:numPr>
           <w:ilvl w:val="1"/>
           <w:numId w:val="4"/>
@@ -802,7 +802,7 @@
     </w:p>
     <w:p>
       <w:pPr>
-        <w:pStyle w:val="Lijstalinea"/>
+        <w:pStyle w:val="ListParagraph"/>
         <w:numPr>
           <w:ilvl w:val="1"/>
           <w:numId w:val="4"/>
@@ -821,7 +821,7 @@
     </w:p>
     <w:p>
       <w:pPr>
-        <w:pStyle w:val="Lijstalinea"/>
+        <w:pStyle w:val="ListParagraph"/>
         <w:numPr>
           <w:ilvl w:val="1"/>
           <w:numId w:val="4"/>
@@ -836,7 +836,7 @@
     </w:p>
     <w:p>
       <w:pPr>
-        <w:pStyle w:val="Lijstalinea"/>
+        <w:pStyle w:val="ListParagraph"/>
         <w:numPr>
           <w:ilvl w:val="1"/>
           <w:numId w:val="4"/>
@@ -861,7 +861,7 @@
     </w:p>
     <w:p>
       <w:pPr>
-        <w:pStyle w:val="Lijstalinea"/>
+        <w:pStyle w:val="ListParagraph"/>
         <w:numPr>
           <w:ilvl w:val="0"/>
           <w:numId w:val="14"/>
@@ -879,7 +879,7 @@
     </w:p>
     <w:p>
       <w:pPr>
-        <w:pStyle w:val="Lijstalinea"/>
+        <w:pStyle w:val="ListParagraph"/>
         <w:numPr>
           <w:ilvl w:val="1"/>
           <w:numId w:val="14"/>
@@ -893,7 +893,7 @@
     </w:p>
     <w:p>
       <w:pPr>
-        <w:pStyle w:val="Lijstalinea"/>
+        <w:pStyle w:val="ListParagraph"/>
         <w:numPr>
           <w:ilvl w:val="0"/>
           <w:numId w:val="14"/>
@@ -911,7 +911,7 @@
     </w:p>
     <w:p>
       <w:pPr>
-        <w:pStyle w:val="Lijstalinea"/>
+        <w:pStyle w:val="ListParagraph"/>
         <w:numPr>
           <w:ilvl w:val="0"/>
           <w:numId w:val="13"/>
@@ -931,7 +931,7 @@
     </w:p>
     <w:p>
       <w:pPr>
-        <w:pStyle w:val="Lijstalinea"/>
+        <w:pStyle w:val="ListParagraph"/>
         <w:numPr>
           <w:ilvl w:val="0"/>
           <w:numId w:val="12"/>
@@ -943,7 +943,7 @@
     </w:p>
     <w:p>
       <w:pPr>
-        <w:pStyle w:val="Lijstalinea"/>
+        <w:pStyle w:val="ListParagraph"/>
         <w:numPr>
           <w:ilvl w:val="0"/>
           <w:numId w:val="11"/>
@@ -955,7 +955,7 @@
     </w:p>
     <w:p>
       <w:pPr>
-        <w:pStyle w:val="Lijstalinea"/>
+        <w:pStyle w:val="ListParagraph"/>
         <w:numPr>
           <w:ilvl w:val="0"/>
           <w:numId w:val="10"/>
@@ -967,7 +967,7 @@
     </w:p>
     <w:p>
       <w:pPr>
-        <w:pStyle w:val="Lijstalinea"/>
+        <w:pStyle w:val="ListParagraph"/>
         <w:numPr>
           <w:ilvl w:val="0"/>
           <w:numId w:val="8"/>
@@ -985,7 +985,7 @@
     </w:p>
     <w:p>
       <w:pPr>
-        <w:pStyle w:val="Lijstalinea"/>
+        <w:pStyle w:val="ListParagraph"/>
         <w:numPr>
           <w:ilvl w:val="0"/>
           <w:numId w:val="8"/>
@@ -997,7 +997,7 @@
     </w:p>
     <w:p>
       <w:pPr>
-        <w:pStyle w:val="Lijstalinea"/>
+        <w:pStyle w:val="ListParagraph"/>
         <w:numPr>
           <w:ilvl w:val="0"/>
           <w:numId w:val="8"/>
@@ -1015,7 +1015,7 @@
     </w:p>
     <w:p>
       <w:pPr>
-        <w:pStyle w:val="Lijstalinea"/>
+        <w:pStyle w:val="ListParagraph"/>
         <w:numPr>
           <w:ilvl w:val="0"/>
           <w:numId w:val="8"/>
@@ -1030,7 +1030,7 @@
     </w:p>
     <w:p>
       <w:pPr>
-        <w:pStyle w:val="Lijstalinea"/>
+        <w:pStyle w:val="ListParagraph"/>
         <w:numPr>
           <w:ilvl w:val="0"/>
           <w:numId w:val="4"/>
@@ -1048,7 +1048,7 @@
     </w:p>
     <w:p>
       <w:pPr>
-        <w:pStyle w:val="Lijstalinea"/>
+        <w:pStyle w:val="ListParagraph"/>
         <w:numPr>
           <w:ilvl w:val="0"/>
           <w:numId w:val="4"/>
@@ -1075,7 +1075,7 @@
     </w:p>
     <w:p>
       <w:pPr>
-        <w:pStyle w:val="Lijstalinea"/>
+        <w:pStyle w:val="ListParagraph"/>
         <w:numPr>
           <w:ilvl w:val="0"/>
           <w:numId w:val="4"/>
@@ -1107,7 +1107,7 @@
     </w:p>
     <w:p>
       <w:pPr>
-        <w:pStyle w:val="Lijstalinea"/>
+        <w:pStyle w:val="ListParagraph"/>
         <w:numPr>
           <w:ilvl w:val="0"/>
           <w:numId w:val="4"/>
@@ -1126,7 +1126,7 @@
     </w:p>
     <w:p>
       <w:pPr>
-        <w:pStyle w:val="Lijstalinea"/>
+        <w:pStyle w:val="ListParagraph"/>
         <w:numPr>
           <w:ilvl w:val="0"/>
           <w:numId w:val="4"/>
@@ -1147,7 +1147,7 @@
     </w:p>
     <w:p>
       <w:pPr>
-        <w:pStyle w:val="Lijstalinea"/>
+        <w:pStyle w:val="ListParagraph"/>
         <w:numPr>
           <w:ilvl w:val="0"/>
           <w:numId w:val="4"/>
@@ -1166,7 +1166,7 @@
     </w:p>
     <w:p>
       <w:pPr>
-        <w:pStyle w:val="Lijstalinea"/>
+        <w:pStyle w:val="ListParagraph"/>
         <w:numPr>
           <w:ilvl w:val="0"/>
           <w:numId w:val="4"/>
@@ -1185,7 +1185,7 @@
     </w:p>
     <w:p>
       <w:pPr>
-        <w:pStyle w:val="Lijstalinea"/>
+        <w:pStyle w:val="ListParagraph"/>
         <w:numPr>
           <w:ilvl w:val="0"/>
           <w:numId w:val="4"/>
@@ -1204,7 +1204,7 @@
     </w:p>
     <w:p>
       <w:pPr>
-        <w:pStyle w:val="Lijstalinea"/>
+        <w:pStyle w:val="ListParagraph"/>
         <w:numPr>
           <w:ilvl w:val="0"/>
           <w:numId w:val="4"/>
@@ -1223,7 +1223,7 @@
     </w:p>
     <w:p>
       <w:pPr>
-        <w:pStyle w:val="Lijstalinea"/>
+        <w:pStyle w:val="ListParagraph"/>
         <w:numPr>
           <w:ilvl w:val="0"/>
           <w:numId w:val="4"/>
@@ -1238,7 +1238,7 @@
     </w:p>
     <w:p>
       <w:pPr>
-        <w:pStyle w:val="Lijstalinea"/>
+        <w:pStyle w:val="ListParagraph"/>
         <w:numPr>
           <w:ilvl w:val="0"/>
           <w:numId w:val="4"/>
@@ -1253,7 +1253,7 @@
     </w:p>
     <w:p>
       <w:pPr>
-        <w:pStyle w:val="Lijstalinea"/>
+        <w:pStyle w:val="ListParagraph"/>
         <w:numPr>
           <w:ilvl w:val="0"/>
           <w:numId w:val="4"/>
@@ -1265,7 +1265,7 @@
     </w:p>
     <w:p>
       <w:pPr>
-        <w:pStyle w:val="Lijstalinea"/>
+        <w:pStyle w:val="ListParagraph"/>
         <w:numPr>
           <w:ilvl w:val="1"/>
           <w:numId w:val="4"/>
@@ -1277,7 +1277,7 @@
     </w:p>
     <w:p>
       <w:pPr>
-        <w:pStyle w:val="Lijstalinea"/>
+        <w:pStyle w:val="ListParagraph"/>
         <w:numPr>
           <w:ilvl w:val="1"/>
           <w:numId w:val="4"/>
@@ -1299,7 +1299,7 @@
     </w:p>
     <w:p>
       <w:pPr>
-        <w:pStyle w:val="Lijstalinea"/>
+        <w:pStyle w:val="ListParagraph"/>
         <w:numPr>
           <w:ilvl w:val="0"/>
           <w:numId w:val="17"/>
@@ -1307,326 +1307,377 @@
       </w:pPr>
       <w:r>
         <w:t>Fix leaderboard</w:t>
+      </w:r>
+    </w:p>
+    <w:p>
+      <w:pPr>
+        <w:pStyle w:val="ListParagraph"/>
+        <w:numPr>
+          <w:ilvl w:val="0"/>
+          <w:numId w:val="4"/>
+        </w:numPr>
+      </w:pPr>
+      <w:r>
+        <w:t>User test</w:t>
+      </w:r>
+      <w:r>
+        <w:t>s</w:t>
+      </w:r>
+      <w:r>
+        <w:t xml:space="preserve"> (professor to be determined)</w:t>
+      </w:r>
+    </w:p>
+    <w:p>
+      <w:pPr>
+        <w:pStyle w:val="ListParagraph"/>
+        <w:numPr>
+          <w:ilvl w:val="1"/>
+          <w:numId w:val="4"/>
+        </w:numPr>
+      </w:pPr>
+      <w:r>
+        <w:t>This time with adjustments from last user test and with tutorials</w:t>
+      </w:r>
+    </w:p>
+    <w:p>
+      <w:pPr>
+        <w:pStyle w:val="ListParagraph"/>
+        <w:ind w:left="1440"/>
+      </w:pPr>
+    </w:p>
+    <w:p>
+      <w:pPr>
+        <w:pStyle w:val="ListParagraph"/>
+        <w:ind w:left="1440"/>
+      </w:pPr>
+    </w:p>
+    <w:p>
+      <w:r>
+        <w:br w:type="page"/>
+      </w:r>
+    </w:p>
+    <w:p>
+      <w:pPr>
+        <w:pStyle w:val="Title"/>
+      </w:pPr>
+      <w:proofErr w:type="spellStart"/>
+      <w:r>
+        <w:lastRenderedPageBreak/>
+        <w:t>Pr</w:t>
+      </w:r>
+      <w:proofErr w:type="spellEnd"/>
+      <w:r>
+        <w:t xml:space="preserve">-Easter </w:t>
+      </w:r>
+      <w:r>
+        <w:t>week</w:t>
+      </w:r>
+    </w:p>
+    <w:p>
+      <w:pPr>
+        <w:pStyle w:val="ListParagraph"/>
+        <w:numPr>
+          <w:ilvl w:val="0"/>
+          <w:numId w:val="4"/>
+        </w:numPr>
+      </w:pPr>
+      <w:r>
+        <w:t>+prep user tests</w:t>
+      </w:r>
+    </w:p>
+    <w:p>
+      <w:pPr>
+        <w:pStyle w:val="Heading1"/>
+      </w:pPr>
+      <w:r>
+        <w:t>Monday</w:t>
+      </w:r>
+    </w:p>
+    <w:p>
+      <w:pPr>
+        <w:pStyle w:val="ListParagraph"/>
+        <w:numPr>
+          <w:ilvl w:val="0"/>
+          <w:numId w:val="4"/>
+        </w:numPr>
+        <w:rPr>
+          <w:strike/>
+        </w:rPr>
+      </w:pPr>
+      <w:r>
+        <w:rPr>
+          <w:strike/>
+        </w:rPr>
+        <w:t>Email users for user test</w:t>
+      </w:r>
+    </w:p>
+    <w:p>
+      <w:pPr>
+        <w:pStyle w:val="ListParagraph"/>
+        <w:numPr>
+          <w:ilvl w:val="0"/>
+          <w:numId w:val="4"/>
+        </w:numPr>
+        <w:rPr>
+          <w:strike/>
+        </w:rPr>
+      </w:pPr>
+      <w:r>
+        <w:rPr>
+          <w:strike/>
+        </w:rPr>
+        <w:t>Code switch</w:t>
+      </w:r>
+    </w:p>
+    <w:p>
+      <w:pPr>
+        <w:pStyle w:val="ListParagraph"/>
+        <w:numPr>
+          <w:ilvl w:val="0"/>
+          <w:numId w:val="4"/>
+        </w:numPr>
+        <w:rPr>
+          <w:strike/>
+        </w:rPr>
+      </w:pPr>
+      <w:r>
+        <w:rPr>
+          <w:strike/>
+        </w:rPr>
+        <w:t>Make tutorials ready for use</w:t>
+      </w:r>
+    </w:p>
+    <w:p>
+      <w:pPr>
+        <w:pStyle w:val="ListParagraph"/>
+        <w:numPr>
+          <w:ilvl w:val="0"/>
+          <w:numId w:val="4"/>
+        </w:numPr>
+      </w:pPr>
+    </w:p>
+    <w:p>
+      <w:pPr>
+        <w:pStyle w:val="Heading1"/>
+      </w:pPr>
+      <w:r>
+        <w:t>Tuesday</w:t>
+      </w:r>
+    </w:p>
+    <w:p>
+      <w:pPr>
+        <w:pStyle w:val="ListParagraph"/>
+        <w:numPr>
+          <w:ilvl w:val="0"/>
+          <w:numId w:val="4"/>
+        </w:numPr>
+        <w:rPr>
+          <w:strike/>
+        </w:rPr>
+      </w:pPr>
+      <w:r>
+        <w:rPr>
+          <w:strike/>
+        </w:rPr>
+        <w:t xml:space="preserve">Make </w:t>
+      </w:r>
+      <w:proofErr w:type="spellStart"/>
+      <w:r>
+        <w:rPr>
+          <w:strike/>
+        </w:rPr>
+        <w:t>opmaak</w:t>
+      </w:r>
+      <w:proofErr w:type="spellEnd"/>
+      <w:r>
+        <w:rPr>
+          <w:strike/>
+        </w:rPr>
+        <w:t xml:space="preserve"> more flashy</w:t>
+      </w:r>
+    </w:p>
+    <w:p>
+      <w:pPr>
+        <w:pStyle w:val="ListParagraph"/>
+        <w:numPr>
+          <w:ilvl w:val="1"/>
+          <w:numId w:val="4"/>
+        </w:numPr>
+        <w:rPr>
+          <w:strike/>
+        </w:rPr>
+      </w:pPr>
+      <w:r>
+        <w:rPr>
+          <w:strike/>
+        </w:rPr>
+        <w:t xml:space="preserve">No </w:t>
+      </w:r>
+      <w:proofErr w:type="spellStart"/>
+      <w:r>
+        <w:rPr>
+          <w:strike/>
+        </w:rPr>
+        <w:t>kwallen</w:t>
+      </w:r>
+      <w:proofErr w:type="spellEnd"/>
+      <w:r>
+        <w:rPr>
+          <w:strike/>
+        </w:rPr>
+        <w:t xml:space="preserve"> if no </w:t>
+      </w:r>
+      <w:proofErr w:type="spellStart"/>
+      <w:r>
+        <w:rPr>
+          <w:strike/>
+        </w:rPr>
+        <w:t>stroom</w:t>
+      </w:r>
+      <w:proofErr w:type="spellEnd"/>
+      <w:r>
+        <w:rPr>
+          <w:strike/>
+        </w:rPr>
+        <w:t xml:space="preserve"> goal</w:t>
+      </w:r>
+    </w:p>
+    <w:p>
+      <w:pPr>
+        <w:pStyle w:val="ListParagraph"/>
+        <w:numPr>
+          <w:ilvl w:val="1"/>
+          <w:numId w:val="4"/>
+        </w:numPr>
+        <w:rPr>
+          <w:strike/>
+        </w:rPr>
+      </w:pPr>
+      <w:r>
+        <w:rPr>
+          <w:strike/>
+        </w:rPr>
+        <w:t>Change win screen (delay)</w:t>
+      </w:r>
+    </w:p>
+    <w:p/>
+    <w:p>
+      <w:pPr>
+        <w:pStyle w:val="Heading1"/>
+      </w:pPr>
+      <w:r>
+        <w:t>Wednesday</w:t>
+      </w:r>
+    </w:p>
+    <w:p>
+      <w:pPr>
+        <w:pStyle w:val="Heading1"/>
+      </w:pPr>
+      <w:r>
+        <w:t>Thursday</w:t>
+      </w:r>
+    </w:p>
+    <w:p>
+      <w:pPr>
+        <w:pStyle w:val="ListParagraph"/>
+        <w:numPr>
+          <w:ilvl w:val="0"/>
+          <w:numId w:val="4"/>
+        </w:numPr>
+      </w:pPr>
+      <w:r>
+        <w:t>Update</w:t>
       </w:r>
       <w:bookmarkStart w:id="0" w:name="_GoBack"/>
       <w:bookmarkEnd w:id="0"/>
-    </w:p>
-    <w:p>
-      <w:pPr>
-        <w:pStyle w:val="Lijstalinea"/>
+      <w:r>
+        <w:t xml:space="preserve"> comments in code so that we can hand it in</w:t>
+      </w:r>
+    </w:p>
+    <w:p>
+      <w:pPr>
+        <w:pStyle w:val="ListParagraph"/>
         <w:numPr>
           <w:ilvl w:val="0"/>
           <w:numId w:val="4"/>
         </w:numPr>
       </w:pPr>
       <w:r>
-        <w:t>User test</w:t>
-      </w:r>
-      <w:r>
-        <w:t>s</w:t>
-      </w:r>
-      <w:r>
-        <w:t xml:space="preserve"> (professor to be determined)</w:t>
-      </w:r>
-    </w:p>
-    <w:p>
-      <w:pPr>
-        <w:pStyle w:val="Lijstalinea"/>
-        <w:numPr>
-          <w:ilvl w:val="1"/>
+        <w:t>Make layout paper</w:t>
+      </w:r>
+    </w:p>
+    <w:p>
+      <w:pPr>
+        <w:pStyle w:val="Heading1"/>
+      </w:pPr>
+      <w:r>
+        <w:t>Friday</w:t>
+      </w:r>
+    </w:p>
+    <w:p>
+      <w:pPr>
+        <w:pStyle w:val="Heading1"/>
+      </w:pPr>
+      <w:r>
+        <w:t>Optional</w:t>
+      </w:r>
+    </w:p>
+    <w:p>
+      <w:pPr>
+        <w:pStyle w:val="ListParagraph"/>
+        <w:numPr>
+          <w:ilvl w:val="0"/>
           <w:numId w:val="4"/>
         </w:numPr>
       </w:pPr>
       <w:r>
-        <w:t>This time with adjustments from last user test and with tutorials</w:t>
-      </w:r>
-    </w:p>
-    <w:p>
-      <w:pPr>
-        <w:pStyle w:val="Lijstalinea"/>
-        <w:ind w:left="1440"/>
-      </w:pPr>
-    </w:p>
-    <w:p>
-      <w:pPr>
-        <w:pStyle w:val="Lijstalinea"/>
-        <w:ind w:left="1440"/>
-      </w:pPr>
-    </w:p>
-    <w:p>
-      <w:r>
-        <w:br w:type="page"/>
-      </w:r>
-    </w:p>
-    <w:p>
-      <w:pPr>
-        <w:pStyle w:val="Titel"/>
-      </w:pPr>
-      <w:proofErr w:type="spellStart"/>
-      <w:r>
-        <w:lastRenderedPageBreak/>
-        <w:t>Pr</w:t>
-      </w:r>
-      <w:proofErr w:type="spellEnd"/>
-      <w:r>
-        <w:t xml:space="preserve">-Easter </w:t>
-      </w:r>
-      <w:r>
-        <w:t>week</w:t>
-      </w:r>
-    </w:p>
-    <w:p>
-      <w:pPr>
-        <w:pStyle w:val="Lijstalinea"/>
+        <w:t>Crash bug?</w:t>
+      </w:r>
+    </w:p>
+    <w:p>
+      <w:pPr>
+        <w:pStyle w:val="ListParagraph"/>
         <w:numPr>
           <w:ilvl w:val="0"/>
           <w:numId w:val="4"/>
         </w:numPr>
       </w:pPr>
       <w:r>
-        <w:t>+prep user tests</w:t>
-      </w:r>
-    </w:p>
-    <w:p>
-      <w:pPr>
-        <w:pStyle w:val="Kop1"/>
-      </w:pPr>
-      <w:r>
-        <w:t>Monday</w:t>
-      </w:r>
-    </w:p>
-    <w:p>
-      <w:pPr>
-        <w:pStyle w:val="Lijstalinea"/>
+        <w:t>Look at general updates that can be done with code</w:t>
+      </w:r>
+    </w:p>
+    <w:p>
+      <w:pPr>
+        <w:pStyle w:val="ListParagraph"/>
         <w:numPr>
           <w:ilvl w:val="0"/>
           <w:numId w:val="4"/>
         </w:numPr>
-        <w:rPr>
-          <w:strike/>
-        </w:rPr>
-      </w:pPr>
-      <w:r>
-        <w:rPr>
-          <w:strike/>
-        </w:rPr>
-        <w:t>Email users for user test</w:t>
-      </w:r>
-    </w:p>
-    <w:p>
-      <w:pPr>
-        <w:pStyle w:val="Lijstalinea"/>
+      </w:pPr>
+      <w:r>
+        <w:t>Language settings</w:t>
+      </w:r>
+    </w:p>
+    <w:p>
+      <w:pPr>
+        <w:pStyle w:val="ListParagraph"/>
         <w:numPr>
           <w:ilvl w:val="0"/>
           <w:numId w:val="4"/>
         </w:numPr>
       </w:pPr>
       <w:r>
-        <w:t>Code switch</w:t>
-      </w:r>
-    </w:p>
-    <w:p>
-      <w:pPr>
-        <w:pStyle w:val="Lijstalinea"/>
-        <w:numPr>
-          <w:ilvl w:val="0"/>
-          <w:numId w:val="4"/>
-        </w:numPr>
-      </w:pPr>
-      <w:r>
-        <w:t>Make tutorials ready for use</w:t>
-      </w:r>
-    </w:p>
-    <w:p>
-      <w:pPr>
-        <w:pStyle w:val="Lijstalinea"/>
-        <w:numPr>
-          <w:ilvl w:val="0"/>
-          <w:numId w:val="4"/>
-        </w:numPr>
-      </w:pPr>
-    </w:p>
-    <w:p>
-      <w:pPr>
-        <w:pStyle w:val="Kop1"/>
-      </w:pPr>
-      <w:r>
-        <w:t>Tuesday</w:t>
-      </w:r>
-    </w:p>
-    <w:p>
-      <w:pPr>
-        <w:pStyle w:val="Lijstalinea"/>
-        <w:numPr>
-          <w:ilvl w:val="0"/>
-          <w:numId w:val="4"/>
-        </w:numPr>
-      </w:pPr>
-      <w:r>
-        <w:t xml:space="preserve">Make </w:t>
-      </w:r>
-      <w:proofErr w:type="spellStart"/>
-      <w:r>
-        <w:t>opmaak</w:t>
-      </w:r>
-      <w:proofErr w:type="spellEnd"/>
-      <w:r>
-        <w:t xml:space="preserve"> more flashy</w:t>
-      </w:r>
-    </w:p>
-    <w:p>
-      <w:pPr>
-        <w:pStyle w:val="Lijstalinea"/>
-        <w:numPr>
-          <w:ilvl w:val="1"/>
-          <w:numId w:val="4"/>
-        </w:numPr>
-      </w:pPr>
-      <w:r>
-        <w:t xml:space="preserve">No </w:t>
-      </w:r>
-      <w:proofErr w:type="spellStart"/>
-      <w:r>
-        <w:t>kwallen</w:t>
-      </w:r>
-      <w:proofErr w:type="spellEnd"/>
-      <w:r>
-        <w:t xml:space="preserve"> if no </w:t>
-      </w:r>
-      <w:proofErr w:type="spellStart"/>
-      <w:r>
-        <w:t>stroom</w:t>
-      </w:r>
-      <w:proofErr w:type="spellEnd"/>
-      <w:r>
-        <w:t xml:space="preserve"> goal</w:t>
-      </w:r>
-    </w:p>
-    <w:p>
-      <w:pPr>
-        <w:pStyle w:val="Lijstalinea"/>
-        <w:numPr>
-          <w:ilvl w:val="1"/>
-          <w:numId w:val="4"/>
-        </w:numPr>
-      </w:pPr>
-      <w:r>
-        <w:t>Change win screen (delay)</w:t>
-      </w:r>
-    </w:p>
-    <w:p/>
-    <w:p>
-      <w:pPr>
-        <w:pStyle w:val="Kop1"/>
-      </w:pPr>
-      <w:r>
-        <w:t>Wednesday</w:t>
-      </w:r>
-    </w:p>
-    <w:p>
-      <w:pPr>
-        <w:pStyle w:val="Kop1"/>
-      </w:pPr>
-      <w:r>
-        <w:t>Thursday</w:t>
-      </w:r>
-    </w:p>
-    <w:p>
-      <w:pPr>
-        <w:pStyle w:val="Lijstalinea"/>
-        <w:numPr>
-          <w:ilvl w:val="0"/>
-          <w:numId w:val="4"/>
-        </w:numPr>
-      </w:pPr>
-      <w:r>
-        <w:t>Update comments in code so that we can hand it in</w:t>
-      </w:r>
-    </w:p>
-    <w:p>
-      <w:pPr>
-        <w:pStyle w:val="Lijstalinea"/>
-        <w:numPr>
-          <w:ilvl w:val="0"/>
-          <w:numId w:val="4"/>
-        </w:numPr>
-      </w:pPr>
-      <w:r>
-        <w:t>Make layout paper</w:t>
-      </w:r>
-    </w:p>
-    <w:p>
-      <w:pPr>
-        <w:pStyle w:val="Kop1"/>
-      </w:pPr>
-      <w:r>
-        <w:t>Friday</w:t>
-      </w:r>
-    </w:p>
-    <w:p>
-      <w:pPr>
-        <w:pStyle w:val="Kop1"/>
-      </w:pPr>
-      <w:r>
-        <w:t>Optional</w:t>
-      </w:r>
-    </w:p>
-    <w:p>
-      <w:pPr>
-        <w:pStyle w:val="Lijstalinea"/>
-        <w:numPr>
-          <w:ilvl w:val="0"/>
-          <w:numId w:val="4"/>
-        </w:numPr>
-      </w:pPr>
-      <w:r>
-        <w:t>Crash bug?</w:t>
-      </w:r>
-    </w:p>
-    <w:p>
-      <w:pPr>
-        <w:pStyle w:val="Lijstalinea"/>
-        <w:numPr>
-          <w:ilvl w:val="0"/>
-          <w:numId w:val="4"/>
-        </w:numPr>
-      </w:pPr>
-      <w:r>
-        <w:t>Look at general updates that can be done with code</w:t>
-      </w:r>
-    </w:p>
-    <w:p>
-      <w:pPr>
-        <w:pStyle w:val="Lijstalinea"/>
-        <w:numPr>
-          <w:ilvl w:val="0"/>
-          <w:numId w:val="4"/>
-        </w:numPr>
-      </w:pPr>
-      <w:r>
-        <w:t>Language settings</w:t>
-      </w:r>
-    </w:p>
-    <w:p>
-      <w:pPr>
-        <w:pStyle w:val="Lijstalinea"/>
-        <w:numPr>
-          <w:ilvl w:val="0"/>
-          <w:numId w:val="4"/>
-        </w:numPr>
-      </w:pPr>
-      <w:r>
         <w:t>Animation on change</w:t>
       </w:r>
     </w:p>
     <w:p>
       <w:pPr>
-        <w:pStyle w:val="Lijstalinea"/>
-      </w:pPr>
-    </w:p>
-    <w:p>
-      <w:pPr>
-        <w:pStyle w:val="Lijstalinea"/>
+        <w:pStyle w:val="ListParagraph"/>
+      </w:pPr>
+    </w:p>
+    <w:p>
+      <w:pPr>
+        <w:pStyle w:val="ListParagraph"/>
       </w:pPr>
     </w:p>
     <w:p/>
@@ -1643,7 +1694,7 @@
 </file>
 
 <file path=word/endnotes.xml><?xml version="1.0" encoding="utf-8"?>
-<w:endnotes xmlns:wpc="http://schemas.microsoft.com/office/word/2010/wordprocessingCanvas" xmlns:cx="http://schemas.microsoft.com/office/drawing/2014/chartex" xmlns:cx1="http://schemas.microsoft.com/office/drawing/2015/9/8/chartex" xmlns:mc="http://schemas.openxmlformats.org/markup-compatibility/2006" xmlns:o="urn:schemas-microsoft-com:office:office" xmlns:r="http://schemas.openxmlformats.org/officeDocument/2006/relationships" xmlns:m="http://schemas.openxmlformats.org/officeDocument/2006/math" xmlns:v="urn:schemas-microsoft-com:vml" xmlns:wp14="http://schemas.microsoft.com/office/word/2010/wordprocessingDrawing" xmlns:wp="http://schemas.openxmlformats.org/drawingml/2006/wordprocessingDrawing" xmlns:w10="urn:schemas-microsoft-com:office:word" xmlns:w="http://schemas.openxmlformats.org/wordprocessingml/2006/main" xmlns:w14="http://schemas.microsoft.com/office/word/2010/wordml" xmlns:w15="http://schemas.microsoft.com/office/word/2012/wordml" xmlns:w16se="http://schemas.microsoft.com/office/word/2015/wordml/symex" xmlns:wpg="http://schemas.microsoft.com/office/word/2010/wordprocessingGroup" xmlns:wpi="http://schemas.microsoft.com/office/word/2010/wordprocessingInk" xmlns:wne="http://schemas.microsoft.com/office/word/2006/wordml" xmlns:wps="http://schemas.microsoft.com/office/word/2010/wordprocessingShape" mc:Ignorable="w14 w15 w16se wp14">
+<w:endnotes xmlns:wpc="http://schemas.microsoft.com/office/word/2010/wordprocessingCanvas" xmlns:mc="http://schemas.openxmlformats.org/markup-compatibility/2006" xmlns:o="urn:schemas-microsoft-com:office:office" xmlns:r="http://schemas.openxmlformats.org/officeDocument/2006/relationships" xmlns:m="http://schemas.openxmlformats.org/officeDocument/2006/math" xmlns:v="urn:schemas-microsoft-com:vml" xmlns:wp14="http://schemas.microsoft.com/office/word/2010/wordprocessingDrawing" xmlns:wp="http://schemas.openxmlformats.org/drawingml/2006/wordprocessingDrawing" xmlns:w10="urn:schemas-microsoft-com:office:word" xmlns:w="http://schemas.openxmlformats.org/wordprocessingml/2006/main" xmlns:w14="http://schemas.microsoft.com/office/word/2010/wordml" xmlns:w15="http://schemas.microsoft.com/office/word/2012/wordml" xmlns:wpg="http://schemas.microsoft.com/office/word/2010/wordprocessingGroup" xmlns:wpi="http://schemas.microsoft.com/office/word/2010/wordprocessingInk" xmlns:wne="http://schemas.microsoft.com/office/word/2006/wordml" xmlns:wps="http://schemas.microsoft.com/office/word/2010/wordprocessingShape" mc:Ignorable="w14 w15 wp14">
   <w:endnote w:type="separator" w:id="-1">
     <w:p>
       <w:pPr>
@@ -1668,7 +1719,7 @@
 </file>
 
 <file path=word/footnotes.xml><?xml version="1.0" encoding="utf-8"?>
-<w:footnotes xmlns:wpc="http://schemas.microsoft.com/office/word/2010/wordprocessingCanvas" xmlns:cx="http://schemas.microsoft.com/office/drawing/2014/chartex" xmlns:cx1="http://schemas.microsoft.com/office/drawing/2015/9/8/chartex" xmlns:mc="http://schemas.openxmlformats.org/markup-compatibility/2006" xmlns:o="urn:schemas-microsoft-com:office:office" xmlns:r="http://schemas.openxmlformats.org/officeDocument/2006/relationships" xmlns:m="http://schemas.openxmlformats.org/officeDocument/2006/math" xmlns:v="urn:schemas-microsoft-com:vml" xmlns:wp14="http://schemas.microsoft.com/office/word/2010/wordprocessingDrawing" xmlns:wp="http://schemas.openxmlformats.org/drawingml/2006/wordprocessingDrawing" xmlns:w10="urn:schemas-microsoft-com:office:word" xmlns:w="http://schemas.openxmlformats.org/wordprocessingml/2006/main" xmlns:w14="http://schemas.microsoft.com/office/word/2010/wordml" xmlns:w15="http://schemas.microsoft.com/office/word/2012/wordml" xmlns:w16se="http://schemas.microsoft.com/office/word/2015/wordml/symex" xmlns:wpg="http://schemas.microsoft.com/office/word/2010/wordprocessingGroup" xmlns:wpi="http://schemas.microsoft.com/office/word/2010/wordprocessingInk" xmlns:wne="http://schemas.microsoft.com/office/word/2006/wordml" xmlns:wps="http://schemas.microsoft.com/office/word/2010/wordprocessingShape" mc:Ignorable="w14 w15 w16se wp14">
+<w:footnotes xmlns:wpc="http://schemas.microsoft.com/office/word/2010/wordprocessingCanvas" xmlns:mc="http://schemas.openxmlformats.org/markup-compatibility/2006" xmlns:o="urn:schemas-microsoft-com:office:office" xmlns:r="http://schemas.openxmlformats.org/officeDocument/2006/relationships" xmlns:m="http://schemas.openxmlformats.org/officeDocument/2006/math" xmlns:v="urn:schemas-microsoft-com:vml" xmlns:wp14="http://schemas.microsoft.com/office/word/2010/wordprocessingDrawing" xmlns:wp="http://schemas.openxmlformats.org/drawingml/2006/wordprocessingDrawing" xmlns:w10="urn:schemas-microsoft-com:office:word" xmlns:w="http://schemas.openxmlformats.org/wordprocessingml/2006/main" xmlns:w14="http://schemas.microsoft.com/office/word/2010/wordml" xmlns:w15="http://schemas.microsoft.com/office/word/2012/wordml" xmlns:wpg="http://schemas.microsoft.com/office/word/2010/wordprocessingGroup" xmlns:wpi="http://schemas.microsoft.com/office/word/2010/wordprocessingInk" xmlns:wne="http://schemas.microsoft.com/office/word/2006/wordml" xmlns:wps="http://schemas.microsoft.com/office/word/2010/wordprocessingShape" mc:Ignorable="w14 w15 wp14">
   <w:footnote w:type="separator" w:id="-1">
     <w:p>
       <w:pPr>
@@ -1693,10 +1744,10 @@
 </file>
 
 <file path=word/header1.xml><?xml version="1.0" encoding="utf-8"?>
-<w:hdr xmlns:wpc="http://schemas.microsoft.com/office/word/2010/wordprocessingCanvas" xmlns:cx="http://schemas.microsoft.com/office/drawing/2014/chartex" xmlns:cx1="http://schemas.microsoft.com/office/drawing/2015/9/8/chartex" xmlns:mc="http://schemas.openxmlformats.org/markup-compatibility/2006" xmlns:o="urn:schemas-microsoft-com:office:office" xmlns:r="http://schemas.openxmlformats.org/officeDocument/2006/relationships" xmlns:m="http://schemas.openxmlformats.org/officeDocument/2006/math" xmlns:v="urn:schemas-microsoft-com:vml" xmlns:wp14="http://schemas.microsoft.com/office/word/2010/wordprocessingDrawing" xmlns:wp="http://schemas.openxmlformats.org/drawingml/2006/wordprocessingDrawing" xmlns:w10="urn:schemas-microsoft-com:office:word" xmlns:w="http://schemas.openxmlformats.org/wordprocessingml/2006/main" xmlns:w14="http://schemas.microsoft.com/office/word/2010/wordml" xmlns:w15="http://schemas.microsoft.com/office/word/2012/wordml" xmlns:w16se="http://schemas.microsoft.com/office/word/2015/wordml/symex" xmlns:wpg="http://schemas.microsoft.com/office/word/2010/wordprocessingGroup" xmlns:wpi="http://schemas.microsoft.com/office/word/2010/wordprocessingInk" xmlns:wne="http://schemas.microsoft.com/office/word/2006/wordml" xmlns:wps="http://schemas.microsoft.com/office/word/2010/wordprocessingShape" mc:Ignorable="w14 w15 w16se wp14">
+<w:hdr xmlns:wpc="http://schemas.microsoft.com/office/word/2010/wordprocessingCanvas" xmlns:mc="http://schemas.openxmlformats.org/markup-compatibility/2006" xmlns:o="urn:schemas-microsoft-com:office:office" xmlns:r="http://schemas.openxmlformats.org/officeDocument/2006/relationships" xmlns:m="http://schemas.openxmlformats.org/officeDocument/2006/math" xmlns:v="urn:schemas-microsoft-com:vml" xmlns:wp14="http://schemas.microsoft.com/office/word/2010/wordprocessingDrawing" xmlns:wp="http://schemas.openxmlformats.org/drawingml/2006/wordprocessingDrawing" xmlns:w10="urn:schemas-microsoft-com:office:word" xmlns:w="http://schemas.openxmlformats.org/wordprocessingml/2006/main" xmlns:w14="http://schemas.microsoft.com/office/word/2010/wordml" xmlns:w15="http://schemas.microsoft.com/office/word/2012/wordml" xmlns:wpg="http://schemas.microsoft.com/office/word/2010/wordprocessingGroup" xmlns:wpi="http://schemas.microsoft.com/office/word/2010/wordprocessingInk" xmlns:wne="http://schemas.microsoft.com/office/word/2006/wordml" xmlns:wps="http://schemas.microsoft.com/office/word/2010/wordprocessingShape" mc:Ignorable="w14 w15 wp14">
   <w:p>
     <w:pPr>
-      <w:pStyle w:val="Koptekst"/>
+      <w:pStyle w:val="Header"/>
       <w:jc w:val="right"/>
     </w:pPr>
     <w:r>
@@ -1705,7 +1756,7 @@
   </w:p>
   <w:p>
     <w:pPr>
-      <w:pStyle w:val="Koptekst"/>
+      <w:pStyle w:val="Header"/>
       <w:jc w:val="right"/>
     </w:pPr>
     <w:r>
@@ -1716,7 +1767,7 @@
 </file>
 
 <file path=word/numbering.xml><?xml version="1.0" encoding="utf-8"?>
-<w:numbering xmlns:wpc="http://schemas.microsoft.com/office/word/2010/wordprocessingCanvas" xmlns:cx="http://schemas.microsoft.com/office/drawing/2014/chartex" xmlns:cx1="http://schemas.microsoft.com/office/drawing/2015/9/8/chartex" xmlns:mc="http://schemas.openxmlformats.org/markup-compatibility/2006" xmlns:o="urn:schemas-microsoft-com:office:office" xmlns:r="http://schemas.openxmlformats.org/officeDocument/2006/relationships" xmlns:m="http://schemas.openxmlformats.org/officeDocument/2006/math" xmlns:v="urn:schemas-microsoft-com:vml" xmlns:wp14="http://schemas.microsoft.com/office/word/2010/wordprocessingDrawing" xmlns:wp="http://schemas.openxmlformats.org/drawingml/2006/wordprocessingDrawing" xmlns:w10="urn:schemas-microsoft-com:office:word" xmlns:w="http://schemas.openxmlformats.org/wordprocessingml/2006/main" xmlns:w14="http://schemas.microsoft.com/office/word/2010/wordml" xmlns:w15="http://schemas.microsoft.com/office/word/2012/wordml" xmlns:w16se="http://schemas.microsoft.com/office/word/2015/wordml/symex" xmlns:wpg="http://schemas.microsoft.com/office/word/2010/wordprocessingGroup" xmlns:wpi="http://schemas.microsoft.com/office/word/2010/wordprocessingInk" xmlns:wne="http://schemas.microsoft.com/office/word/2006/wordml" xmlns:wps="http://schemas.microsoft.com/office/word/2010/wordprocessingShape" mc:Ignorable="w14 w15 w16se wp14">
+<w:numbering xmlns:wpc="http://schemas.microsoft.com/office/word/2010/wordprocessingCanvas" xmlns:mc="http://schemas.openxmlformats.org/markup-compatibility/2006" xmlns:o="urn:schemas-microsoft-com:office:office" xmlns:r="http://schemas.openxmlformats.org/officeDocument/2006/relationships" xmlns:m="http://schemas.openxmlformats.org/officeDocument/2006/math" xmlns:v="urn:schemas-microsoft-com:vml" xmlns:wp14="http://schemas.microsoft.com/office/word/2010/wordprocessingDrawing" xmlns:wp="http://schemas.openxmlformats.org/drawingml/2006/wordprocessingDrawing" xmlns:w10="urn:schemas-microsoft-com:office:word" xmlns:w="http://schemas.openxmlformats.org/wordprocessingml/2006/main" xmlns:w14="http://schemas.microsoft.com/office/word/2010/wordml" xmlns:w15="http://schemas.microsoft.com/office/word/2012/wordml" xmlns:wpg="http://schemas.microsoft.com/office/word/2010/wordprocessingGroup" xmlns:wpi="http://schemas.microsoft.com/office/word/2010/wordprocessingInk" xmlns:wne="http://schemas.microsoft.com/office/word/2006/wordml" xmlns:wps="http://schemas.microsoft.com/office/word/2010/wordprocessingShape" mc:Ignorable="w14 w15 wp14">
   <w:abstractNum w:abstractNumId="0" w15:restartNumberingAfterBreak="0">
     <w:nsid w:val="05F658B4"/>
     <w:multiLevelType w:val="hybridMultilevel"/>
@@ -3645,7 +3696,7 @@
 </file>
 
 <file path=word/styles.xml><?xml version="1.0" encoding="utf-8"?>
-<w:styles xmlns:mc="http://schemas.openxmlformats.org/markup-compatibility/2006" xmlns:r="http://schemas.openxmlformats.org/officeDocument/2006/relationships" xmlns:w="http://schemas.openxmlformats.org/wordprocessingml/2006/main" xmlns:w14="http://schemas.microsoft.com/office/word/2010/wordml" xmlns:w15="http://schemas.microsoft.com/office/word/2012/wordml" xmlns:w16se="http://schemas.microsoft.com/office/word/2015/wordml/symex" mc:Ignorable="w14 w15 w16se">
+<w:styles xmlns:mc="http://schemas.openxmlformats.org/markup-compatibility/2006" xmlns:r="http://schemas.openxmlformats.org/officeDocument/2006/relationships" xmlns:w="http://schemas.openxmlformats.org/wordprocessingml/2006/main" xmlns:w14="http://schemas.microsoft.com/office/word/2010/wordml" xmlns:w15="http://schemas.microsoft.com/office/word/2012/wordml" mc:Ignorable="w14 w15">
   <w:docDefaults>
     <w:rPrDefault>
       <w:rPr>
@@ -4034,15 +4085,15 @@
     <w:lsdException w:name="List Table 6 Colorful Accent 6" w:uiPriority="51"/>
     <w:lsdException w:name="List Table 7 Colorful Accent 6" w:uiPriority="52"/>
   </w:latentStyles>
-  <w:style w:type="paragraph" w:default="1" w:styleId="Standaard">
+  <w:style w:type="paragraph" w:default="1" w:styleId="Normal">
     <w:name w:val="Normal"/>
     <w:qFormat/>
   </w:style>
-  <w:style w:type="paragraph" w:styleId="Kop1">
+  <w:style w:type="paragraph" w:styleId="Heading1">
     <w:name w:val="heading 1"/>
-    <w:basedOn w:val="Standaard"/>
-    <w:next w:val="Standaard"/>
-    <w:link w:val="Kop1Char"/>
+    <w:basedOn w:val="Normal"/>
+    <w:next w:val="Normal"/>
+    <w:link w:val="Heading1Char"/>
     <w:uiPriority w:val="9"/>
     <w:qFormat/>
     <w:rsid w:val="00781F0C"/>
@@ -4059,11 +4110,11 @@
       <w:szCs w:val="32"/>
     </w:rPr>
   </w:style>
-  <w:style w:type="paragraph" w:styleId="Kop2">
+  <w:style w:type="paragraph" w:styleId="Heading2">
     <w:name w:val="heading 2"/>
-    <w:basedOn w:val="Standaard"/>
-    <w:next w:val="Standaard"/>
-    <w:link w:val="Kop2Char"/>
+    <w:basedOn w:val="Normal"/>
+    <w:next w:val="Normal"/>
+    <w:link w:val="Heading2Char"/>
     <w:uiPriority w:val="9"/>
     <w:unhideWhenUsed/>
     <w:qFormat/>
@@ -4081,13 +4132,13 @@
       <w:szCs w:val="26"/>
     </w:rPr>
   </w:style>
-  <w:style w:type="character" w:default="1" w:styleId="Standaardalinea-lettertype">
+  <w:style w:type="character" w:default="1" w:styleId="DefaultParagraphFont">
     <w:name w:val="Default Paragraph Font"/>
     <w:uiPriority w:val="1"/>
     <w:semiHidden/>
     <w:unhideWhenUsed/>
   </w:style>
-  <w:style w:type="table" w:default="1" w:styleId="Standaardtabel">
+  <w:style w:type="table" w:default="1" w:styleId="TableNormal">
     <w:name w:val="Normal Table"/>
     <w:uiPriority w:val="99"/>
     <w:semiHidden/>
@@ -4102,15 +4153,15 @@
       </w:tblCellMar>
     </w:tblPr>
   </w:style>
-  <w:style w:type="numbering" w:default="1" w:styleId="Geenlijst">
+  <w:style w:type="numbering" w:default="1" w:styleId="NoList">
     <w:name w:val="No List"/>
     <w:uiPriority w:val="99"/>
     <w:semiHidden/>
     <w:unhideWhenUsed/>
   </w:style>
-  <w:style w:type="paragraph" w:styleId="Lijstalinea">
+  <w:style w:type="paragraph" w:styleId="ListParagraph">
     <w:name w:val="List Paragraph"/>
-    <w:basedOn w:val="Standaard"/>
+    <w:basedOn w:val="Normal"/>
     <w:uiPriority w:val="34"/>
     <w:qFormat/>
     <w:rsid w:val="009209C5"/>
@@ -4119,10 +4170,10 @@
       <w:contextualSpacing/>
     </w:pPr>
   </w:style>
-  <w:style w:type="character" w:customStyle="1" w:styleId="Kop2Char">
-    <w:name w:val="Kop 2 Char"/>
-    <w:basedOn w:val="Standaardalinea-lettertype"/>
-    <w:link w:val="Kop2"/>
+  <w:style w:type="character" w:customStyle="1" w:styleId="Heading2Char">
+    <w:name w:val="Heading 2 Char"/>
+    <w:basedOn w:val="DefaultParagraphFont"/>
+    <w:link w:val="Heading2"/>
     <w:uiPriority w:val="9"/>
     <w:rsid w:val="005F7DAA"/>
     <w:rPr>
@@ -4132,11 +4183,11 @@
       <w:szCs w:val="26"/>
     </w:rPr>
   </w:style>
-  <w:style w:type="paragraph" w:styleId="Titel">
+  <w:style w:type="paragraph" w:styleId="Title">
     <w:name w:val="Title"/>
-    <w:basedOn w:val="Standaard"/>
-    <w:next w:val="Standaard"/>
-    <w:link w:val="TitelChar"/>
+    <w:basedOn w:val="Normal"/>
+    <w:next w:val="Normal"/>
+    <w:link w:val="TitleChar"/>
     <w:uiPriority w:val="10"/>
     <w:qFormat/>
     <w:rsid w:val="005F7DAA"/>
@@ -4152,10 +4203,10 @@
       <w:szCs w:val="56"/>
     </w:rPr>
   </w:style>
-  <w:style w:type="character" w:customStyle="1" w:styleId="TitelChar">
-    <w:name w:val="Titel Char"/>
-    <w:basedOn w:val="Standaardalinea-lettertype"/>
-    <w:link w:val="Titel"/>
+  <w:style w:type="character" w:customStyle="1" w:styleId="TitleChar">
+    <w:name w:val="Title Char"/>
+    <w:basedOn w:val="DefaultParagraphFont"/>
+    <w:link w:val="Title"/>
     <w:uiPriority w:val="10"/>
     <w:rsid w:val="005F7DAA"/>
     <w:rPr>
@@ -4166,10 +4217,10 @@
       <w:szCs w:val="56"/>
     </w:rPr>
   </w:style>
-  <w:style w:type="paragraph" w:styleId="Koptekst">
+  <w:style w:type="paragraph" w:styleId="Header">
     <w:name w:val="header"/>
-    <w:basedOn w:val="Standaard"/>
-    <w:link w:val="KoptekstChar"/>
+    <w:basedOn w:val="Normal"/>
+    <w:link w:val="HeaderChar"/>
     <w:uiPriority w:val="99"/>
     <w:unhideWhenUsed/>
     <w:rsid w:val="00D47C8B"/>
@@ -4181,17 +4232,17 @@
       <w:spacing w:after="0" w:line="240" w:lineRule="auto"/>
     </w:pPr>
   </w:style>
-  <w:style w:type="character" w:customStyle="1" w:styleId="KoptekstChar">
-    <w:name w:val="Koptekst Char"/>
-    <w:basedOn w:val="Standaardalinea-lettertype"/>
-    <w:link w:val="Koptekst"/>
+  <w:style w:type="character" w:customStyle="1" w:styleId="HeaderChar">
+    <w:name w:val="Header Char"/>
+    <w:basedOn w:val="DefaultParagraphFont"/>
+    <w:link w:val="Header"/>
     <w:uiPriority w:val="99"/>
     <w:rsid w:val="00D47C8B"/>
   </w:style>
-  <w:style w:type="paragraph" w:styleId="Voettekst">
+  <w:style w:type="paragraph" w:styleId="Footer">
     <w:name w:val="footer"/>
-    <w:basedOn w:val="Standaard"/>
-    <w:link w:val="VoettekstChar"/>
+    <w:basedOn w:val="Normal"/>
+    <w:link w:val="FooterChar"/>
     <w:uiPriority w:val="99"/>
     <w:unhideWhenUsed/>
     <w:rsid w:val="00D47C8B"/>
@@ -4203,17 +4254,17 @@
       <w:spacing w:after="0" w:line="240" w:lineRule="auto"/>
     </w:pPr>
   </w:style>
-  <w:style w:type="character" w:customStyle="1" w:styleId="VoettekstChar">
-    <w:name w:val="Voettekst Char"/>
-    <w:basedOn w:val="Standaardalinea-lettertype"/>
-    <w:link w:val="Voettekst"/>
+  <w:style w:type="character" w:customStyle="1" w:styleId="FooterChar">
+    <w:name w:val="Footer Char"/>
+    <w:basedOn w:val="DefaultParagraphFont"/>
+    <w:link w:val="Footer"/>
     <w:uiPriority w:val="99"/>
     <w:rsid w:val="00D47C8B"/>
   </w:style>
-  <w:style w:type="character" w:customStyle="1" w:styleId="Kop1Char">
-    <w:name w:val="Kop 1 Char"/>
-    <w:basedOn w:val="Standaardalinea-lettertype"/>
-    <w:link w:val="Kop1"/>
+  <w:style w:type="character" w:customStyle="1" w:styleId="Heading1Char">
+    <w:name w:val="Heading 1 Char"/>
+    <w:basedOn w:val="DefaultParagraphFont"/>
+    <w:link w:val="Heading1"/>
     <w:uiPriority w:val="9"/>
     <w:rsid w:val="00781F0C"/>
     <w:rPr>

</xml_diff>